<commit_message>
assignment 1 number 2
</commit_message>
<xml_diff>
--- a/Assignment1/Assignment1 21.docx
+++ b/Assignment1/Assignment1 21.docx
@@ -24,6 +24,9 @@
         <w:jc w:val="center"/>
       </w:pPr>
       <w:r>
+        <w:rPr>
+          <w:noProof/>
+        </w:rPr>
         <w:drawing>
           <wp:inline distT="0" distB="0" distL="0" distR="0" wp14:anchorId="43001AE1" wp14:editId="7EAD6A5B">
             <wp:extent cx="5760720" cy="3487420"/>
@@ -72,57 +75,111 @@
       <w:r>
         <w:t xml:space="preserve">Abbildung </w:t>
       </w:r>
-      <w:r>
-        <w:fldChar w:fldCharType="begin"/>
-      </w:r>
-      <w:r>
-        <w:instrText xml:space="preserve"> SEQ Abbildung \* ARABIC </w:instrText>
-      </w:r>
-      <w:r>
-        <w:fldChar w:fldCharType="separate"/>
+      <w:fldSimple w:instr=" SEQ Abbildung \* ARABIC ">
+        <w:r>
+          <w:rPr>
+            <w:noProof/>
+          </w:rPr>
+          <w:t>1</w:t>
+        </w:r>
+      </w:fldSimple>
+      <w:r>
+        <w:t xml:space="preserve"> </w:t>
+      </w:r>
+      <w:proofErr w:type="spellStart"/>
+      <w:r>
+        <w:t>Stem</w:t>
+      </w:r>
+      <w:proofErr w:type="spellEnd"/>
+      <w:r>
+        <w:t xml:space="preserve">- und </w:t>
+      </w:r>
+      <w:proofErr w:type="spellStart"/>
+      <w:r>
+        <w:t>Plot</w:t>
       </w:r>
       <w:r>
         <w:rPr>
           <w:noProof/>
         </w:rPr>
-        <w:t>1</w:t>
-      </w:r>
+        <w:t>darstellung</w:t>
+      </w:r>
+      <w:proofErr w:type="spellEnd"/>
       <w:r>
         <w:rPr>
           <w:noProof/>
         </w:rPr>
-        <w:fldChar w:fldCharType="end"/>
-      </w:r>
-      <w:r>
-        <w:t xml:space="preserve"> Stem- und Plot</w:t>
-      </w:r>
-      <w:r>
-        <w:rPr>
-          <w:noProof/>
-        </w:rPr>
-        <w:t>darstellung der einzelnen Signale</w:t>
+        <w:t xml:space="preserve"> der einzelnen Signale</w:t>
       </w:r>
     </w:p>
     <w:p>
       <w:r>
-        <w:t>Abbildung 1 zeigt die Signale x1[n] bis x6[n], wobei die ersten beiden Subplots jeweils aus zwei übereinanderliegenden Signalen bestehen.</w:t>
-      </w:r>
-      <w:r>
-        <w:t xml:space="preserve"> Für x3[n] und x4[n] wurde die Funktion plot gewählt, da diese viele diskrete Punkte enthalten und so die Darstellung besser aussieht.</w:t>
+        <w:t xml:space="preserve">Abbildung 1 zeigt die Signale x1[n] bis x6[n], wobei die ersten beiden </w:t>
+      </w:r>
+      <w:proofErr w:type="spellStart"/>
+      <w:r>
+        <w:t>Subplots</w:t>
+      </w:r>
+      <w:proofErr w:type="spellEnd"/>
+      <w:r>
+        <w:t xml:space="preserve"> jeweils aus zwei übereinanderliegenden Signalen bestehen.</w:t>
+      </w:r>
+      <w:r>
+        <w:t xml:space="preserve"> Für x3[n] und x4[n] wurde die Funktion </w:t>
+      </w:r>
+      <w:proofErr w:type="spellStart"/>
+      <w:r>
+        <w:t>plot</w:t>
+      </w:r>
+      <w:proofErr w:type="spellEnd"/>
+      <w:r>
+        <w:t xml:space="preserve"> gewählt, da diese viele diskrete Punkte enthalten und so die Darstellung besser aussieht.</w:t>
       </w:r>
       <w:r>
         <w:t xml:space="preserve"> </w:t>
       </w:r>
       <w:r>
-        <w:t xml:space="preserve">Bei x2[n] haben wir stem verwendet, da sich die Anzahl der diskreten Punkte noch in Grenzen hält. </w:t>
-      </w:r>
-      <w:r>
-        <w:t>Wichtig ist, dass für x1[n] die Funktion impseq und für x5[n] stepseq verwendet wurde.</w:t>
+        <w:t xml:space="preserve">Bei x2[n] haben wir </w:t>
+      </w:r>
+      <w:proofErr w:type="spellStart"/>
+      <w:r>
+        <w:t>stem</w:t>
+      </w:r>
+      <w:proofErr w:type="spellEnd"/>
+      <w:r>
+        <w:t xml:space="preserve"> verwendet, da sich die Anzahl der diskreten Punkte noch in Grenzen hält. </w:t>
+      </w:r>
+      <w:r>
+        <w:t xml:space="preserve">Wichtig ist, dass für x1[n] die Funktion </w:t>
+      </w:r>
+      <w:proofErr w:type="spellStart"/>
+      <w:r>
+        <w:t>impseq</w:t>
+      </w:r>
+      <w:proofErr w:type="spellEnd"/>
+      <w:r>
+        <w:t xml:space="preserve"> und für x5[n] </w:t>
+      </w:r>
+      <w:proofErr w:type="spellStart"/>
+      <w:r>
+        <w:t>stepseq</w:t>
+      </w:r>
+      <w:proofErr w:type="spellEnd"/>
+      <w:r>
+        <w:t xml:space="preserve"> verwendet wurde.</w:t>
       </w:r>
     </w:p>
     <w:p>
       <w:r>
-        <w:t>Für das Rechtecksignal von bei x6[n] haben wir die Funktion rect selbst implementiert:</w:t>
+        <w:t xml:space="preserve">Für das Rechtecksignal von bei x6[n] haben wir die Funktion </w:t>
+      </w:r>
+      <w:proofErr w:type="spellStart"/>
+      <w:r>
+        <w:t>rect</w:t>
+      </w:r>
+      <w:proofErr w:type="spellEnd"/>
+      <w:r>
+        <w:t xml:space="preserve"> selbst implementiert:</w:t>
       </w:r>
     </w:p>
     <w:p>
@@ -179,30 +236,22 @@
       <w:r>
         <w:t xml:space="preserve">Abbildung </w:t>
       </w:r>
-      <w:r>
-        <w:fldChar w:fldCharType="begin"/>
-      </w:r>
-      <w:r>
-        <w:instrText xml:space="preserve"> SEQ Abbildung \* ARABIC </w:instrText>
-      </w:r>
-      <w:r>
-        <w:fldChar w:fldCharType="separate"/>
-      </w:r>
-      <w:r>
-        <w:rPr>
-          <w:noProof/>
-        </w:rPr>
-        <w:t>2</w:t>
-      </w:r>
-      <w:r>
-        <w:rPr>
-          <w:noProof/>
-        </w:rPr>
-        <w:fldChar w:fldCharType="end"/>
-      </w:r>
-      <w:r>
-        <w:t xml:space="preserve"> Funktion rect</w:t>
-      </w:r>
+      <w:fldSimple w:instr=" SEQ Abbildung \* ARABIC ">
+        <w:r>
+          <w:rPr>
+            <w:noProof/>
+          </w:rPr>
+          <w:t>2</w:t>
+        </w:r>
+      </w:fldSimple>
+      <w:r>
+        <w:t xml:space="preserve"> Funktion </w:t>
+      </w:r>
+      <w:proofErr w:type="spellStart"/>
+      <w:r>
+        <w:t>rect</w:t>
+      </w:r>
+      <w:proofErr w:type="spellEnd"/>
     </w:p>
     <w:p>
       <w:r>
@@ -917,27 +966,14 @@
       <w:r>
         <w:t xml:space="preserve">Abbildung </w:t>
       </w:r>
-      <w:r>
-        <w:fldChar w:fldCharType="begin"/>
-      </w:r>
-      <w:r>
-        <w:instrText xml:space="preserve"> SEQ Abbildung \* ARABIC </w:instrText>
-      </w:r>
-      <w:r>
-        <w:fldChar w:fldCharType="separate"/>
-      </w:r>
-      <w:r>
-        <w:rPr>
-          <w:noProof/>
-        </w:rPr>
-        <w:t>3</w:t>
-      </w:r>
-      <w:r>
-        <w:rPr>
-          <w:noProof/>
-        </w:rPr>
-        <w:fldChar w:fldCharType="end"/>
-      </w:r>
+      <w:fldSimple w:instr=" SEQ Abbildung \* ARABIC ">
+        <w:r>
+          <w:rPr>
+            <w:noProof/>
+          </w:rPr>
+          <w:t>3</w:t>
+        </w:r>
+      </w:fldSimple>
       <w:r>
         <w:t xml:space="preserve"> Funktion Leistung</w:t>
       </w:r>
@@ -973,8 +1009,13 @@
       <w:r>
         <w:t xml:space="preserve"> </w:t>
       </w:r>
-      <w:r>
-        <w:t xml:space="preserve">pMittelwert steht hier für das arithmetische Mittel aller Leistungswerte, da man aus der Angabe </w:t>
+      <w:proofErr w:type="spellStart"/>
+      <w:r>
+        <w:t>pMittelwert</w:t>
+      </w:r>
+      <w:proofErr w:type="spellEnd"/>
+      <w:r>
+        <w:t xml:space="preserve"> steht hier für das arithmetische Mittel aller Leistungswerte, da man aus der Angabe </w:t>
       </w:r>
       <w:r>
         <w:t>(„mittlere Leistung der periodischen Signale“) eventuell auch vermuten könnte, dass hier der Mittelwert über alle Signale gemeint ist.</w:t>
@@ -986,6 +1027,9 @@
         <w:jc w:val="center"/>
       </w:pPr>
       <w:r>
+        <w:rPr>
+          <w:noProof/>
+        </w:rPr>
         <w:lastRenderedPageBreak/>
         <w:drawing>
           <wp:inline distT="0" distB="0" distL="0" distR="0" wp14:anchorId="6AC593B9" wp14:editId="38C11133">
@@ -1032,27 +1076,14 @@
       <w:r>
         <w:t xml:space="preserve">Abbildung </w:t>
       </w:r>
-      <w:r>
-        <w:fldChar w:fldCharType="begin"/>
-      </w:r>
-      <w:r>
-        <w:instrText xml:space="preserve"> SEQ Abbildung \* ARABIC </w:instrText>
-      </w:r>
-      <w:r>
-        <w:fldChar w:fldCharType="separate"/>
-      </w:r>
-      <w:r>
-        <w:rPr>
-          <w:noProof/>
-        </w:rPr>
-        <w:t>4</w:t>
-      </w:r>
-      <w:r>
-        <w:rPr>
-          <w:noProof/>
-        </w:rPr>
-        <w:fldChar w:fldCharType="end"/>
-      </w:r>
+      <w:fldSimple w:instr=" SEQ Abbildung \* ARABIC ">
+        <w:r>
+          <w:rPr>
+            <w:noProof/>
+          </w:rPr>
+          <w:t>4</w:t>
+        </w:r>
+      </w:fldSimple>
       <w:r>
         <w:t xml:space="preserve"> Leistung der jeweiligen Signale aus a)</w:t>
       </w:r>
@@ -1116,27 +1147,14 @@
       <w:r>
         <w:t xml:space="preserve">Abbildung </w:t>
       </w:r>
-      <w:r>
-        <w:fldChar w:fldCharType="begin"/>
-      </w:r>
-      <w:r>
-        <w:instrText xml:space="preserve"> SEQ Abbildung \* ARABIC </w:instrText>
-      </w:r>
-      <w:r>
-        <w:fldChar w:fldCharType="separate"/>
-      </w:r>
-      <w:r>
-        <w:rPr>
-          <w:noProof/>
-        </w:rPr>
-        <w:t>5</w:t>
-      </w:r>
-      <w:r>
-        <w:rPr>
-          <w:noProof/>
-        </w:rPr>
-        <w:fldChar w:fldCharType="end"/>
-      </w:r>
+      <w:fldSimple w:instr=" SEQ Abbildung \* ARABIC ">
+        <w:r>
+          <w:rPr>
+            <w:noProof/>
+          </w:rPr>
+          <w:t>5</w:t>
+        </w:r>
+      </w:fldSimple>
       <w:r>
         <w:t xml:space="preserve"> Funktion Energie</w:t>
       </w:r>
@@ -1147,6 +1165,9 @@
         <w:jc w:val="center"/>
       </w:pPr>
       <w:r>
+        <w:rPr>
+          <w:noProof/>
+        </w:rPr>
         <w:drawing>
           <wp:inline distT="0" distB="0" distL="0" distR="0" wp14:anchorId="187FCF1B" wp14:editId="7A38FD4C">
             <wp:extent cx="3458058" cy="1848108"/>
@@ -1192,27 +1213,14 @@
       <w:r>
         <w:t xml:space="preserve">Abbildung </w:t>
       </w:r>
-      <w:r>
-        <w:fldChar w:fldCharType="begin"/>
-      </w:r>
-      <w:r>
-        <w:instrText xml:space="preserve"> SEQ Abbildung \* ARABIC </w:instrText>
-      </w:r>
-      <w:r>
-        <w:fldChar w:fldCharType="separate"/>
-      </w:r>
-      <w:r>
-        <w:rPr>
-          <w:noProof/>
-        </w:rPr>
-        <w:t>6</w:t>
-      </w:r>
-      <w:r>
-        <w:rPr>
-          <w:noProof/>
-        </w:rPr>
-        <w:fldChar w:fldCharType="end"/>
-      </w:r>
+      <w:fldSimple w:instr=" SEQ Abbildung \* ARABIC ">
+        <w:r>
+          <w:rPr>
+            <w:noProof/>
+          </w:rPr>
+          <w:t>6</w:t>
+        </w:r>
+      </w:fldSimple>
       <w:r>
         <w:t xml:space="preserve"> Energie der Signale</w:t>
       </w:r>
@@ -1493,7 +1501,15 @@
           </w:tcPr>
           <w:p>
             <w:r>
-              <w:t>x7[n] = randn(10,1)</w:t>
+              <w:t xml:space="preserve">x7[n] = </w:t>
+            </w:r>
+            <w:proofErr w:type="spellStart"/>
+            <w:r>
+              <w:t>randn</w:t>
+            </w:r>
+            <w:proofErr w:type="spellEnd"/>
+            <w:r>
+              <w:t>(10,1)</w:t>
             </w:r>
           </w:p>
         </w:tc>
@@ -1533,13 +1549,496 @@
         <w:lastRenderedPageBreak/>
         <w:t>2. Aufgabe</w:t>
       </w:r>
+      <w:r>
+        <w:t xml:space="preserve"> – Sägezahnsignal mittel Fourier Reihen</w:t>
+      </w:r>
+    </w:p>
+    <w:p>
+      <w:r>
+        <w:drawing>
+          <wp:anchor distT="0" distB="0" distL="114300" distR="114300" simplePos="0" relativeHeight="252083200" behindDoc="0" locked="0" layoutInCell="1" allowOverlap="1" wp14:anchorId="37129AC5" wp14:editId="00C25ABE">
+            <wp:simplePos x="0" y="0"/>
+            <wp:positionH relativeFrom="margin">
+              <wp:align>left</wp:align>
+            </wp:positionH>
+            <wp:positionV relativeFrom="paragraph">
+              <wp:posOffset>549849</wp:posOffset>
+            </wp:positionV>
+            <wp:extent cx="5515745" cy="1657581"/>
+            <wp:effectExtent l="0" t="0" r="8890" b="0"/>
+            <wp:wrapTopAndBottom/>
+            <wp:docPr id="7" name="Grafik 7" descr="Ein Bild, das Text enthält.&#10;&#10;Automatisch generierte Beschreibung"/>
+            <wp:cNvGraphicFramePr>
+              <a:graphicFrameLocks xmlns:a="http://schemas.openxmlformats.org/drawingml/2006/main" noChangeAspect="1"/>
+            </wp:cNvGraphicFramePr>
+            <a:graphic xmlns:a="http://schemas.openxmlformats.org/drawingml/2006/main">
+              <a:graphicData uri="http://schemas.openxmlformats.org/drawingml/2006/picture">
+                <pic:pic xmlns:pic="http://schemas.openxmlformats.org/drawingml/2006/picture">
+                  <pic:nvPicPr>
+                    <pic:cNvPr id="7" name="Grafik 7" descr="Ein Bild, das Text enthält.&#10;&#10;Automatisch generierte Beschreibung"/>
+                    <pic:cNvPicPr/>
+                  </pic:nvPicPr>
+                  <pic:blipFill>
+                    <a:blip r:embed="rId13"/>
+                    <a:stretch>
+                      <a:fillRect/>
+                    </a:stretch>
+                  </pic:blipFill>
+                  <pic:spPr>
+                    <a:xfrm>
+                      <a:off x="0" y="0"/>
+                      <a:ext cx="5515745" cy="1657581"/>
+                    </a:xfrm>
+                    <a:prstGeom prst="rect">
+                      <a:avLst/>
+                    </a:prstGeom>
+                  </pic:spPr>
+                </pic:pic>
+              </a:graphicData>
+            </a:graphic>
+          </wp:anchor>
+        </w:drawing>
+      </w:r>
+      <w:r>
+        <w:t xml:space="preserve">a) Anmerkung: Es soll eine Funktion in </w:t>
+      </w:r>
+      <w:proofErr w:type="spellStart"/>
+      <w:r>
+        <w:t>Matlab</w:t>
+      </w:r>
+      <w:proofErr w:type="spellEnd"/>
+      <w:r>
+        <w:t xml:space="preserve"> programmiert werden, welche mit jeder beliebigen Fourier-Reihe funktionieren soll. Diese Funktion soll die Fourier-Reihe über den Zeitvektor </w:t>
+      </w:r>
+      <w:r>
+        <w:rPr>
+          <w:b/>
+        </w:rPr>
+        <w:t>t</w:t>
+      </w:r>
+      <w:r>
+        <w:t xml:space="preserve"> berechnen</w:t>
+      </w:r>
+    </w:p>
+    <w:p>
+      <w:r>
+        <w:t xml:space="preserve">Im ersten Schritt </w:t>
+      </w:r>
+      <w:r>
+        <w:t>initialisiert</w:t>
+      </w:r>
+      <w:r>
+        <w:t>en wir</w:t>
+      </w:r>
+      <w:r>
+        <w:t xml:space="preserve"> x (die zurückzugebene Fourier-Reihe) mit einem 0-Vektor und der Länge des Zeitvektors t.</w:t>
+      </w:r>
+      <w:r>
+        <w:br/>
+        <w:t>In den zwei Schleifen werden nun die einzelnen Werte für die jeweilige Position berechnet.</w:t>
+      </w:r>
+      <w:r>
+        <w:t xml:space="preserve"> </w:t>
+      </w:r>
+    </w:p>
+    <w:p>
+      <w:r>
+        <w:t xml:space="preserve">Mit der ersten </w:t>
+      </w:r>
+      <w:proofErr w:type="spellStart"/>
+      <w:r>
+        <w:t>for</w:t>
+      </w:r>
+      <w:proofErr w:type="spellEnd"/>
+      <w:r>
+        <w:t xml:space="preserve">-Schleife gehen wir jeden Wert von t durch, um unsere Fourier-Reihe zu befüllen. Mit der zweiten </w:t>
+      </w:r>
+      <w:proofErr w:type="spellStart"/>
+      <w:r>
+        <w:t>for</w:t>
+      </w:r>
+      <w:proofErr w:type="spellEnd"/>
+      <w:r>
+        <w:t xml:space="preserve">-Schleife </w:t>
+      </w:r>
+      <w:r>
+        <w:t xml:space="preserve">addieren wir alle Werte zusammen, die wir durch die A/B-Koeffizienten erhalten. </w:t>
+      </w:r>
     </w:p>
     <w:p/>
+    <w:p>
+      <w:r>
+        <w:drawing>
+          <wp:anchor distT="0" distB="0" distL="114300" distR="114300" simplePos="0" relativeHeight="252085248" behindDoc="0" locked="0" layoutInCell="1" allowOverlap="1" wp14:anchorId="37641EB4" wp14:editId="6F4A7DE8">
+            <wp:simplePos x="0" y="0"/>
+            <wp:positionH relativeFrom="margin">
+              <wp:align>center</wp:align>
+            </wp:positionH>
+            <wp:positionV relativeFrom="paragraph">
+              <wp:posOffset>589710</wp:posOffset>
+            </wp:positionV>
+            <wp:extent cx="4067743" cy="666843"/>
+            <wp:effectExtent l="0" t="0" r="9525" b="0"/>
+            <wp:wrapTopAndBottom/>
+            <wp:docPr id="10" name="Grafik 10"/>
+            <wp:cNvGraphicFramePr>
+              <a:graphicFrameLocks xmlns:a="http://schemas.openxmlformats.org/drawingml/2006/main" noChangeAspect="1"/>
+            </wp:cNvGraphicFramePr>
+            <a:graphic xmlns:a="http://schemas.openxmlformats.org/drawingml/2006/main">
+              <a:graphicData uri="http://schemas.openxmlformats.org/drawingml/2006/picture">
+                <pic:pic xmlns:pic="http://schemas.openxmlformats.org/drawingml/2006/picture">
+                  <pic:nvPicPr>
+                    <pic:cNvPr id="1" name=""/>
+                    <pic:cNvPicPr/>
+                  </pic:nvPicPr>
+                  <pic:blipFill>
+                    <a:blip r:embed="rId14"/>
+                    <a:stretch>
+                      <a:fillRect/>
+                    </a:stretch>
+                  </pic:blipFill>
+                  <pic:spPr>
+                    <a:xfrm>
+                      <a:off x="0" y="0"/>
+                      <a:ext cx="4067743" cy="666843"/>
+                    </a:xfrm>
+                    <a:prstGeom prst="rect">
+                      <a:avLst/>
+                    </a:prstGeom>
+                  </pic:spPr>
+                </pic:pic>
+              </a:graphicData>
+            </a:graphic>
+          </wp:anchor>
+        </w:drawing>
+      </w:r>
+      <w:r>
+        <w:t>b) Anmerkung: Es soll nun ein Programm geschrieben werden, welches unsere in a) programmierte Funktion benutzt.</w:t>
+      </w:r>
+    </w:p>
+    <w:p/>
+    <w:p>
+      <w:r>
+        <w:t>Zuerst berechnen wir uns, unseren Zeitvektor t.</w:t>
+      </w:r>
+      <w:r>
+        <w:br/>
+        <w:t>Weil wir hier zwei Perioden brauchen, setzen wir die Länge des t größer. Die 1. Periode geht von        (-0.05) bis 0.05 und die zweite von 0.05 bis 0.15</w:t>
+      </w:r>
+      <w:r>
+        <w:t>.</w:t>
+      </w:r>
+    </w:p>
+    <w:p>
+      <w:r>
+        <w:br w:type="page"/>
+      </w:r>
+    </w:p>
+    <w:p>
+      <w:r>
+        <w:lastRenderedPageBreak/>
+        <w:drawing>
+          <wp:anchor distT="0" distB="0" distL="114300" distR="114300" simplePos="0" relativeHeight="252097536" behindDoc="0" locked="0" layoutInCell="1" allowOverlap="1" wp14:anchorId="36AEE5A5" wp14:editId="0345E382">
+            <wp:simplePos x="0" y="0"/>
+            <wp:positionH relativeFrom="margin">
+              <wp:align>center</wp:align>
+            </wp:positionH>
+            <wp:positionV relativeFrom="paragraph">
+              <wp:posOffset>1627027</wp:posOffset>
+            </wp:positionV>
+            <wp:extent cx="3258005" cy="1124107"/>
+            <wp:effectExtent l="0" t="0" r="0" b="0"/>
+            <wp:wrapTopAndBottom/>
+            <wp:docPr id="21" name="Grafik 21" descr="Ein Bild, das Text enthält.&#10;&#10;Automatisch generierte Beschreibung"/>
+            <wp:cNvGraphicFramePr>
+              <a:graphicFrameLocks xmlns:a="http://schemas.openxmlformats.org/drawingml/2006/main" noChangeAspect="1"/>
+            </wp:cNvGraphicFramePr>
+            <a:graphic xmlns:a="http://schemas.openxmlformats.org/drawingml/2006/main">
+              <a:graphicData uri="http://schemas.openxmlformats.org/drawingml/2006/picture">
+                <pic:pic xmlns:pic="http://schemas.openxmlformats.org/drawingml/2006/picture">
+                  <pic:nvPicPr>
+                    <pic:cNvPr id="21" name="Grafik 21" descr="Ein Bild, das Text enthält.&#10;&#10;Automatisch generierte Beschreibung"/>
+                    <pic:cNvPicPr/>
+                  </pic:nvPicPr>
+                  <pic:blipFill>
+                    <a:blip r:embed="rId15"/>
+                    <a:stretch>
+                      <a:fillRect/>
+                    </a:stretch>
+                  </pic:blipFill>
+                  <pic:spPr>
+                    <a:xfrm>
+                      <a:off x="0" y="0"/>
+                      <a:ext cx="3258005" cy="1124107"/>
+                    </a:xfrm>
+                    <a:prstGeom prst="rect">
+                      <a:avLst/>
+                    </a:prstGeom>
+                  </pic:spPr>
+                </pic:pic>
+              </a:graphicData>
+            </a:graphic>
+          </wp:anchor>
+        </w:drawing>
+      </w:r>
+      <w:r>
+        <w:drawing>
+          <wp:anchor distT="0" distB="0" distL="114300" distR="114300" simplePos="0" relativeHeight="252095488" behindDoc="0" locked="0" layoutInCell="1" allowOverlap="1" wp14:anchorId="0D509C28" wp14:editId="58D3F015">
+            <wp:simplePos x="0" y="0"/>
+            <wp:positionH relativeFrom="column">
+              <wp:posOffset>2909454</wp:posOffset>
+            </wp:positionH>
+            <wp:positionV relativeFrom="paragraph">
+              <wp:posOffset>391993</wp:posOffset>
+            </wp:positionV>
+            <wp:extent cx="3210373" cy="1162212"/>
+            <wp:effectExtent l="0" t="0" r="9525" b="0"/>
+            <wp:wrapTopAndBottom/>
+            <wp:docPr id="20" name="Grafik 20" descr="Ein Bild, das Text enthält.&#10;&#10;Automatisch generierte Beschreibung"/>
+            <wp:cNvGraphicFramePr>
+              <a:graphicFrameLocks xmlns:a="http://schemas.openxmlformats.org/drawingml/2006/main" noChangeAspect="1"/>
+            </wp:cNvGraphicFramePr>
+            <a:graphic xmlns:a="http://schemas.openxmlformats.org/drawingml/2006/main">
+              <a:graphicData uri="http://schemas.openxmlformats.org/drawingml/2006/picture">
+                <pic:pic xmlns:pic="http://schemas.openxmlformats.org/drawingml/2006/picture">
+                  <pic:nvPicPr>
+                    <pic:cNvPr id="20" name="Grafik 20" descr="Ein Bild, das Text enthält.&#10;&#10;Automatisch generierte Beschreibung"/>
+                    <pic:cNvPicPr/>
+                  </pic:nvPicPr>
+                  <pic:blipFill>
+                    <a:blip r:embed="rId16"/>
+                    <a:stretch>
+                      <a:fillRect/>
+                    </a:stretch>
+                  </pic:blipFill>
+                  <pic:spPr>
+                    <a:xfrm>
+                      <a:off x="0" y="0"/>
+                      <a:ext cx="3210373" cy="1162212"/>
+                    </a:xfrm>
+                    <a:prstGeom prst="rect">
+                      <a:avLst/>
+                    </a:prstGeom>
+                  </pic:spPr>
+                </pic:pic>
+              </a:graphicData>
+            </a:graphic>
+          </wp:anchor>
+        </w:drawing>
+      </w:r>
+      <w:r>
+        <w:drawing>
+          <wp:anchor distT="0" distB="0" distL="114300" distR="114300" simplePos="0" relativeHeight="252093440" behindDoc="0" locked="0" layoutInCell="1" allowOverlap="1" wp14:anchorId="1902F172" wp14:editId="2EF0B5D3">
+            <wp:simplePos x="0" y="0"/>
+            <wp:positionH relativeFrom="column">
+              <wp:posOffset>-463137</wp:posOffset>
+            </wp:positionH>
+            <wp:positionV relativeFrom="paragraph">
+              <wp:posOffset>375293</wp:posOffset>
+            </wp:positionV>
+            <wp:extent cx="3191320" cy="1190791"/>
+            <wp:effectExtent l="0" t="0" r="9525" b="9525"/>
+            <wp:wrapTopAndBottom/>
+            <wp:docPr id="19" name="Grafik 19" descr="Ein Bild, das Text enthält.&#10;&#10;Automatisch generierte Beschreibung"/>
+            <wp:cNvGraphicFramePr>
+              <a:graphicFrameLocks xmlns:a="http://schemas.openxmlformats.org/drawingml/2006/main" noChangeAspect="1"/>
+            </wp:cNvGraphicFramePr>
+            <a:graphic xmlns:a="http://schemas.openxmlformats.org/drawingml/2006/main">
+              <a:graphicData uri="http://schemas.openxmlformats.org/drawingml/2006/picture">
+                <pic:pic xmlns:pic="http://schemas.openxmlformats.org/drawingml/2006/picture">
+                  <pic:nvPicPr>
+                    <pic:cNvPr id="19" name="Grafik 19" descr="Ein Bild, das Text enthält.&#10;&#10;Automatisch generierte Beschreibung"/>
+                    <pic:cNvPicPr/>
+                  </pic:nvPicPr>
+                  <pic:blipFill>
+                    <a:blip r:embed="rId17"/>
+                    <a:stretch>
+                      <a:fillRect/>
+                    </a:stretch>
+                  </pic:blipFill>
+                  <pic:spPr>
+                    <a:xfrm>
+                      <a:off x="0" y="0"/>
+                      <a:ext cx="3191320" cy="1190791"/>
+                    </a:xfrm>
+                    <a:prstGeom prst="rect">
+                      <a:avLst/>
+                    </a:prstGeom>
+                  </pic:spPr>
+                </pic:pic>
+              </a:graphicData>
+            </a:graphic>
+          </wp:anchor>
+        </w:drawing>
+      </w:r>
+      <w:r>
+        <w:t>Im nächsten Schritt berechnen wir uns die Fourier Reihen für N = 10, 100, 10.000:</w:t>
+      </w:r>
+    </w:p>
+    <w:p/>
+    <w:p>
+      <w:r>
+        <w:t xml:space="preserve">Als erstes werden die Koeffizienten Variablen a und b initialisiert. </w:t>
+      </w:r>
+      <w:r>
+        <w:br/>
+        <w:t>Der b Vektor wird dann so befüllt wie in der Angabe beschreiben.</w:t>
+      </w:r>
+      <w:r>
+        <w:t xml:space="preserve"> Dafür wird er zuerst mit (-1) befüllt und hoch seiner Position gerechnet.</w:t>
+      </w:r>
+      <w:r>
+        <w:br/>
+        <w:t>Im Anschluss wird dann noch durch seine Position dividiert.</w:t>
+      </w:r>
+    </w:p>
+    <w:p>
+      <w:r>
+        <w:drawing>
+          <wp:anchor distT="0" distB="0" distL="114300" distR="114300" simplePos="0" relativeHeight="252099584" behindDoc="0" locked="0" layoutInCell="1" allowOverlap="1" wp14:anchorId="041C2A5F" wp14:editId="3FEAB816">
+            <wp:simplePos x="0" y="0"/>
+            <wp:positionH relativeFrom="margin">
+              <wp:align>center</wp:align>
+            </wp:positionH>
+            <wp:positionV relativeFrom="paragraph">
+              <wp:posOffset>226398</wp:posOffset>
+            </wp:positionV>
+            <wp:extent cx="2467319" cy="1514686"/>
+            <wp:effectExtent l="0" t="0" r="9525" b="9525"/>
+            <wp:wrapTopAndBottom/>
+            <wp:docPr id="22" name="Grafik 22" descr="Ein Bild, das Text enthält.&#10;&#10;Automatisch generierte Beschreibung"/>
+            <wp:cNvGraphicFramePr>
+              <a:graphicFrameLocks xmlns:a="http://schemas.openxmlformats.org/drawingml/2006/main" noChangeAspect="1"/>
+            </wp:cNvGraphicFramePr>
+            <a:graphic xmlns:a="http://schemas.openxmlformats.org/drawingml/2006/main">
+              <a:graphicData uri="http://schemas.openxmlformats.org/drawingml/2006/picture">
+                <pic:pic xmlns:pic="http://schemas.openxmlformats.org/drawingml/2006/picture">
+                  <pic:nvPicPr>
+                    <pic:cNvPr id="22" name="Grafik 22" descr="Ein Bild, das Text enthält.&#10;&#10;Automatisch generierte Beschreibung"/>
+                    <pic:cNvPicPr/>
+                  </pic:nvPicPr>
+                  <pic:blipFill>
+                    <a:blip r:embed="rId18"/>
+                    <a:stretch>
+                      <a:fillRect/>
+                    </a:stretch>
+                  </pic:blipFill>
+                  <pic:spPr>
+                    <a:xfrm>
+                      <a:off x="0" y="0"/>
+                      <a:ext cx="2467319" cy="1514686"/>
+                    </a:xfrm>
+                    <a:prstGeom prst="rect">
+                      <a:avLst/>
+                    </a:prstGeom>
+                  </pic:spPr>
+                </pic:pic>
+              </a:graphicData>
+            </a:graphic>
+          </wp:anchor>
+        </w:drawing>
+      </w:r>
+      <w:r>
+        <w:t>Danach wird unsere Funktion aufgerufen, um die jeweilige Fourier-Reihe zu erhalten</w:t>
+      </w:r>
+    </w:p>
+    <w:p>
+      <w:r>
+        <w:t>Zuletzt werden die drei berechneten Fourier-Reihen in einem Graphen eingezeichnet und mit einer Legende versehen:</w:t>
+      </w:r>
+      <w:r>
+        <w:rPr>
+          <w:noProof/>
+        </w:rPr>
+        <w:t xml:space="preserve"> </w:t>
+      </w:r>
+    </w:p>
+    <w:p>
+      <w:r>
+        <w:rPr>
+          <w:noProof/>
+        </w:rPr>
+        <w:drawing>
+          <wp:anchor distT="0" distB="0" distL="114300" distR="114300" simplePos="0" relativeHeight="252100608" behindDoc="0" locked="0" layoutInCell="1" allowOverlap="1" wp14:anchorId="3412BBF7" wp14:editId="566D47DB">
+            <wp:simplePos x="0" y="0"/>
+            <wp:positionH relativeFrom="margin">
+              <wp:align>center</wp:align>
+            </wp:positionH>
+            <wp:positionV relativeFrom="paragraph">
+              <wp:posOffset>9525</wp:posOffset>
+            </wp:positionV>
+            <wp:extent cx="2849880" cy="2276475"/>
+            <wp:effectExtent l="0" t="0" r="7620" b="9525"/>
+            <wp:wrapNone/>
+            <wp:docPr id="23" name="Grafik 23"/>
+            <wp:cNvGraphicFramePr>
+              <a:graphicFrameLocks xmlns:a="http://schemas.openxmlformats.org/drawingml/2006/main" noChangeAspect="1"/>
+            </wp:cNvGraphicFramePr>
+            <a:graphic xmlns:a="http://schemas.openxmlformats.org/drawingml/2006/main">
+              <a:graphicData uri="http://schemas.openxmlformats.org/drawingml/2006/picture">
+                <pic:pic xmlns:pic="http://schemas.openxmlformats.org/drawingml/2006/picture">
+                  <pic:nvPicPr>
+                    <pic:cNvPr id="0" name="Picture 1"/>
+                    <pic:cNvPicPr>
+                      <a:picLocks noChangeAspect="1" noChangeArrowheads="1"/>
+                    </pic:cNvPicPr>
+                  </pic:nvPicPr>
+                  <pic:blipFill>
+                    <a:blip r:embed="rId19">
+                      <a:extLst>
+                        <a:ext uri="{28A0092B-C50C-407E-A947-70E740481C1C}">
+                          <a14:useLocalDpi xmlns:a14="http://schemas.microsoft.com/office/drawing/2010/main" val="0"/>
+                        </a:ext>
+                      </a:extLst>
+                    </a:blip>
+                    <a:srcRect/>
+                    <a:stretch>
+                      <a:fillRect/>
+                    </a:stretch>
+                  </pic:blipFill>
+                  <pic:spPr bwMode="auto">
+                    <a:xfrm>
+                      <a:off x="0" y="0"/>
+                      <a:ext cx="2849880" cy="2276475"/>
+                    </a:xfrm>
+                    <a:prstGeom prst="rect">
+                      <a:avLst/>
+                    </a:prstGeom>
+                    <a:noFill/>
+                    <a:ln>
+                      <a:noFill/>
+                    </a:ln>
+                  </pic:spPr>
+                </pic:pic>
+              </a:graphicData>
+            </a:graphic>
+            <wp14:sizeRelH relativeFrom="margin">
+              <wp14:pctWidth>0</wp14:pctWidth>
+            </wp14:sizeRelH>
+            <wp14:sizeRelV relativeFrom="margin">
+              <wp14:pctHeight>0</wp14:pctHeight>
+            </wp14:sizeRelV>
+          </wp:anchor>
+        </w:drawing>
+      </w:r>
+    </w:p>
+    <w:p/>
+    <w:p>
+      <w:r>
+        <w:t xml:space="preserve"> </w:t>
+      </w:r>
+    </w:p>
+    <w:p>
+      <w:r>
+        <w:br w:type="page"/>
+      </w:r>
+    </w:p>
     <w:p>
       <w:pPr>
         <w:pStyle w:val="berschrift2"/>
       </w:pPr>
       <w:r>
+        <w:lastRenderedPageBreak/>
         <w:t>3. Aufgabe</w:t>
       </w:r>
       <w:r>
@@ -1548,7 +2047,15 @@
     </w:p>
     <w:p>
       <w:r>
-        <w:t>Unter Verwendung der „floor“ Quantisierung ist eine Wahrscheinlichkeitsdichtefunktion für den Quantisierungsfehler gegeben</w:t>
+        <w:t>Unter Verwendung der „</w:t>
+      </w:r>
+      <w:proofErr w:type="spellStart"/>
+      <w:r>
+        <w:t>floor</w:t>
+      </w:r>
+      <w:proofErr w:type="spellEnd"/>
+      <w:r>
+        <w:t>“ Quantisierung ist eine Wahrscheinlichkeitsdichtefunktion für den Quantisierungsfehler gegeben</w:t>
       </w:r>
     </w:p>
     <w:p>
@@ -1582,7 +2089,7 @@
                 <wp:cNvGraphicFramePr/>
                 <a:graphic xmlns:a="http://schemas.openxmlformats.org/drawingml/2006/main">
                   <a:graphicData uri="http://schemas.microsoft.com/office/word/2010/wordprocessingInk">
-                    <w14:contentPart bwMode="auto" r:id="rId13">
+                    <w14:contentPart bwMode="auto" r:id="rId20">
                       <w14:nvContentPartPr>
                         <w14:cNvContentPartPr/>
                       </w14:nvContentPartPr>
@@ -1618,7 +2125,7 @@
                 <o:lock v:ext="edit" aspectratio="t"/>
               </v:shapetype>
               <v:shape id="Freihand 126" o:spid="_x0000_s1026" type="#_x0000_t75" style="position:absolute;margin-left:203.7pt;margin-top:111.85pt;width:43.25pt;height:64.95pt;z-index:251776000;visibility:visible;mso-wrap-style:square;mso-wrap-distance-left:9pt;mso-wrap-distance-top:0;mso-wrap-distance-right:9pt;mso-wrap-distance-bottom:0;mso-position-horizontal:absolute;mso-position-horizontal-relative:text;mso-position-vertical:absolute;mso-position-vertical-relative:text" o:gfxdata="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">
-                <v:imagedata r:id="rId14" o:title=""/>
+                <v:imagedata r:id="rId21" o:title=""/>
               </v:shape>
             </w:pict>
           </mc:Fallback>
@@ -1646,7 +2153,7 @@
                 <wp:cNvGraphicFramePr/>
                 <a:graphic xmlns:a="http://schemas.openxmlformats.org/drawingml/2006/main">
                   <a:graphicData uri="http://schemas.microsoft.com/office/word/2010/wordprocessingInk">
-                    <w14:contentPart bwMode="auto" r:id="rId15">
+                    <w14:contentPart bwMode="auto" r:id="rId22">
                       <w14:nvContentPartPr>
                         <w14:cNvContentPartPr/>
                       </w14:nvContentPartPr>
@@ -1663,7 +2170,7 @@
           <mc:Fallback>
             <w:pict>
               <v:shape w14:anchorId="3294E267" id="Freihand 119" o:spid="_x0000_s1026" type="#_x0000_t75" style="position:absolute;margin-left:184.05pt;margin-top:129pt;width:9.75pt;height:6.75pt;z-index:251768832;visibility:visible;mso-wrap-style:square;mso-wrap-distance-left:9pt;mso-wrap-distance-top:0;mso-wrap-distance-right:9pt;mso-wrap-distance-bottom:0;mso-position-horizontal:absolute;mso-position-horizontal-relative:text;mso-position-vertical:absolute;mso-position-vertical-relative:text" o:gfxdata="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">
-                <v:imagedata r:id="rId16" o:title=""/>
+                <v:imagedata r:id="rId23" o:title=""/>
               </v:shape>
             </w:pict>
           </mc:Fallback>
@@ -1691,7 +2198,7 @@
                 <wp:cNvGraphicFramePr/>
                 <a:graphic xmlns:a="http://schemas.openxmlformats.org/drawingml/2006/main">
                   <a:graphicData uri="http://schemas.microsoft.com/office/word/2010/wordprocessingInk">
-                    <w14:contentPart bwMode="auto" r:id="rId17">
+                    <w14:contentPart bwMode="auto" r:id="rId24">
                       <w14:nvContentPartPr>
                         <w14:cNvContentPartPr/>
                       </w14:nvContentPartPr>
@@ -1708,7 +2215,7 @@
           <mc:Fallback>
             <w:pict>
               <v:shape w14:anchorId="42691923" id="Freihand 116" o:spid="_x0000_s1026" type="#_x0000_t75" style="position:absolute;margin-left:368.35pt;margin-top:69.65pt;width:12.3pt;height:33pt;z-index:251765760;visibility:visible;mso-wrap-style:square;mso-wrap-distance-left:9pt;mso-wrap-distance-top:0;mso-wrap-distance-right:9pt;mso-wrap-distance-bottom:0;mso-position-horizontal:absolute;mso-position-horizontal-relative:text;mso-position-vertical:absolute;mso-position-vertical-relative:text" o:gfxdata="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">
-                <v:imagedata r:id="rId18" o:title=""/>
+                <v:imagedata r:id="rId25" o:title=""/>
               </v:shape>
             </w:pict>
           </mc:Fallback>
@@ -1736,7 +2243,7 @@
                 <wp:cNvGraphicFramePr/>
                 <a:graphic xmlns:a="http://schemas.openxmlformats.org/drawingml/2006/main">
                   <a:graphicData uri="http://schemas.microsoft.com/office/word/2010/wordprocessingInk">
-                    <w14:contentPart bwMode="auto" r:id="rId19">
+                    <w14:contentPart bwMode="auto" r:id="rId26">
                       <w14:nvContentPartPr>
                         <w14:cNvContentPartPr/>
                       </w14:nvContentPartPr>
@@ -1753,7 +2260,7 @@
           <mc:Fallback>
             <w:pict>
               <v:shape w14:anchorId="0A015097" id="Freihand 109" o:spid="_x0000_s1026" type="#_x0000_t75" style="position:absolute;margin-left:311.05pt;margin-top:56.85pt;width:45.35pt;height:44.2pt;z-index:251759616;visibility:visible;mso-wrap-style:square;mso-wrap-distance-left:9pt;mso-wrap-distance-top:0;mso-wrap-distance-right:9pt;mso-wrap-distance-bottom:0;mso-position-horizontal:absolute;mso-position-horizontal-relative:text;mso-position-vertical:absolute;mso-position-vertical-relative:text" o:gfxdata="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">
-                <v:imagedata r:id="rId20" o:title=""/>
+                <v:imagedata r:id="rId27" o:title=""/>
               </v:shape>
             </w:pict>
           </mc:Fallback>
@@ -1781,7 +2288,7 @@
                 <wp:cNvGraphicFramePr/>
                 <a:graphic xmlns:a="http://schemas.openxmlformats.org/drawingml/2006/main">
                   <a:graphicData uri="http://schemas.microsoft.com/office/word/2010/wordprocessingInk">
-                    <w14:contentPart bwMode="auto" r:id="rId21">
+                    <w14:contentPart bwMode="auto" r:id="rId28">
                       <w14:nvContentPartPr>
                         <w14:cNvContentPartPr/>
                       </w14:nvContentPartPr>
@@ -1798,7 +2305,7 @@
           <mc:Fallback>
             <w:pict>
               <v:shape w14:anchorId="7A0CA072" id="Freihand 107" o:spid="_x0000_s1026" type="#_x0000_t75" style="position:absolute;margin-left:208.5pt;margin-top:42.85pt;width:7.25pt;height:14.8pt;z-index:251757568;visibility:visible;mso-wrap-style:square;mso-wrap-distance-left:9pt;mso-wrap-distance-top:0;mso-wrap-distance-right:9pt;mso-wrap-distance-bottom:0;mso-position-horizontal:absolute;mso-position-horizontal-relative:text;mso-position-vertical:absolute;mso-position-vertical-relative:text" o:gfxdata="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">
-                <v:imagedata r:id="rId22" o:title=""/>
+                <v:imagedata r:id="rId29" o:title=""/>
               </v:shape>
             </w:pict>
           </mc:Fallback>
@@ -1826,7 +2333,7 @@
                 <wp:cNvGraphicFramePr/>
                 <a:graphic xmlns:a="http://schemas.openxmlformats.org/drawingml/2006/main">
                   <a:graphicData uri="http://schemas.microsoft.com/office/word/2010/wordprocessingInk">
-                    <w14:contentPart bwMode="auto" r:id="rId23">
+                    <w14:contentPart bwMode="auto" r:id="rId30">
                       <w14:nvContentPartPr>
                         <w14:cNvContentPartPr/>
                       </w14:nvContentPartPr>
@@ -1843,7 +2350,7 @@
           <mc:Fallback>
             <w:pict>
               <v:shape w14:anchorId="6FF89604" id="Freihand 96" o:spid="_x0000_s1026" type="#_x0000_t75" style="position:absolute;margin-left:187.25pt;margin-top:55.4pt;width:77.3pt;height:55.8pt;z-index:251747328;visibility:visible;mso-wrap-style:square;mso-wrap-distance-left:9pt;mso-wrap-distance-top:0;mso-wrap-distance-right:9pt;mso-wrap-distance-bottom:0;mso-position-horizontal:absolute;mso-position-horizontal-relative:text;mso-position-vertical:absolute;mso-position-vertical-relative:text" o:gfxdata="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">
-                <v:imagedata r:id="rId24" o:title=""/>
+                <v:imagedata r:id="rId31" o:title=""/>
               </v:shape>
             </w:pict>
           </mc:Fallback>
@@ -1871,7 +2378,7 @@
                 <wp:cNvGraphicFramePr/>
                 <a:graphic xmlns:a="http://schemas.openxmlformats.org/drawingml/2006/main">
                   <a:graphicData uri="http://schemas.microsoft.com/office/word/2010/wordprocessingInk">
-                    <w14:contentPart bwMode="auto" r:id="rId25">
+                    <w14:contentPart bwMode="auto" r:id="rId32">
                       <w14:nvContentPartPr>
                         <w14:cNvContentPartPr/>
                       </w14:nvContentPartPr>
@@ -1888,7 +2395,7 @@
           <mc:Fallback>
             <w:pict>
               <v:shape w14:anchorId="0525D1FC" id="Freihand 92" o:spid="_x0000_s1026" type="#_x0000_t75" style="position:absolute;margin-left:284.35pt;margin-top:86.4pt;width:13pt;height:3.75pt;z-index:251743232;visibility:visible;mso-wrap-style:square;mso-wrap-distance-left:9pt;mso-wrap-distance-top:0;mso-wrap-distance-right:9pt;mso-wrap-distance-bottom:0;mso-position-horizontal:absolute;mso-position-horizontal-relative:text;mso-position-vertical:absolute;mso-position-vertical-relative:text" o:gfxdata="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">
-                <v:imagedata r:id="rId26" o:title=""/>
+                <v:imagedata r:id="rId33" o:title=""/>
               </v:shape>
             </w:pict>
           </mc:Fallback>
@@ -1916,7 +2423,7 @@
                 <wp:cNvGraphicFramePr/>
                 <a:graphic xmlns:a="http://schemas.openxmlformats.org/drawingml/2006/main">
                   <a:graphicData uri="http://schemas.microsoft.com/office/word/2010/wordprocessingInk">
-                    <w14:contentPart bwMode="auto" r:id="rId27">
+                    <w14:contentPart bwMode="auto" r:id="rId34">
                       <w14:nvContentPartPr>
                         <w14:cNvContentPartPr/>
                       </w14:nvContentPartPr>
@@ -1939,7 +2446,7 @@
           <mc:Fallback>
             <w:pict>
               <v:shape w14:anchorId="41725E1A" id="Freihand 76" o:spid="_x0000_s1026" type="#_x0000_t75" style="position:absolute;margin-left:141.8pt;margin-top:63.55pt;width:20pt;height:38.8pt;z-index:251726848;visibility:visible;mso-wrap-style:square;mso-width-percent:0;mso-height-percent:0;mso-wrap-distance-left:9pt;mso-wrap-distance-top:0;mso-wrap-distance-right:9pt;mso-wrap-distance-bottom:0;mso-position-horizontal:absolute;mso-position-horizontal-relative:text;mso-position-vertical:absolute;mso-position-vertical-relative:text;mso-width-percent:0;mso-height-percent:0;mso-width-relative:margin;mso-height-relative:margin" o:gfxdata="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">
-                <v:imagedata r:id="rId28" o:title=""/>
+                <v:imagedata r:id="rId35" o:title=""/>
               </v:shape>
             </w:pict>
           </mc:Fallback>
@@ -1967,7 +2474,7 @@
                 <wp:cNvGraphicFramePr/>
                 <a:graphic xmlns:a="http://schemas.openxmlformats.org/drawingml/2006/main">
                   <a:graphicData uri="http://schemas.microsoft.com/office/word/2010/wordprocessingInk">
-                    <w14:contentPart bwMode="auto" r:id="rId29">
+                    <w14:contentPart bwMode="auto" r:id="rId36">
                       <w14:nvContentPartPr>
                         <w14:cNvContentPartPr/>
                       </w14:nvContentPartPr>
@@ -1984,7 +2491,7 @@
           <mc:Fallback>
             <w:pict>
               <v:shape w14:anchorId="4942C870" id="Freihand 70" o:spid="_x0000_s1026" type="#_x0000_t75" style="position:absolute;margin-left:104.15pt;margin-top:70.45pt;width:24.3pt;height:35.55pt;z-index:251720704;visibility:visible;mso-wrap-style:square;mso-wrap-distance-left:9pt;mso-wrap-distance-top:0;mso-wrap-distance-right:9pt;mso-wrap-distance-bottom:0;mso-position-horizontal:absolute;mso-position-horizontal-relative:text;mso-position-vertical:absolute;mso-position-vertical-relative:text" o:gfxdata="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">
-                <v:imagedata r:id="rId30" o:title=""/>
+                <v:imagedata r:id="rId37" o:title=""/>
               </v:shape>
             </w:pict>
           </mc:Fallback>
@@ -2012,7 +2519,7 @@
                 <wp:cNvGraphicFramePr/>
                 <a:graphic xmlns:a="http://schemas.openxmlformats.org/drawingml/2006/main">
                   <a:graphicData uri="http://schemas.microsoft.com/office/word/2010/wordprocessingInk">
-                    <w14:contentPart bwMode="auto" r:id="rId31">
+                    <w14:contentPart bwMode="auto" r:id="rId38">
                       <w14:nvContentPartPr>
                         <w14:cNvContentPartPr/>
                       </w14:nvContentPartPr>
@@ -2029,7 +2536,7 @@
           <mc:Fallback>
             <w:pict>
               <v:shape w14:anchorId="01992A30" id="Freihand 65" o:spid="_x0000_s1026" type="#_x0000_t75" style="position:absolute;margin-left:63.75pt;margin-top:62.15pt;width:28.05pt;height:41.05pt;z-index:251715584;visibility:visible;mso-wrap-style:square;mso-wrap-distance-left:9pt;mso-wrap-distance-top:0;mso-wrap-distance-right:9pt;mso-wrap-distance-bottom:0;mso-position-horizontal:absolute;mso-position-horizontal-relative:text;mso-position-vertical:absolute;mso-position-vertical-relative:text" o:gfxdata="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">
-                <v:imagedata r:id="rId32" o:title=""/>
+                <v:imagedata r:id="rId39" o:title=""/>
               </v:shape>
             </w:pict>
           </mc:Fallback>
@@ -2057,7 +2564,7 @@
                 <wp:cNvGraphicFramePr/>
                 <a:graphic xmlns:a="http://schemas.openxmlformats.org/drawingml/2006/main">
                   <a:graphicData uri="http://schemas.microsoft.com/office/word/2010/wordprocessingInk">
-                    <w14:contentPart bwMode="auto" r:id="rId33">
+                    <w14:contentPart bwMode="auto" r:id="rId40">
                       <w14:nvContentPartPr>
                         <w14:cNvContentPartPr/>
                       </w14:nvContentPartPr>
@@ -2074,7 +2581,7 @@
           <mc:Fallback>
             <w:pict>
               <v:shape w14:anchorId="49435C95" id="Freihand 60" o:spid="_x0000_s1026" type="#_x0000_t75" style="position:absolute;margin-left:9.9pt;margin-top:13.85pt;width:17.05pt;height:15.45pt;z-index:251710464;visibility:visible;mso-wrap-style:square;mso-wrap-distance-left:9pt;mso-wrap-distance-top:0;mso-wrap-distance-right:9pt;mso-wrap-distance-bottom:0;mso-position-horizontal:absolute;mso-position-horizontal-relative:text;mso-position-vertical:absolute;mso-position-vertical-relative:text" o:gfxdata="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">
-                <v:imagedata r:id="rId34" o:title=""/>
+                <v:imagedata r:id="rId41" o:title=""/>
               </v:shape>
             </w:pict>
           </mc:Fallback>
@@ -2102,7 +2609,7 @@
                 <wp:cNvGraphicFramePr/>
                 <a:graphic xmlns:a="http://schemas.openxmlformats.org/drawingml/2006/main">
                   <a:graphicData uri="http://schemas.microsoft.com/office/word/2010/wordprocessingInk">
-                    <w14:contentPart bwMode="auto" r:id="rId35">
+                    <w14:contentPart bwMode="auto" r:id="rId42">
                       <w14:nvContentPartPr>
                         <w14:cNvContentPartPr/>
                       </w14:nvContentPartPr>
@@ -2119,7 +2626,7 @@
           <mc:Fallback>
             <w:pict>
               <v:shape w14:anchorId="02141520" id="Freihand 57" o:spid="_x0000_s1026" type="#_x0000_t75" style="position:absolute;margin-left:30.9pt;margin-top:85.25pt;width:10pt;height:7.1pt;z-index:251707392;visibility:visible;mso-wrap-style:square;mso-wrap-distance-left:9pt;mso-wrap-distance-top:0;mso-wrap-distance-right:9pt;mso-wrap-distance-bottom:0;mso-position-horizontal:absolute;mso-position-horizontal-relative:text;mso-position-vertical:absolute;mso-position-vertical-relative:text" o:gfxdata="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">
-                <v:imagedata r:id="rId36" o:title=""/>
+                <v:imagedata r:id="rId43" o:title=""/>
               </v:shape>
             </w:pict>
           </mc:Fallback>
@@ -2147,7 +2654,7 @@
                 <wp:cNvGraphicFramePr/>
                 <a:graphic xmlns:a="http://schemas.openxmlformats.org/drawingml/2006/main">
                   <a:graphicData uri="http://schemas.microsoft.com/office/word/2010/wordprocessingInk">
-                    <w14:contentPart bwMode="auto" r:id="rId37">
+                    <w14:contentPart bwMode="auto" r:id="rId44">
                       <w14:nvContentPartPr>
                         <w14:cNvContentPartPr/>
                       </w14:nvContentPartPr>
@@ -2164,7 +2671,7 @@
           <mc:Fallback>
             <w:pict>
               <v:shape w14:anchorId="0D4F7D54" id="Freihand 54" o:spid="_x0000_s1026" type="#_x0000_t75" style="position:absolute;margin-left:290.1pt;margin-top:19.6pt;width:24.8pt;height:22.4pt;z-index:251704320;visibility:visible;mso-wrap-style:square;mso-wrap-distance-left:9pt;mso-wrap-distance-top:0;mso-wrap-distance-right:9pt;mso-wrap-distance-bottom:0;mso-position-horizontal:absolute;mso-position-horizontal-relative:text;mso-position-vertical:absolute;mso-position-vertical-relative:text" o:gfxdata="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">
-                <v:imagedata r:id="rId38" o:title=""/>
+                <v:imagedata r:id="rId45" o:title=""/>
               </v:shape>
             </w:pict>
           </mc:Fallback>
@@ -2192,7 +2699,7 @@
                 <wp:cNvGraphicFramePr/>
                 <a:graphic xmlns:a="http://schemas.openxmlformats.org/drawingml/2006/main">
                   <a:graphicData uri="http://schemas.microsoft.com/office/word/2010/wordprocessingInk">
-                    <w14:contentPart bwMode="auto" r:id="rId39">
+                    <w14:contentPart bwMode="auto" r:id="rId46">
                       <w14:nvContentPartPr>
                         <w14:cNvContentPartPr/>
                       </w14:nvContentPartPr>
@@ -2209,7 +2716,7 @@
           <mc:Fallback>
             <w:pict>
               <v:shape w14:anchorId="006DE9B8" id="Freihand 51" o:spid="_x0000_s1026" type="#_x0000_t75" style="position:absolute;margin-left:266.75pt;margin-top:10.85pt;width:12.25pt;height:32.35pt;z-index:251701248;visibility:visible;mso-wrap-style:square;mso-wrap-distance-left:9pt;mso-wrap-distance-top:0;mso-wrap-distance-right:9pt;mso-wrap-distance-bottom:0;mso-position-horizontal:absolute;mso-position-horizontal-relative:text;mso-position-vertical:absolute;mso-position-vertical-relative:text" o:gfxdata="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">
-                <v:imagedata r:id="rId40" o:title=""/>
+                <v:imagedata r:id="rId47" o:title=""/>
               </v:shape>
             </w:pict>
           </mc:Fallback>
@@ -2237,7 +2744,7 @@
                 <wp:cNvGraphicFramePr/>
                 <a:graphic xmlns:a="http://schemas.openxmlformats.org/drawingml/2006/main">
                   <a:graphicData uri="http://schemas.microsoft.com/office/word/2010/wordprocessingInk">
-                    <w14:contentPart bwMode="auto" r:id="rId41">
+                    <w14:contentPart bwMode="auto" r:id="rId48">
                       <w14:nvContentPartPr>
                         <w14:cNvContentPartPr/>
                       </w14:nvContentPartPr>
@@ -2254,7 +2761,7 @@
           <mc:Fallback>
             <w:pict>
               <v:shape w14:anchorId="6E0D2872" id="Freihand 47" o:spid="_x0000_s1026" type="#_x0000_t75" style="position:absolute;margin-left:235.15pt;margin-top:10.9pt;width:19.7pt;height:27pt;z-index:251697152;visibility:visible;mso-wrap-style:square;mso-wrap-distance-left:9pt;mso-wrap-distance-top:0;mso-wrap-distance-right:9pt;mso-wrap-distance-bottom:0;mso-position-horizontal:absolute;mso-position-horizontal-relative:text;mso-position-vertical:absolute;mso-position-vertical-relative:text" o:gfxdata="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">
-                <v:imagedata r:id="rId42" o:title=""/>
+                <v:imagedata r:id="rId49" o:title=""/>
               </v:shape>
             </w:pict>
           </mc:Fallback>
@@ -2282,7 +2789,7 @@
                 <wp:cNvGraphicFramePr/>
                 <a:graphic xmlns:a="http://schemas.openxmlformats.org/drawingml/2006/main">
                   <a:graphicData uri="http://schemas.microsoft.com/office/word/2010/wordprocessingInk">
-                    <w14:contentPart bwMode="auto" r:id="rId43">
+                    <w14:contentPart bwMode="auto" r:id="rId50">
                       <w14:nvContentPartPr>
                         <w14:cNvContentPartPr/>
                       </w14:nvContentPartPr>
@@ -2305,7 +2812,7 @@
           <mc:Fallback>
             <w:pict>
               <v:shape w14:anchorId="525F5D2C" id="Freihand 44" o:spid="_x0000_s1026" type="#_x0000_t75" style="position:absolute;margin-left:195.4pt;margin-top:49.9pt;width:6.3pt;height:2.3pt;z-index:251694080;visibility:visible;mso-wrap-style:square;mso-width-percent:0;mso-height-percent:0;mso-wrap-distance-left:9pt;mso-wrap-distance-top:0;mso-wrap-distance-right:9pt;mso-wrap-distance-bottom:0;mso-position-horizontal:absolute;mso-position-horizontal-relative:text;mso-position-vertical:absolute;mso-position-vertical-relative:text;mso-width-percent:0;mso-height-percent:0;mso-width-relative:margin;mso-height-relative:margin" o:gfxdata="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">
-                <v:imagedata r:id="rId44" o:title=""/>
+                <v:imagedata r:id="rId51" o:title=""/>
               </v:shape>
             </w:pict>
           </mc:Fallback>
@@ -2333,7 +2840,7 @@
                 <wp:cNvGraphicFramePr/>
                 <a:graphic xmlns:a="http://schemas.openxmlformats.org/drawingml/2006/main">
                   <a:graphicData uri="http://schemas.microsoft.com/office/word/2010/wordprocessingInk">
-                    <w14:contentPart bwMode="auto" r:id="rId45">
+                    <w14:contentPart bwMode="auto" r:id="rId52">
                       <w14:nvContentPartPr>
                         <w14:cNvContentPartPr/>
                       </w14:nvContentPartPr>
@@ -2350,7 +2857,7 @@
           <mc:Fallback>
             <w:pict>
               <v:shape w14:anchorId="198D4550" id="Freihand 41" o:spid="_x0000_s1026" type="#_x0000_t75" style="position:absolute;margin-left:207.4pt;margin-top:-6.45pt;width:21.15pt;height:44.4pt;z-index:251691008;visibility:visible;mso-wrap-style:square;mso-wrap-distance-left:9pt;mso-wrap-distance-top:0;mso-wrap-distance-right:9pt;mso-wrap-distance-bottom:0;mso-position-horizontal:absolute;mso-position-horizontal-relative:text;mso-position-vertical:absolute;mso-position-vertical-relative:text" o:gfxdata="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">
-                <v:imagedata r:id="rId46" o:title=""/>
+                <v:imagedata r:id="rId53" o:title=""/>
               </v:shape>
             </w:pict>
           </mc:Fallback>
@@ -2378,7 +2885,7 @@
                 <wp:cNvGraphicFramePr/>
                 <a:graphic xmlns:a="http://schemas.openxmlformats.org/drawingml/2006/main">
                   <a:graphicData uri="http://schemas.microsoft.com/office/word/2010/wordprocessingInk">
-                    <w14:contentPart bwMode="auto" r:id="rId47">
+                    <w14:contentPart bwMode="auto" r:id="rId54">
                       <w14:nvContentPartPr>
                         <w14:cNvContentPartPr/>
                       </w14:nvContentPartPr>
@@ -2395,7 +2902,7 @@
           <mc:Fallback>
             <w:pict>
               <v:shape w14:anchorId="10285482" id="Freihand 37" o:spid="_x0000_s1026" type="#_x0000_t75" style="position:absolute;margin-left:160.95pt;margin-top:13.2pt;width:39.85pt;height:21.3pt;z-index:251687936;visibility:visible;mso-wrap-style:square;mso-wrap-distance-left:9pt;mso-wrap-distance-top:0;mso-wrap-distance-right:9pt;mso-wrap-distance-bottom:0;mso-position-horizontal:absolute;mso-position-horizontal-relative:text;mso-position-vertical:absolute;mso-position-vertical-relative:text" o:gfxdata="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">
-                <v:imagedata r:id="rId48" o:title=""/>
+                <v:imagedata r:id="rId55" o:title=""/>
               </v:shape>
             </w:pict>
           </mc:Fallback>
@@ -2423,7 +2930,7 @@
                 <wp:cNvGraphicFramePr/>
                 <a:graphic xmlns:a="http://schemas.openxmlformats.org/drawingml/2006/main">
                   <a:graphicData uri="http://schemas.microsoft.com/office/word/2010/wordprocessingInk">
-                    <w14:contentPart bwMode="auto" r:id="rId49">
+                    <w14:contentPart bwMode="auto" r:id="rId56">
                       <w14:nvContentPartPr>
                         <w14:cNvContentPartPr/>
                       </w14:nvContentPartPr>
@@ -2440,7 +2947,7 @@
           <mc:Fallback>
             <w:pict>
               <v:shape w14:anchorId="7E908EBF" id="Freihand 32" o:spid="_x0000_s1026" type="#_x0000_t75" style="position:absolute;margin-left:117.7pt;margin-top:14.75pt;width:34.4pt;height:24.3pt;z-index:251682816;visibility:visible;mso-wrap-style:square;mso-wrap-distance-left:9pt;mso-wrap-distance-top:0;mso-wrap-distance-right:9pt;mso-wrap-distance-bottom:0;mso-position-horizontal:absolute;mso-position-horizontal-relative:text;mso-position-vertical:absolute;mso-position-vertical-relative:text" o:gfxdata="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">
-                <v:imagedata r:id="rId50" o:title=""/>
+                <v:imagedata r:id="rId57" o:title=""/>
               </v:shape>
             </w:pict>
           </mc:Fallback>
@@ -2468,7 +2975,7 @@
                 <wp:cNvGraphicFramePr/>
                 <a:graphic xmlns:a="http://schemas.openxmlformats.org/drawingml/2006/main">
                   <a:graphicData uri="http://schemas.microsoft.com/office/word/2010/wordprocessingInk">
-                    <w14:contentPart bwMode="auto" r:id="rId51">
+                    <w14:contentPart bwMode="auto" r:id="rId58">
                       <w14:nvContentPartPr>
                         <w14:cNvContentPartPr/>
                       </w14:nvContentPartPr>
@@ -2485,7 +2992,7 @@
           <mc:Fallback>
             <w:pict>
               <v:shape w14:anchorId="646F91F3" id="Freihand 26" o:spid="_x0000_s1026" type="#_x0000_t75" style="position:absolute;margin-left:52.85pt;margin-top:-3.9pt;width:57.4pt;height:51pt;z-index:251676672;visibility:visible;mso-wrap-style:square;mso-wrap-distance-left:9pt;mso-wrap-distance-top:0;mso-wrap-distance-right:9pt;mso-wrap-distance-bottom:0;mso-position-horizontal:absolute;mso-position-horizontal-relative:text;mso-position-vertical:absolute;mso-position-vertical-relative:text" o:gfxdata="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">
-                <v:imagedata r:id="rId52" o:title=""/>
+                <v:imagedata r:id="rId59" o:title=""/>
               </v:shape>
             </w:pict>
           </mc:Fallback>
@@ -2513,7 +3020,7 @@
                 <wp:cNvGraphicFramePr/>
                 <a:graphic xmlns:a="http://schemas.openxmlformats.org/drawingml/2006/main">
                   <a:graphicData uri="http://schemas.microsoft.com/office/word/2010/wordprocessingInk">
-                    <w14:contentPart bwMode="auto" r:id="rId53">
+                    <w14:contentPart bwMode="auto" r:id="rId60">
                       <w14:nvContentPartPr>
                         <w14:cNvContentPartPr/>
                       </w14:nvContentPartPr>
@@ -2536,7 +3043,7 @@
           <mc:Fallback>
             <w:pict>
               <v:shape w14:anchorId="0FCA7DE9" id="Freihand 15" o:spid="_x0000_s1026" type="#_x0000_t75" style="position:absolute;margin-left:36.9pt;margin-top:16.75pt;width:7.6pt;height:3.8pt;z-index:251665408;visibility:visible;mso-wrap-style:square;mso-width-percent:0;mso-height-percent:0;mso-wrap-distance-left:9pt;mso-wrap-distance-top:0;mso-wrap-distance-right:9pt;mso-wrap-distance-bottom:0;mso-position-horizontal:absolute;mso-position-horizontal-relative:text;mso-position-vertical:absolute;mso-position-vertical-relative:text;mso-width-percent:0;mso-height-percent:0;mso-width-relative:margin;mso-height-relative:margin" o:gfxdata="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">
-                <v:imagedata r:id="rId54" o:title=""/>
+                <v:imagedata r:id="rId61" o:title=""/>
               </v:shape>
             </w:pict>
           </mc:Fallback>
@@ -2574,7 +3081,7 @@
                 <wp:cNvGraphicFramePr/>
                 <a:graphic xmlns:a="http://schemas.openxmlformats.org/drawingml/2006/main">
                   <a:graphicData uri="http://schemas.microsoft.com/office/word/2010/wordprocessingInk">
-                    <w14:contentPart bwMode="auto" r:id="rId55">
+                    <w14:contentPart bwMode="auto" r:id="rId62">
                       <w14:nvContentPartPr>
                         <w14:cNvContentPartPr/>
                       </w14:nvContentPartPr>
@@ -2591,7 +3098,7 @@
           <mc:Fallback>
             <w:pict>
               <v:shape w14:anchorId="43CEB037" id="Freihand 365" o:spid="_x0000_s1026" type="#_x0000_t75" style="position:absolute;margin-left:156.4pt;margin-top:28.5pt;width:24pt;height:12.25pt;z-index:252000256;visibility:visible;mso-wrap-style:square;mso-wrap-distance-left:9pt;mso-wrap-distance-top:0;mso-wrap-distance-right:9pt;mso-wrap-distance-bottom:0;mso-position-horizontal:absolute;mso-position-horizontal-relative:text;mso-position-vertical:absolute;mso-position-vertical-relative:text" o:gfxdata="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">
-                <v:imagedata r:id="rId56" o:title=""/>
+                <v:imagedata r:id="rId63" o:title=""/>
               </v:shape>
             </w:pict>
           </mc:Fallback>
@@ -2604,22 +3111,44 @@
         <w:t xml:space="preserve">Anmerkung: </w:t>
       </w:r>
       <w:r>
-        <w:t>Es sei die Breite einer Quantisierungsstufe, die Quantisierungsrauschleistung P</w:t>
+        <w:t xml:space="preserve">Es sei die Breite einer Quantisierungsstufe, die Quantisierungsrauschleistung </w:t>
+      </w:r>
+      <w:proofErr w:type="spellStart"/>
+      <w:r>
+        <w:t>P</w:t>
       </w:r>
       <w:r>
         <w:rPr>
           <w:vertAlign w:val="subscript"/>
         </w:rPr>
-        <w:t xml:space="preserve">n </w:t>
-      </w:r>
-      <w:r>
-        <w:t>und P</w:t>
-      </w:r>
+        <w:t>n</w:t>
+      </w:r>
+      <w:proofErr w:type="spellEnd"/>
       <w:r>
         <w:rPr>
           <w:vertAlign w:val="subscript"/>
         </w:rPr>
-        <w:t xml:space="preserve">n </w:t>
+        <w:t xml:space="preserve"> </w:t>
+      </w:r>
+      <w:r>
+        <w:t xml:space="preserve">und </w:t>
+      </w:r>
+      <w:proofErr w:type="spellStart"/>
+      <w:r>
+        <w:t>P</w:t>
+      </w:r>
+      <w:r>
+        <w:rPr>
+          <w:vertAlign w:val="subscript"/>
+        </w:rPr>
+        <w:t>n</w:t>
+      </w:r>
+      <w:proofErr w:type="spellEnd"/>
+      <w:r>
+        <w:rPr>
+          <w:vertAlign w:val="subscript"/>
+        </w:rPr>
+        <w:t xml:space="preserve"> </w:t>
       </w:r>
       <w:r>
         <w:t>in Dezibel zu berechnen</w:t>
@@ -2660,7 +3189,7 @@
                 <wp:cNvGraphicFramePr/>
                 <a:graphic xmlns:a="http://schemas.openxmlformats.org/drawingml/2006/main">
                   <a:graphicData uri="http://schemas.microsoft.com/office/word/2010/wordprocessingInk">
-                    <w14:contentPart bwMode="auto" r:id="rId57">
+                    <w14:contentPart bwMode="auto" r:id="rId64">
                       <w14:nvContentPartPr>
                         <w14:cNvContentPartPr/>
                       </w14:nvContentPartPr>
@@ -2677,7 +3206,7 @@
           <mc:Fallback>
             <w:pict>
               <v:shape w14:anchorId="61C66A0D" id="Freihand 377" o:spid="_x0000_s1026" type="#_x0000_t75" style="position:absolute;margin-left:195.25pt;margin-top:-8.05pt;width:54.75pt;height:26.95pt;z-index:252009472;visibility:visible;mso-wrap-style:square;mso-wrap-distance-left:9pt;mso-wrap-distance-top:0;mso-wrap-distance-right:9pt;mso-wrap-distance-bottom:0;mso-position-horizontal:absolute;mso-position-horizontal-relative:text;mso-position-vertical:absolute;mso-position-vertical-relative:text" o:gfxdata="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">
-                <v:imagedata r:id="rId58" o:title=""/>
+                <v:imagedata r:id="rId65" o:title=""/>
               </v:shape>
             </w:pict>
           </mc:Fallback>
@@ -2705,7 +3234,7 @@
                 <wp:cNvGraphicFramePr/>
                 <a:graphic xmlns:a="http://schemas.openxmlformats.org/drawingml/2006/main">
                   <a:graphicData uri="http://schemas.microsoft.com/office/word/2010/wordprocessingInk">
-                    <w14:contentPart bwMode="auto" r:id="rId59">
+                    <w14:contentPart bwMode="auto" r:id="rId66">
                       <w14:nvContentPartPr>
                         <w14:cNvContentPartPr/>
                       </w14:nvContentPartPr>
@@ -2728,7 +3257,7 @@
           <mc:Fallback>
             <w:pict>
               <v:shape w14:anchorId="7D784B87" id="Freihand 266" o:spid="_x0000_s1026" type="#_x0000_t75" style="position:absolute;margin-left:233.45pt;margin-top:103.7pt;width:72.6pt;height:44pt;z-index:251898880;visibility:visible;mso-wrap-style:square;mso-width-percent:0;mso-height-percent:0;mso-wrap-distance-left:9pt;mso-wrap-distance-top:0;mso-wrap-distance-right:9pt;mso-wrap-distance-bottom:0;mso-position-horizontal:absolute;mso-position-horizontal-relative:text;mso-position-vertical:absolute;mso-position-vertical-relative:text;mso-width-percent:0;mso-height-percent:0;mso-width-relative:margin;mso-height-relative:margin" o:gfxdata="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">
-                <v:imagedata r:id="rId60" o:title=""/>
+                <v:imagedata r:id="rId67" o:title=""/>
               </v:shape>
             </w:pict>
           </mc:Fallback>
@@ -2756,7 +3285,7 @@
                 <wp:cNvGraphicFramePr/>
                 <a:graphic xmlns:a="http://schemas.openxmlformats.org/drawingml/2006/main">
                   <a:graphicData uri="http://schemas.microsoft.com/office/word/2010/wordprocessingInk">
-                    <w14:contentPart bwMode="auto" r:id="rId61">
+                    <w14:contentPart bwMode="auto" r:id="rId68">
                       <w14:nvContentPartPr>
                         <w14:cNvContentPartPr/>
                       </w14:nvContentPartPr>
@@ -2773,7 +3302,7 @@
           <mc:Fallback>
             <w:pict>
               <v:shape w14:anchorId="0EEDE11D" id="Freihand 237" o:spid="_x0000_s1026" type="#_x0000_t75" style="position:absolute;margin-left:138.4pt;margin-top:108.65pt;width:81.2pt;height:41.4pt;z-index:251869184;visibility:visible;mso-wrap-style:square;mso-wrap-distance-left:9pt;mso-wrap-distance-top:0;mso-wrap-distance-right:9pt;mso-wrap-distance-bottom:0;mso-position-horizontal:absolute;mso-position-horizontal-relative:text;mso-position-vertical:absolute;mso-position-vertical-relative:text" o:gfxdata="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">
-                <v:imagedata r:id="rId62" o:title=""/>
+                <v:imagedata r:id="rId69" o:title=""/>
               </v:shape>
             </w:pict>
           </mc:Fallback>
@@ -2801,7 +3330,7 @@
                 <wp:cNvGraphicFramePr/>
                 <a:graphic xmlns:a="http://schemas.openxmlformats.org/drawingml/2006/main">
                   <a:graphicData uri="http://schemas.microsoft.com/office/word/2010/wordprocessingInk">
-                    <w14:contentPart bwMode="auto" r:id="rId63">
+                    <w14:contentPart bwMode="auto" r:id="rId70">
                       <w14:nvContentPartPr>
                         <w14:cNvContentPartPr/>
                       </w14:nvContentPartPr>
@@ -2818,7 +3347,7 @@
           <mc:Fallback>
             <w:pict>
               <v:shape w14:anchorId="019FCE47" id="Freihand 231" o:spid="_x0000_s1026" type="#_x0000_t75" style="position:absolute;margin-left:-13.8pt;margin-top:105.8pt;width:140.9pt;height:28.35pt;z-index:251863040;visibility:visible;mso-wrap-style:square;mso-wrap-distance-left:9pt;mso-wrap-distance-top:0;mso-wrap-distance-right:9pt;mso-wrap-distance-bottom:0;mso-position-horizontal:absolute;mso-position-horizontal-relative:text;mso-position-vertical:absolute;mso-position-vertical-relative:text" o:gfxdata="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">
-                <v:imagedata r:id="rId64" o:title=""/>
+                <v:imagedata r:id="rId71" o:title=""/>
               </v:shape>
             </w:pict>
           </mc:Fallback>
@@ -2846,7 +3375,7 @@
                 <wp:cNvGraphicFramePr/>
                 <a:graphic xmlns:a="http://schemas.openxmlformats.org/drawingml/2006/main">
                   <a:graphicData uri="http://schemas.microsoft.com/office/word/2010/wordprocessingInk">
-                    <w14:contentPart bwMode="auto" r:id="rId65">
+                    <w14:contentPart bwMode="auto" r:id="rId72">
                       <w14:nvContentPartPr>
                         <w14:cNvContentPartPr/>
                       </w14:nvContentPartPr>
@@ -2863,7 +3392,7 @@
           <mc:Fallback>
             <w:pict>
               <v:shape w14:anchorId="4363936E" id="Freihand 185" o:spid="_x0000_s1026" type="#_x0000_t75" style="position:absolute;margin-left:312.45pt;margin-top:62.3pt;width:34.3pt;height:4.2pt;z-index:251828224;visibility:visible;mso-wrap-style:square;mso-wrap-distance-left:9pt;mso-wrap-distance-top:0;mso-wrap-distance-right:9pt;mso-wrap-distance-bottom:0;mso-position-horizontal:absolute;mso-position-horizontal-relative:text;mso-position-vertical:absolute;mso-position-vertical-relative:text" o:gfxdata="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">
-                <v:imagedata r:id="rId66" o:title=""/>
+                <v:imagedata r:id="rId73" o:title=""/>
               </v:shape>
             </w:pict>
           </mc:Fallback>
@@ -2891,7 +3420,7 @@
                 <wp:cNvGraphicFramePr/>
                 <a:graphic xmlns:a="http://schemas.openxmlformats.org/drawingml/2006/main">
                   <a:graphicData uri="http://schemas.microsoft.com/office/word/2010/wordprocessingInk">
-                    <w14:contentPart bwMode="auto" r:id="rId67">
+                    <w14:contentPart bwMode="auto" r:id="rId74">
                       <w14:nvContentPartPr>
                         <w14:cNvContentPartPr/>
                       </w14:nvContentPartPr>
@@ -2908,7 +3437,7 @@
           <mc:Fallback>
             <w:pict>
               <v:shape w14:anchorId="15ACC1F7" id="Freihand 184" o:spid="_x0000_s1026" type="#_x0000_t75" style="position:absolute;margin-left:321.2pt;margin-top:36.35pt;width:15pt;height:20.1pt;z-index:251827200;visibility:visible;mso-wrap-style:square;mso-wrap-distance-left:9pt;mso-wrap-distance-top:0;mso-wrap-distance-right:9pt;mso-wrap-distance-bottom:0;mso-position-horizontal:absolute;mso-position-horizontal-relative:text;mso-position-vertical:absolute;mso-position-vertical-relative:text" o:gfxdata="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">
-                <v:imagedata r:id="rId68" o:title=""/>
+                <v:imagedata r:id="rId75" o:title=""/>
               </v:shape>
             </w:pict>
           </mc:Fallback>
@@ -2936,7 +3465,7 @@
                 <wp:cNvGraphicFramePr/>
                 <a:graphic xmlns:a="http://schemas.openxmlformats.org/drawingml/2006/main">
                   <a:graphicData uri="http://schemas.microsoft.com/office/word/2010/wordprocessingInk">
-                    <w14:contentPart bwMode="auto" r:id="rId69">
+                    <w14:contentPart bwMode="auto" r:id="rId76">
                       <w14:nvContentPartPr>
                         <w14:cNvContentPartPr/>
                       </w14:nvContentPartPr>
@@ -2953,7 +3482,7 @@
           <mc:Fallback>
             <w:pict>
               <v:shape w14:anchorId="1627AB45" id="Freihand 183" o:spid="_x0000_s1026" type="#_x0000_t75" style="position:absolute;margin-left:216.05pt;margin-top:22.15pt;width:79.9pt;height:61.9pt;z-index:251826176;visibility:visible;mso-wrap-style:square;mso-wrap-distance-left:9pt;mso-wrap-distance-top:0;mso-wrap-distance-right:9pt;mso-wrap-distance-bottom:0;mso-position-horizontal:absolute;mso-position-horizontal-relative:text;mso-position-vertical:absolute;mso-position-vertical-relative:text" o:gfxdata="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">
-                <v:imagedata r:id="rId70" o:title=""/>
+                <v:imagedata r:id="rId77" o:title=""/>
               </v:shape>
             </w:pict>
           </mc:Fallback>
@@ -2981,7 +3510,7 @@
                 <wp:cNvGraphicFramePr/>
                 <a:graphic xmlns:a="http://schemas.openxmlformats.org/drawingml/2006/main">
                   <a:graphicData uri="http://schemas.microsoft.com/office/word/2010/wordprocessingInk">
-                    <w14:contentPart bwMode="auto" r:id="rId71">
+                    <w14:contentPart bwMode="auto" r:id="rId78">
                       <w14:nvContentPartPr>
                         <w14:cNvContentPartPr/>
                       </w14:nvContentPartPr>
@@ -2998,7 +3527,7 @@
           <mc:Fallback>
             <w:pict>
               <v:shape w14:anchorId="4D162532" id="Freihand 171" o:spid="_x0000_s1026" type="#_x0000_t75" style="position:absolute;margin-left:189.6pt;margin-top:59.85pt;width:9.85pt;height:5.3pt;z-index:251813888;visibility:visible;mso-wrap-style:square;mso-wrap-distance-left:9pt;mso-wrap-distance-top:0;mso-wrap-distance-right:9pt;mso-wrap-distance-bottom:0;mso-position-horizontal:absolute;mso-position-horizontal-relative:text;mso-position-vertical:absolute;mso-position-vertical-relative:text" o:gfxdata="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">
-                <v:imagedata r:id="rId72" o:title=""/>
+                <v:imagedata r:id="rId79" o:title=""/>
               </v:shape>
             </w:pict>
           </mc:Fallback>
@@ -3026,7 +3555,7 @@
                 <wp:cNvGraphicFramePr/>
                 <a:graphic xmlns:a="http://schemas.openxmlformats.org/drawingml/2006/main">
                   <a:graphicData uri="http://schemas.microsoft.com/office/word/2010/wordprocessingInk">
-                    <w14:contentPart bwMode="auto" r:id="rId73">
+                    <w14:contentPart bwMode="auto" r:id="rId80">
                       <w14:nvContentPartPr>
                         <w14:cNvContentPartPr/>
                       </w14:nvContentPartPr>
@@ -3043,7 +3572,7 @@
           <mc:Fallback>
             <w:pict>
               <v:shape w14:anchorId="6DA61093" id="Freihand 168" o:spid="_x0000_s1026" type="#_x0000_t75" style="position:absolute;margin-left:62.65pt;margin-top:36.3pt;width:107.8pt;height:49.95pt;z-index:251810816;visibility:visible;mso-wrap-style:square;mso-wrap-distance-left:9pt;mso-wrap-distance-top:0;mso-wrap-distance-right:9pt;mso-wrap-distance-bottom:0;mso-position-horizontal:absolute;mso-position-horizontal-relative:text;mso-position-vertical:absolute;mso-position-vertical-relative:text" o:gfxdata="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">
-                <v:imagedata r:id="rId74" o:title=""/>
+                <v:imagedata r:id="rId81" o:title=""/>
               </v:shape>
             </w:pict>
           </mc:Fallback>
@@ -3071,7 +3600,7 @@
                 <wp:cNvGraphicFramePr/>
                 <a:graphic xmlns:a="http://schemas.openxmlformats.org/drawingml/2006/main">
                   <a:graphicData uri="http://schemas.microsoft.com/office/word/2010/wordprocessingInk">
-                    <w14:contentPart bwMode="auto" r:id="rId75">
+                    <w14:contentPart bwMode="auto" r:id="rId82">
                       <w14:nvContentPartPr>
                         <w14:cNvContentPartPr/>
                       </w14:nvContentPartPr>
@@ -3088,7 +3617,7 @@
           <mc:Fallback>
             <w:pict>
               <v:shape w14:anchorId="0151233C" id="Freihand 159" o:spid="_x0000_s1026" type="#_x0000_t75" style="position:absolute;margin-left:12pt;margin-top:48.4pt;width:36.1pt;height:23.8pt;z-index:251801600;visibility:visible;mso-wrap-style:square;mso-wrap-distance-left:9pt;mso-wrap-distance-top:0;mso-wrap-distance-right:9pt;mso-wrap-distance-bottom:0;mso-position-horizontal:absolute;mso-position-horizontal-relative:text;mso-position-vertical:absolute;mso-position-vertical-relative:text" o:gfxdata="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">
-                <v:imagedata r:id="rId76" o:title=""/>
+                <v:imagedata r:id="rId83" o:title=""/>
               </v:shape>
             </w:pict>
           </mc:Fallback>
@@ -3116,7 +3645,7 @@
                 <wp:cNvGraphicFramePr/>
                 <a:graphic xmlns:a="http://schemas.openxmlformats.org/drawingml/2006/main">
                   <a:graphicData uri="http://schemas.microsoft.com/office/word/2010/wordprocessingInk">
-                    <w14:contentPart bwMode="auto" r:id="rId77">
+                    <w14:contentPart bwMode="auto" r:id="rId84">
                       <w14:nvContentPartPr>
                         <w14:cNvContentPartPr/>
                       </w14:nvContentPartPr>
@@ -3133,7 +3662,7 @@
           <mc:Fallback>
             <w:pict>
               <v:shape w14:anchorId="7304E3A9" id="Freihand 153" o:spid="_x0000_s1026" type="#_x0000_t75" style="position:absolute;margin-left:-6.4pt;margin-top:56.25pt;width:9.5pt;height:2.7pt;z-index:251795456;visibility:visible;mso-wrap-style:square;mso-wrap-distance-left:9pt;mso-wrap-distance-top:0;mso-wrap-distance-right:9pt;mso-wrap-distance-bottom:0;mso-position-horizontal:absolute;mso-position-horizontal-relative:text;mso-position-vertical:absolute;mso-position-vertical-relative:text" o:gfxdata="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">
-                <v:imagedata r:id="rId78" o:title=""/>
+                <v:imagedata r:id="rId85" o:title=""/>
               </v:shape>
             </w:pict>
           </mc:Fallback>
@@ -3161,7 +3690,7 @@
                 <wp:cNvGraphicFramePr/>
                 <a:graphic xmlns:a="http://schemas.openxmlformats.org/drawingml/2006/main">
                   <a:graphicData uri="http://schemas.microsoft.com/office/word/2010/wordprocessingInk">
-                    <w14:contentPart bwMode="auto" r:id="rId79">
+                    <w14:contentPart bwMode="auto" r:id="rId86">
                       <w14:nvContentPartPr>
                         <w14:cNvContentPartPr/>
                       </w14:nvContentPartPr>
@@ -3178,7 +3707,7 @@
           <mc:Fallback>
             <w:pict>
               <v:shape w14:anchorId="55B9F2E8" id="Freihand 152" o:spid="_x0000_s1026" type="#_x0000_t75" style="position:absolute;margin-left:-4.4pt;margin-top:10.1pt;width:9.05pt;height:3.7pt;z-index:251794432;visibility:visible;mso-wrap-style:square;mso-wrap-distance-left:9pt;mso-wrap-distance-top:0;mso-wrap-distance-right:9pt;mso-wrap-distance-bottom:0;mso-position-horizontal:absolute;mso-position-horizontal-relative:text;mso-position-vertical:absolute;mso-position-vertical-relative:text" o:gfxdata="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">
-                <v:imagedata r:id="rId80" o:title=""/>
+                <v:imagedata r:id="rId87" o:title=""/>
               </v:shape>
             </w:pict>
           </mc:Fallback>
@@ -3206,7 +3735,7 @@
                 <wp:cNvGraphicFramePr/>
                 <a:graphic xmlns:a="http://schemas.openxmlformats.org/drawingml/2006/main">
                   <a:graphicData uri="http://schemas.microsoft.com/office/word/2010/wordprocessingInk">
-                    <w14:contentPart bwMode="auto" r:id="rId81">
+                    <w14:contentPart bwMode="auto" r:id="rId88">
                       <w14:nvContentPartPr>
                         <w14:cNvContentPartPr/>
                       </w14:nvContentPartPr>
@@ -3223,7 +3752,7 @@
           <mc:Fallback>
             <w:pict>
               <v:shape w14:anchorId="35B7E3CF" id="Freihand 151" o:spid="_x0000_s1026" type="#_x0000_t75" style="position:absolute;margin-left:120.2pt;margin-top:-6.25pt;width:24.85pt;height:33.9pt;z-index:251793408;visibility:visible;mso-wrap-style:square;mso-wrap-distance-left:9pt;mso-wrap-distance-top:0;mso-wrap-distance-right:9pt;mso-wrap-distance-bottom:0;mso-position-horizontal:absolute;mso-position-horizontal-relative:text;mso-position-vertical:absolute;mso-position-vertical-relative:text" o:gfxdata="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">
-                <v:imagedata r:id="rId82" o:title=""/>
+                <v:imagedata r:id="rId89" o:title=""/>
               </v:shape>
             </w:pict>
           </mc:Fallback>
@@ -3251,7 +3780,7 @@
                 <wp:cNvGraphicFramePr/>
                 <a:graphic xmlns:a="http://schemas.openxmlformats.org/drawingml/2006/main">
                   <a:graphicData uri="http://schemas.microsoft.com/office/word/2010/wordprocessingInk">
-                    <w14:contentPart bwMode="auto" r:id="rId83">
+                    <w14:contentPart bwMode="auto" r:id="rId90">
                       <w14:nvContentPartPr>
                         <w14:cNvContentPartPr/>
                       </w14:nvContentPartPr>
@@ -3268,7 +3797,7 @@
           <mc:Fallback>
             <w:pict>
               <v:shape w14:anchorId="1F28D7C6" id="Freihand 145" o:spid="_x0000_s1026" type="#_x0000_t75" style="position:absolute;margin-left:73.15pt;margin-top:7.8pt;width:29.55pt;height:23.15pt;z-index:251787264;visibility:visible;mso-wrap-style:square;mso-wrap-distance-left:9pt;mso-wrap-distance-top:0;mso-wrap-distance-right:9pt;mso-wrap-distance-bottom:0;mso-position-horizontal:absolute;mso-position-horizontal-relative:text;mso-position-vertical:absolute;mso-position-vertical-relative:text" o:gfxdata="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">
-                <v:imagedata r:id="rId84" o:title=""/>
+                <v:imagedata r:id="rId91" o:title=""/>
               </v:shape>
             </w:pict>
           </mc:Fallback>
@@ -3296,7 +3825,7 @@
                 <wp:cNvGraphicFramePr/>
                 <a:graphic xmlns:a="http://schemas.openxmlformats.org/drawingml/2006/main">
                   <a:graphicData uri="http://schemas.microsoft.com/office/word/2010/wordprocessingInk">
-                    <w14:contentPart bwMode="auto" r:id="rId85">
+                    <w14:contentPart bwMode="auto" r:id="rId92">
                       <w14:nvContentPartPr>
                         <w14:cNvContentPartPr/>
                       </w14:nvContentPartPr>
@@ -3316,7 +3845,7 @@
           <mc:Fallback>
             <w:pict>
               <v:shape w14:anchorId="646609DC" id="Freihand 133" o:spid="_x0000_s1026" type="#_x0000_t75" style="position:absolute;margin-left:14.85pt;margin-top:.8pt;width:45.65pt;height:19.95pt;z-index:251783168;visibility:visible;mso-wrap-style:square;mso-width-percent:0;mso-wrap-distance-left:9pt;mso-wrap-distance-top:0;mso-wrap-distance-right:9pt;mso-wrap-distance-bottom:0;mso-position-horizontal:absolute;mso-position-horizontal-relative:text;mso-position-vertical:absolute;mso-position-vertical-relative:text;mso-width-percent:0;mso-width-relative:margin" o:gfxdata="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">
-                <v:imagedata r:id="rId86" o:title=""/>
+                <v:imagedata r:id="rId93" o:title=""/>
               </v:shape>
             </w:pict>
           </mc:Fallback>
@@ -3346,7 +3875,7 @@
                 <wp:cNvGraphicFramePr/>
                 <a:graphic xmlns:a="http://schemas.openxmlformats.org/drawingml/2006/main">
                   <a:graphicData uri="http://schemas.microsoft.com/office/word/2010/wordprocessingInk">
-                    <w14:contentPart bwMode="auto" r:id="rId87">
+                    <w14:contentPart bwMode="auto" r:id="rId94">
                       <w14:nvContentPartPr>
                         <w14:cNvContentPartPr/>
                       </w14:nvContentPartPr>
@@ -3363,7 +3892,7 @@
           <mc:Fallback>
             <w:pict>
               <v:shape w14:anchorId="411C33BE" id="Freihand 381" o:spid="_x0000_s1026" type="#_x0000_t75" style="position:absolute;margin-left:218.85pt;margin-top:-2.5pt;width:57.95pt;height:40.95pt;z-index:252013568;visibility:visible;mso-wrap-style:square;mso-wrap-distance-left:9pt;mso-wrap-distance-top:0;mso-wrap-distance-right:9pt;mso-wrap-distance-bottom:0;mso-position-horizontal:absolute;mso-position-horizontal-relative:text;mso-position-vertical:absolute;mso-position-vertical-relative:text" o:gfxdata="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">
-                <v:imagedata r:id="rId88" o:title=""/>
+                <v:imagedata r:id="rId95" o:title=""/>
               </v:shape>
             </w:pict>
           </mc:Fallback>
@@ -3394,7 +3923,7 @@
                 <wp:cNvGraphicFramePr/>
                 <a:graphic xmlns:a="http://schemas.openxmlformats.org/drawingml/2006/main">
                   <a:graphicData uri="http://schemas.microsoft.com/office/word/2010/wordprocessingInk">
-                    <w14:contentPart bwMode="auto" r:id="rId89">
+                    <w14:contentPart bwMode="auto" r:id="rId96">
                       <w14:nvContentPartPr>
                         <w14:cNvContentPartPr/>
                       </w14:nvContentPartPr>
@@ -3411,7 +3940,7 @@
           <mc:Fallback>
             <w:pict>
               <v:shape w14:anchorId="3B034DF2" id="Freihand 392" o:spid="_x0000_s1026" type="#_x0000_t75" style="position:absolute;margin-left:304.75pt;margin-top:2.6pt;width:58.3pt;height:18.5pt;z-index:252024832;visibility:visible;mso-wrap-style:square;mso-wrap-distance-left:9pt;mso-wrap-distance-top:0;mso-wrap-distance-right:9pt;mso-wrap-distance-bottom:0;mso-position-horizontal:absolute;mso-position-horizontal-relative:text;mso-position-vertical:absolute;mso-position-vertical-relative:text" o:gfxdata="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">
-                <v:imagedata r:id="rId90" o:title=""/>
+                <v:imagedata r:id="rId97" o:title=""/>
               </v:shape>
             </w:pict>
           </mc:Fallback>
@@ -3442,7 +3971,7 @@
                 <wp:cNvGraphicFramePr/>
                 <a:graphic xmlns:a="http://schemas.openxmlformats.org/drawingml/2006/main">
                   <a:graphicData uri="http://schemas.microsoft.com/office/word/2010/wordprocessingInk">
-                    <w14:contentPart bwMode="auto" r:id="rId91">
+                    <w14:contentPart bwMode="auto" r:id="rId98">
                       <w14:nvContentPartPr>
                         <w14:cNvContentPartPr/>
                       </w14:nvContentPartPr>
@@ -3459,7 +3988,7 @@
           <mc:Fallback>
             <w:pict>
               <v:shape w14:anchorId="11D582C3" id="Freihand 412" o:spid="_x0000_s1026" type="#_x0000_t75" style="position:absolute;margin-left:385.15pt;margin-top:3.2pt;width:49.8pt;height:26.4pt;z-index:252045312;visibility:visible;mso-wrap-style:square;mso-wrap-distance-left:9pt;mso-wrap-distance-top:0;mso-wrap-distance-right:9pt;mso-wrap-distance-bottom:0;mso-position-horizontal:absolute;mso-position-horizontal-relative:text;mso-position-vertical:absolute;mso-position-vertical-relative:text" o:gfxdata="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">
-                <v:imagedata r:id="rId92" o:title=""/>
+                <v:imagedata r:id="rId99" o:title=""/>
               </v:shape>
             </w:pict>
           </mc:Fallback>
@@ -3487,7 +4016,7 @@
                 <wp:cNvGraphicFramePr/>
                 <a:graphic xmlns:a="http://schemas.openxmlformats.org/drawingml/2006/main">
                   <a:graphicData uri="http://schemas.microsoft.com/office/word/2010/wordprocessingInk">
-                    <w14:contentPart bwMode="auto" r:id="rId93">
+                    <w14:contentPart bwMode="auto" r:id="rId100">
                       <w14:nvContentPartPr>
                         <w14:cNvContentPartPr/>
                       </w14:nvContentPartPr>
@@ -3504,7 +4033,7 @@
           <mc:Fallback>
             <w:pict>
               <v:shape w14:anchorId="62112A6B" id="Freihand 401" o:spid="_x0000_s1026" type="#_x0000_t75" style="position:absolute;margin-left:220.45pt;margin-top:14.65pt;width:52.85pt;height:15.65pt;z-index:252034048;visibility:visible;mso-wrap-style:square;mso-wrap-distance-left:9pt;mso-wrap-distance-top:0;mso-wrap-distance-right:9pt;mso-wrap-distance-bottom:0;mso-position-horizontal:absolute;mso-position-horizontal-relative:text;mso-position-vertical:absolute;mso-position-vertical-relative:text" o:gfxdata="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">
-                <v:imagedata r:id="rId94" o:title=""/>
+                <v:imagedata r:id="rId101" o:title=""/>
               </v:shape>
             </w:pict>
           </mc:Fallback>
@@ -3534,7 +4063,7 @@
                 <wp:cNvGraphicFramePr/>
                 <a:graphic xmlns:a="http://schemas.openxmlformats.org/drawingml/2006/main">
                   <a:graphicData uri="http://schemas.microsoft.com/office/word/2010/wordprocessingInk">
-                    <w14:contentPart bwMode="auto" r:id="rId95">
+                    <w14:contentPart bwMode="auto" r:id="rId102">
                       <w14:nvContentPartPr>
                         <w14:cNvContentPartPr/>
                       </w14:nvContentPartPr>
@@ -3551,7 +4080,7 @@
           <mc:Fallback>
             <w:pict>
               <v:shape w14:anchorId="49E65A0F" id="Freihand 414" o:spid="_x0000_s1026" type="#_x0000_t75" style="position:absolute;margin-left:319.65pt;margin-top:-17.9pt;width:125.9pt;height:47.1pt;z-index:252047360;visibility:visible;mso-wrap-style:square;mso-wrap-distance-left:9pt;mso-wrap-distance-top:0;mso-wrap-distance-right:9pt;mso-wrap-distance-bottom:0;mso-position-horizontal:absolute;mso-position-horizontal-relative:text;mso-position-vertical:absolute;mso-position-vertical-relative:text" o:gfxdata="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">
-                <v:imagedata r:id="rId96" o:title=""/>
+                <v:imagedata r:id="rId103" o:title=""/>
               </v:shape>
             </w:pict>
           </mc:Fallback>
@@ -3588,7 +4117,7 @@
                 <wp:cNvGraphicFramePr/>
                 <a:graphic xmlns:a="http://schemas.openxmlformats.org/drawingml/2006/main">
                   <a:graphicData uri="http://schemas.microsoft.com/office/word/2010/wordprocessingInk">
-                    <w14:contentPart bwMode="auto" r:id="rId97">
+                    <w14:contentPart bwMode="auto" r:id="rId104">
                       <w14:nvContentPartPr>
                         <w14:cNvContentPartPr/>
                       </w14:nvContentPartPr>
@@ -3605,7 +4134,7 @@
           <mc:Fallback>
             <w:pict>
               <v:shape w14:anchorId="04CA97A8" id="Freihand 447" o:spid="_x0000_s1026" type="#_x0000_t75" style="position:absolute;margin-left:285.1pt;margin-top:28.5pt;width:100.85pt;height:52.7pt;z-index:252081152;visibility:visible;mso-wrap-style:square;mso-wrap-distance-left:9pt;mso-wrap-distance-top:0;mso-wrap-distance-right:9pt;mso-wrap-distance-bottom:0;mso-position-horizontal:absolute;mso-position-horizontal-relative:text;mso-position-vertical:absolute;mso-position-vertical-relative:text" o:gfxdata="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">
-                <v:imagedata r:id="rId98" o:title=""/>
+                <v:imagedata r:id="rId105" o:title=""/>
               </v:shape>
             </w:pict>
           </mc:Fallback>
@@ -3633,7 +4162,7 @@
                 <wp:cNvGraphicFramePr/>
                 <a:graphic xmlns:a="http://schemas.openxmlformats.org/drawingml/2006/main">
                   <a:graphicData uri="http://schemas.microsoft.com/office/word/2010/wordprocessingInk">
-                    <w14:contentPart bwMode="auto" r:id="rId99">
+                    <w14:contentPart bwMode="auto" r:id="rId106">
                       <w14:nvContentPartPr>
                         <w14:cNvContentPartPr/>
                       </w14:nvContentPartPr>
@@ -3650,7 +4179,7 @@
           <mc:Fallback>
             <w:pict>
               <v:shape w14:anchorId="36F0BCB8" id="Freihand 431" o:spid="_x0000_s1026" type="#_x0000_t75" style="position:absolute;margin-left:74.65pt;margin-top:89.5pt;width:115.1pt;height:28.45pt;z-index:252064768;visibility:visible;mso-wrap-style:square;mso-wrap-distance-left:9pt;mso-wrap-distance-top:0;mso-wrap-distance-right:9pt;mso-wrap-distance-bottom:0;mso-position-horizontal:absolute;mso-position-horizontal-relative:text;mso-position-vertical:absolute;mso-position-vertical-relative:text" o:gfxdata="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">
-                <v:imagedata r:id="rId100" o:title=""/>
+                <v:imagedata r:id="rId107" o:title=""/>
               </v:shape>
             </w:pict>
           </mc:Fallback>
@@ -3678,7 +4207,7 @@
                 <wp:cNvGraphicFramePr/>
                 <a:graphic xmlns:a="http://schemas.openxmlformats.org/drawingml/2006/main">
                   <a:graphicData uri="http://schemas.microsoft.com/office/word/2010/wordprocessingInk">
-                    <w14:contentPart bwMode="auto" r:id="rId101">
+                    <w14:contentPart bwMode="auto" r:id="rId108">
                       <w14:nvContentPartPr>
                         <w14:cNvContentPartPr/>
                       </w14:nvContentPartPr>
@@ -3695,7 +4224,7 @@
           <mc:Fallback>
             <w:pict>
               <v:shape w14:anchorId="3C366DA1" id="Freihand 419" o:spid="_x0000_s1026" type="#_x0000_t75" style="position:absolute;margin-left:186.5pt;margin-top:19.55pt;width:64.6pt;height:41pt;z-index:252052480;visibility:visible;mso-wrap-style:square;mso-wrap-distance-left:9pt;mso-wrap-distance-top:0;mso-wrap-distance-right:9pt;mso-wrap-distance-bottom:0;mso-position-horizontal:absolute;mso-position-horizontal-relative:text;mso-position-vertical:absolute;mso-position-vertical-relative:text" o:gfxdata="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">
-                <v:imagedata r:id="rId102" o:title=""/>
+                <v:imagedata r:id="rId109" o:title=""/>
               </v:shape>
             </w:pict>
           </mc:Fallback>
@@ -3723,7 +4252,7 @@
                 <wp:cNvGraphicFramePr/>
                 <a:graphic xmlns:a="http://schemas.openxmlformats.org/drawingml/2006/main">
                   <a:graphicData uri="http://schemas.microsoft.com/office/word/2010/wordprocessingInk">
-                    <w14:contentPart bwMode="auto" r:id="rId103">
+                    <w14:contentPart bwMode="auto" r:id="rId110">
                       <w14:nvContentPartPr>
                         <w14:cNvContentPartPr/>
                       </w14:nvContentPartPr>
@@ -3740,7 +4269,7 @@
           <mc:Fallback>
             <w:pict>
               <v:shape w14:anchorId="23A59BAA" id="Freihand 362" o:spid="_x0000_s1026" type="#_x0000_t75" style="position:absolute;margin-left:33.95pt;margin-top:84.8pt;width:25.15pt;height:17.8pt;z-index:251997184;visibility:visible;mso-wrap-style:square;mso-wrap-distance-left:9pt;mso-wrap-distance-top:0;mso-wrap-distance-right:9pt;mso-wrap-distance-bottom:0;mso-position-horizontal:absolute;mso-position-horizontal-relative:text;mso-position-vertical:absolute;mso-position-vertical-relative:text" o:gfxdata="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">
-                <v:imagedata r:id="rId104" o:title=""/>
+                <v:imagedata r:id="rId111" o:title=""/>
               </v:shape>
             </w:pict>
           </mc:Fallback>
@@ -3768,7 +4297,7 @@
                 <wp:cNvGraphicFramePr/>
                 <a:graphic xmlns:a="http://schemas.openxmlformats.org/drawingml/2006/main">
                   <a:graphicData uri="http://schemas.microsoft.com/office/word/2010/wordprocessingInk">
-                    <w14:contentPart bwMode="auto" r:id="rId105">
+                    <w14:contentPart bwMode="auto" r:id="rId112">
                       <w14:nvContentPartPr>
                         <w14:cNvContentPartPr/>
                       </w14:nvContentPartPr>
@@ -3791,7 +4320,7 @@
           <mc:Fallback>
             <w:pict>
               <v:shape w14:anchorId="7F304818" id="Freihand 358" o:spid="_x0000_s1026" type="#_x0000_t75" style="position:absolute;margin-left:117.65pt;margin-top:86.55pt;width:1.55pt;height:1.65pt;z-index:251993088;visibility:visible;mso-wrap-style:square;mso-width-percent:0;mso-height-percent:0;mso-wrap-distance-left:9pt;mso-wrap-distance-top:0;mso-wrap-distance-right:9pt;mso-wrap-distance-bottom:0;mso-position-horizontal:absolute;mso-position-horizontal-relative:text;mso-position-vertical:absolute;mso-position-vertical-relative:text;mso-width-percent:0;mso-height-percent:0;mso-width-relative:margin;mso-height-relative:margin" o:gfxdata="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">
-                <v:imagedata r:id="rId106" o:title=""/>
+                <v:imagedata r:id="rId113" o:title=""/>
               </v:shape>
             </w:pict>
           </mc:Fallback>
@@ -3819,7 +4348,7 @@
                 <wp:cNvGraphicFramePr/>
                 <a:graphic xmlns:a="http://schemas.openxmlformats.org/drawingml/2006/main">
                   <a:graphicData uri="http://schemas.microsoft.com/office/word/2010/wordprocessingInk">
-                    <w14:contentPart bwMode="auto" r:id="rId107">
+                    <w14:contentPart bwMode="auto" r:id="rId114">
                       <w14:nvContentPartPr>
                         <w14:cNvContentPartPr/>
                       </w14:nvContentPartPr>
@@ -3836,7 +4365,7 @@
           <mc:Fallback>
             <w:pict>
               <v:shape w14:anchorId="4F5B3744" id="Freihand 305" o:spid="_x0000_s1026" type="#_x0000_t75" style="position:absolute;margin-left:193.85pt;margin-top:55.6pt;width:77.9pt;height:9.55pt;z-index:251938816;visibility:visible;mso-wrap-style:square;mso-wrap-distance-left:9pt;mso-wrap-distance-top:0;mso-wrap-distance-right:9pt;mso-wrap-distance-bottom:0;mso-position-horizontal:absolute;mso-position-horizontal-relative:text;mso-position-vertical:absolute;mso-position-vertical-relative:text" o:gfxdata="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">
-                <v:imagedata r:id="rId108" o:title=""/>
+                <v:imagedata r:id="rId115" o:title=""/>
               </v:shape>
             </w:pict>
           </mc:Fallback>
@@ -3864,7 +4393,7 @@
                 <wp:cNvGraphicFramePr/>
                 <a:graphic xmlns:a="http://schemas.openxmlformats.org/drawingml/2006/main">
                   <a:graphicData uri="http://schemas.microsoft.com/office/word/2010/wordprocessingInk">
-                    <w14:contentPart bwMode="auto" r:id="rId109">
+                    <w14:contentPart bwMode="auto" r:id="rId116">
                       <w14:nvContentPartPr>
                         <w14:cNvContentPartPr/>
                       </w14:nvContentPartPr>
@@ -3881,7 +4410,7 @@
           <mc:Fallback>
             <w:pict>
               <v:shape w14:anchorId="3E8A51CD" id="Freihand 300" o:spid="_x0000_s1026" type="#_x0000_t75" style="position:absolute;margin-left:205.5pt;margin-top:70.95pt;width:31.1pt;height:13.05pt;z-index:251933696;visibility:visible;mso-wrap-style:square;mso-wrap-distance-left:9pt;mso-wrap-distance-top:0;mso-wrap-distance-right:9pt;mso-wrap-distance-bottom:0;mso-position-horizontal:absolute;mso-position-horizontal-relative:text;mso-position-vertical:absolute;mso-position-vertical-relative:text" o:gfxdata="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">
-                <v:imagedata r:id="rId110" o:title=""/>
+                <v:imagedata r:id="rId117" o:title=""/>
               </v:shape>
             </w:pict>
           </mc:Fallback>
@@ -3909,7 +4438,7 @@
                 <wp:cNvGraphicFramePr/>
                 <a:graphic xmlns:a="http://schemas.openxmlformats.org/drawingml/2006/main">
                   <a:graphicData uri="http://schemas.microsoft.com/office/word/2010/wordprocessingInk">
-                    <w14:contentPart bwMode="auto" r:id="rId111">
+                    <w14:contentPart bwMode="auto" r:id="rId118">
                       <w14:nvContentPartPr>
                         <w14:cNvContentPartPr/>
                       </w14:nvContentPartPr>
@@ -3926,7 +4455,7 @@
           <mc:Fallback>
             <w:pict>
               <v:shape w14:anchorId="7C4C026E" id="Freihand 297" o:spid="_x0000_s1026" type="#_x0000_t75" style="position:absolute;margin-left:201.1pt;margin-top:19.15pt;width:29.45pt;height:35.1pt;z-index:251930624;visibility:visible;mso-wrap-style:square;mso-wrap-distance-left:9pt;mso-wrap-distance-top:0;mso-wrap-distance-right:9pt;mso-wrap-distance-bottom:0;mso-position-horizontal:absolute;mso-position-horizontal-relative:text;mso-position-vertical:absolute;mso-position-vertical-relative:text" o:gfxdata="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">
-                <v:imagedata r:id="rId112" o:title=""/>
+                <v:imagedata r:id="rId119" o:title=""/>
               </v:shape>
             </w:pict>
           </mc:Fallback>
@@ -3954,7 +4483,7 @@
                 <wp:cNvGraphicFramePr/>
                 <a:graphic xmlns:a="http://schemas.openxmlformats.org/drawingml/2006/main">
                   <a:graphicData uri="http://schemas.microsoft.com/office/word/2010/wordprocessingInk">
-                    <w14:contentPart bwMode="auto" r:id="rId113">
+                    <w14:contentPart bwMode="auto" r:id="rId120">
                       <w14:nvContentPartPr>
                         <w14:cNvContentPartPr/>
                       </w14:nvContentPartPr>
@@ -3971,7 +4500,7 @@
           <mc:Fallback>
             <w:pict>
               <v:shape w14:anchorId="2AA8D6B4" id="Freihand 289" o:spid="_x0000_s1026" type="#_x0000_t75" style="position:absolute;margin-left:128.75pt;margin-top:52.2pt;width:45.65pt;height:20.9pt;z-index:251922432;visibility:visible;mso-wrap-style:square;mso-wrap-distance-left:9pt;mso-wrap-distance-top:0;mso-wrap-distance-right:9pt;mso-wrap-distance-bottom:0;mso-position-horizontal:absolute;mso-position-horizontal-relative:text;mso-position-vertical:absolute;mso-position-vertical-relative:text" o:gfxdata="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">
-                <v:imagedata r:id="rId114" o:title=""/>
+                <v:imagedata r:id="rId121" o:title=""/>
               </v:shape>
             </w:pict>
           </mc:Fallback>
@@ -3999,7 +4528,7 @@
                 <wp:cNvGraphicFramePr/>
                 <a:graphic xmlns:a="http://schemas.openxmlformats.org/drawingml/2006/main">
                   <a:graphicData uri="http://schemas.microsoft.com/office/word/2010/wordprocessingInk">
-                    <w14:contentPart bwMode="auto" r:id="rId115">
+                    <w14:contentPart bwMode="auto" r:id="rId122">
                       <w14:nvContentPartPr>
                         <w14:cNvContentPartPr/>
                       </w14:nvContentPartPr>
@@ -4016,7 +4545,7 @@
           <mc:Fallback>
             <w:pict>
               <v:shape w14:anchorId="29F8C3FB" id="Freihand 290" o:spid="_x0000_s1026" type="#_x0000_t75" style="position:absolute;margin-left:129.05pt;margin-top:20.25pt;width:20.9pt;height:26.3pt;z-index:251923456;visibility:visible;mso-wrap-style:square;mso-wrap-distance-left:9pt;mso-wrap-distance-top:0;mso-wrap-distance-right:9pt;mso-wrap-distance-bottom:0;mso-position-horizontal:absolute;mso-position-horizontal-relative:text;mso-position-vertical:absolute;mso-position-vertical-relative:text" o:gfxdata="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">
-                <v:imagedata r:id="rId116" o:title=""/>
+                <v:imagedata r:id="rId123" o:title=""/>
               </v:shape>
             </w:pict>
           </mc:Fallback>
@@ -4044,7 +4573,7 @@
                 <wp:cNvGraphicFramePr/>
                 <a:graphic xmlns:a="http://schemas.openxmlformats.org/drawingml/2006/main">
                   <a:graphicData uri="http://schemas.microsoft.com/office/word/2010/wordprocessingInk">
-                    <w14:contentPart bwMode="auto" r:id="rId117">
+                    <w14:contentPart bwMode="auto" r:id="rId124">
                       <w14:nvContentPartPr>
                         <w14:cNvContentPartPr/>
                       </w14:nvContentPartPr>
@@ -4061,7 +4590,7 @@
           <mc:Fallback>
             <w:pict>
               <v:shape w14:anchorId="1A97FFCE" id="Freihand 281" o:spid="_x0000_s1026" type="#_x0000_t75" style="position:absolute;margin-left:7.5pt;margin-top:33.65pt;width:102.5pt;height:40.35pt;z-index:251914240;visibility:visible;mso-wrap-style:square;mso-wrap-distance-left:9pt;mso-wrap-distance-top:0;mso-wrap-distance-right:9pt;mso-wrap-distance-bottom:0;mso-position-horizontal:absolute;mso-position-horizontal-relative:text;mso-position-vertical:absolute;mso-position-vertical-relative:text" o:gfxdata="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">
-                <v:imagedata r:id="rId118" o:title=""/>
+                <v:imagedata r:id="rId125" o:title=""/>
               </v:shape>
             </w:pict>
           </mc:Fallback>
@@ -4083,29 +4612,51 @@
         <w:t xml:space="preserve">Man kann daraus schließen, dass die Quantisierungsrauschleistung mit der Breite pro Quantisierungsstufe wächst. Man muss aber beachten, dass dB eine logarithmische </w:t>
       </w:r>
       <w:r>
-        <w:t>Größe ist und somit der Unterschied zwischen P</w:t>
+        <w:t xml:space="preserve">Größe ist und somit der Unterschied zwischen </w:t>
+      </w:r>
+      <w:proofErr w:type="spellStart"/>
+      <w:r>
+        <w:t>P</w:t>
       </w:r>
       <w:r>
         <w:rPr>
           <w:vertAlign w:val="subscript"/>
         </w:rPr>
-        <w:t xml:space="preserve">n </w:t>
-      </w:r>
-      <w:r>
-        <w:t>und P</w:t>
-      </w:r>
+        <w:t>n</w:t>
+      </w:r>
+      <w:proofErr w:type="spellEnd"/>
       <w:r>
         <w:rPr>
           <w:vertAlign w:val="subscript"/>
         </w:rPr>
-        <w:t xml:space="preserve">n Vorlesung </w:t>
+        <w:t xml:space="preserve"> </w:t>
+      </w:r>
+      <w:r>
+        <w:t xml:space="preserve">und </w:t>
+      </w:r>
+      <w:proofErr w:type="spellStart"/>
+      <w:r>
+        <w:t>P</w:t>
+      </w:r>
+      <w:r>
+        <w:rPr>
+          <w:vertAlign w:val="subscript"/>
+        </w:rPr>
+        <w:t>n</w:t>
+      </w:r>
+      <w:proofErr w:type="spellEnd"/>
+      <w:r>
+        <w:rPr>
+          <w:vertAlign w:val="subscript"/>
+        </w:rPr>
+        <w:t xml:space="preserve"> Vorlesung </w:t>
       </w:r>
       <w:r>
         <w:t>größer ist, als man intuitiv vermuten würde.</w:t>
       </w:r>
     </w:p>
     <w:sectPr>
-      <w:headerReference w:type="default" r:id="rId119"/>
+      <w:headerReference w:type="default" r:id="rId126"/>
       <w:pgSz w:w="11906" w:h="16838"/>
       <w:pgMar w:top="1417" w:right="1417" w:bottom="1134" w:left="1417" w:header="708" w:footer="708" w:gutter="0"/>
       <w:cols w:space="708"/>
@@ -4196,13 +4747,23 @@
         <w:szCs w:val="36"/>
       </w:rPr>
     </w:pPr>
+    <w:proofErr w:type="spellStart"/>
     <w:r>
       <w:rPr>
         <w:b/>
         <w:sz w:val="36"/>
         <w:szCs w:val="36"/>
       </w:rPr>
-      <w:t xml:space="preserve">Assignment 1 – </w:t>
+      <w:t>Assignment</w:t>
+    </w:r>
+    <w:proofErr w:type="spellEnd"/>
+    <w:r>
+      <w:rPr>
+        <w:b/>
+        <w:sz w:val="36"/>
+        <w:szCs w:val="36"/>
+      </w:rPr>
+      <w:t xml:space="preserve"> 1 – </w:t>
     </w:r>
     <w:r>
       <w:rPr>
@@ -4210,7 +4771,25 @@
         <w:sz w:val="36"/>
         <w:szCs w:val="36"/>
       </w:rPr>
-      <w:t>Einführung in Matlab, Fourier-Reihen und Quantisierungsrauschen</w:t>
+      <w:t xml:space="preserve">Einführung in </w:t>
+    </w:r>
+    <w:proofErr w:type="spellStart"/>
+    <w:r>
+      <w:rPr>
+        <w:b/>
+        <w:sz w:val="36"/>
+        <w:szCs w:val="36"/>
+      </w:rPr>
+      <w:t>Matlab</w:t>
+    </w:r>
+    <w:proofErr w:type="spellEnd"/>
+    <w:r>
+      <w:rPr>
+        <w:b/>
+        <w:sz w:val="36"/>
+        <w:szCs w:val="36"/>
+      </w:rPr>
+      <w:t>, Fourier-Reihen und Quantisierungsrauschen</w:t>
     </w:r>
   </w:p>
   <w:p>
@@ -4971,7 +5550,7 @@
   <inkml:trace contextRef="#ctx0" brushRef="#br0">341 459 536,'-1'6'9954,"-3"6"-5669,4-10-4137,0 0 1,0 1-1,1-1 0,-1 0 0,0 0 0,1 0 0,0 0 0,-1 0 0,1 0 0,0 0 1,0 0-1,0-1 0,0 1 0,1 0 0,-1 0 0,0-1 0,1 1 0,-1-1 0,1 1 0,1 0 1,1 1-58,0-1-1,0 1 1,1-1 0,-1 0 0,0-1 0,1 1 0,-1-1 0,1 0 0,5 1 0,-2-1-49,2 0 0,-1-1 0,0 0 0,0 0 1,0-1-1,0 0 0,0-1 0,-1 0 0,16-5 0,-13 1 9,0 0 1,0 0-1,-1-1 0,0 0 0,0-1 0,0-1 0,-1 1 0,0-1 0,8-11 0,-15 17-42,1 0-1,-1-1 0,0 1 1,0 0-1,0-1 0,0 1 1,0-1-1,-1 0 1,1 1-1,-1-1 0,0 0 1,0 0-1,-1 0 0,1 0 1,-1 0-1,0 0 1,0 1-1,0-1 0,-1 0 1,1 0-1,-1 0 0,0 0 1,0 0-1,0 0 1,0 1-1,-1-1 0,0 0 1,0 1-1,0 0 0,0-1 1,-4-4-1,2 4 3,0 0 0,0 1 0,-1-1 0,1 1 0,-1 0 0,0 1 0,0-1 0,0 1 0,0 0 0,0 0 0,0 0 0,0 1 0,-7-1 0,10 1-6,-1 0 0,0 1 0,0 0 0,0 0-1,0 0 1,1 0 0,-1 0 0,0 1-1,0-1 1,0 1 0,1-1 0,-1 1-1,0 0 1,1 0 0,-1 0 0,1 1-1,-1-1 1,1 1 0,-1-1 0,1 1-1,0 0 1,0 0 0,0 0 0,0 0-1,-3 5 1,-2 4-11,1 0 0,0 1 0,1 0 1,-5 13-1,9-20 8,0-1 0,0 1 1,0-1-1,1 1 0,0-1 0,0 1 1,0-1-1,0 1 0,1-1 1,-1 1-1,1-1 0,0 0 1,1 1-1,-1-1 0,4 6 1,-3-5-5,0-1 0,1 1 0,0-1 1,0 0-1,0 0 0,0-1 1,0 1-1,1-1 0,0 1 1,0-1-1,0 0 0,0 0 0,0-1 1,5 3-1,-6-4 5,0 0 1,0 0-1,-1-1 0,1 1 0,0-1 1,0 0-1,0 0 0,0 0 1,0 0-1,0 0 0,0-1 1,0 1-1,0-1 0,0 0 0,0 0 1,0 0-1,0 0 0,-1 0 1,1-1-1,0 1 0,-1-1 0,0 1 1,1-1-1,-1 0 0,4-4 1,-1 2 8,-1-1 0,1 1 0,-1-1 0,0 0 0,0 0 0,0-1 0,-1 1 0,0-1 0,0 0 0,0 1 0,-1-1 1,1-1-1,-2 1 0,1 0 0,1-13 0,-3 19-9,0 0-1,0-1 1,0 1 0,0 0 0,0-1 0,0 1-1,0 0 1,0 0 0,-1-1 0,1 1 0,0 0-1,0-1 1,0 1 0,0 0 0,-1 0-1,1-1 1,0 1 0,0 0 0,-1 0 0,1-1-1,0 1 1,0 0 0,-1 0 0,1 0 0,0 0-1,-1-1 1,1 1 0,0 0 0,0 0-1,-1 0 1,1 0 0,0 0 0,-1 0 0,1 0-1,-1 0 1,-2 0 26,8 1-79,1 33 20,-6-3-11,1 32 588,-12 89-1,10-94-313,1-36-317,0-29-542,-7-23-3806,-10 4-3615,14 22 6313,-2-3-1895</inkml:trace>
   <inkml:trace contextRef="#ctx0" brushRef="#br0" timeOffset="791.48">688 1 820,'0'1'330,"0"-1"0,0 1 1,-1 0-1,1-1 0,0 1 0,-1 0 0,1 0 0,0-1 0,-1 1 1,1 0-1,-1-1 0,1 1 0,-1-1 0,1 1 0,-1-1 0,0 1 1,1-1-1,-1 1 0,0-1 0,1 0 0,-1 1 0,0-1 1,1 0-1,-1 1 0,0-1 0,0 0 0,1 0 0,-1 0 0,0 0 1,0 0-1,0 0 0,-2-1 2942,25 0-3127,14-1 1493,-26 1-1520,0 0 0,0 0 1,0 1-1,1 0 1,-1 1-1,0 0 0,0 1 1,19 5-1,-28-6-111,0-1 0,0 1 0,0 0 0,1-1 0,-1 1 1,0 0-1,0 0 0,0 0 0,0 0 0,0 0 0,-1 0 0,1 0 0,0 1 0,0-1 0,-1 0 1,1 0-1,-1 1 0,1-1 0,-1 0 0,1 1 0,-1-1 0,0 0 0,0 1 0,1-1 0,-1 3 1,-1-1-4,0 0 0,1 0 0,-1 0 1,0 1-1,-1-1 0,1 0 0,-1-1 1,1 1-1,-1 0 0,-3 4 1,-5 4 266,0 0 0,0-1 0,-23 18 0,-25 11 2573,57-38-2564,7 0-138,0 1 0,1-1-1,-1 0 1,0 0 0,0-1-1,1 0 1,7 0 0,-12 0-70,32-2-38,-25 1-506,0 1 1,1 0 0,-1 0-1,1 1 1,17 3 0,-23-3-140</inkml:trace>
   <inkml:trace contextRef="#ctx0" brushRef="#br0" timeOffset="1355.61">244 961 1464,'5'3'10852,"9"0"-5106,11 1-3448,17 2-3125,-8-1 2126,4-2-969,0-1-1,1-2 1,-1-2 0,0-2-1,61-13 1,54-5-81,-133 19-344,12 0-483,-14 7-3042</inkml:trace>
-  <inkml:trace contextRef="#ctx0" brushRef="#br0" timeOffset="2101.28">547 1212 1972,'-11'-3'13925,"12"3"-13154,32-22 2184,-23 19-2940,0 0 0,-1 1-1,2 0 1,-1 1 0,0 0-1,0 0 1,0 1 0,19 2 0,-23-2 13,1 1 1,-1 1 0,1-1 0,-1 1 0,1 0 0,-1 1 0,0-1 0,0 1 0,0 0 0,0 1 0,-1 0-1,1 0 1,-1 0 0,6 6 0,-10-9-30,0 0 1,0 0-1,0 1 0,0-1 1,0 0-1,0 0 0,-1 1 0,1-1 1,0 0-1,-1 1 0,1-1 0,-1 1 1,1-1-1,-1 1 0,0-1 0,0 1 1,1-1-1,-1 1 0,0 0 0,-1-1 1,1 1-1,0-1 0,0 1 1,-1-1-1,1 1 0,-1 1 0,-1 0 7,0 0-1,0-1 1,0 1-1,0 0 1,0-1 0,-1 1-1,1-1 1,-1 1-1,0-1 1,1 0-1,-5 2 1,-5 2 321,1 0 0,-1 0 0,-1-1-1,1-1 1,-20 4 0,-2-9 1402,34 1-1717,0 0 0,0-1 1,0 1-1,0 0 0,0 0 0,0 0 0,0 0 1,0 0-1,0 0 0,0 0 0,0 0 1,0 0-1,0 0 0,0 0 0,0 0 0,0-1 1,0 1-1,0 0 0,0 0 0,0 0 1,0 0-1,0 0 0,0 0 0,0 0 0,0 0 1,0 0-1,0 0 0,0-1 0,0 1 1,0 0-1,0 0 0,0 0 0,0 0 0,0 0 1,0 0-1,0 0 0,0 0 0,0 0 1,0 0-1,0 0 0,0 0 0,-1 0 0,1 0 1,0-1-1,0 1 0,0 0 0,0 0 1,0 0-1,0 0 0,0 0 0,0 0 0,0 0 1,0 0-1,0 0 0,-1 0 0,1 0 1,0 0-1,0 0 0,22-1-50,-19 1 35,12-1 22,0 2 0,0-1 1,0 2-1,21 5 0,-32-6-19,-1 0 0,1 0 0,-1 0 0,1 1 0,-1-1 0,0 1 0,0 0 0,0 0 0,0 0 0,0 0 0,-1 1 0,1-1 0,0 1 0,-1 0 0,0 0 0,0 0 0,0 0 0,0 0 0,0 0 0,0 0 0,-1 1 0,0-1 0,0 0 0,1 5 0,0-2 2,-2 1 0,1-1 1,-1 1-1,1-1 1,-2 1-1,1-1 1,-1 0-1,0 1 0,0-1 1,-1 1-1,0-1 1,0 0-1,0 0 0,-1 0 1,0 0-1,0-1 1,-1 1-1,1-1 1,-1 0-1,0 0 0,-1 0 1,1 0-1,-1-1 1,-10 8-1,6-6 61,1 0-1,-1 0 1,0-1-1,-1-1 1,1 0 0,-1 0-1,0-1 1,0 0-1,0 0 1,0-1 0,-1-1-1,1 1 1,0-2-1,-21-1 1,23 1-20,0-2 0,1 1 1,-1-1-1,1 0 0,-14-6 0,-2-4-2803</inkml:trace>
+  <inkml:trace contextRef="#ctx0" brushRef="#br0" timeOffset="2101.27">547 1212 1972,'-11'-3'13925,"12"3"-13154,32-22 2184,-23 19-2940,0 0 0,-1 1-1,2 0 1,-1 1 0,0 0-1,0 0 1,0 1 0,19 2 0,-23-2 13,1 1 1,-1 1 0,1-1 0,-1 1 0,1 0 0,-1 1 0,0-1 0,0 1 0,0 0 0,0 1 0,-1 0-1,1 0 1,-1 0 0,6 6 0,-10-9-30,0 0 1,0 0-1,0 1 0,0-1 1,0 0-1,0 0 0,-1 1 0,1-1 1,0 0-1,-1 1 0,1-1 0,-1 1 1,1-1-1,-1 1 0,0-1 0,0 1 1,1-1-1,-1 1 0,0 0 0,-1-1 1,1 1-1,0-1 0,0 1 1,-1-1-1,1 1 0,-1 1 0,-1 0 7,0 0-1,0-1 1,0 1-1,0 0 1,0-1 0,-1 1-1,1-1 1,-1 1-1,0-1 1,1 0-1,-5 2 1,-5 2 321,1 0 0,-1 0 0,-1-1-1,1-1 1,-20 4 0,-2-9 1402,34 1-1717,0 0 0,0-1 1,0 1-1,0 0 0,0 0 0,0 0 0,0 0 1,0 0-1,0 0 0,0 0 0,0 0 1,0 0-1,0 0 0,0 0 0,0 0 0,0-1 1,0 1-1,0 0 0,0 0 0,0 0 1,0 0-1,0 0 0,0 0 0,0 0 0,0 0 1,0 0-1,0 0 0,0-1 0,0 1 1,0 0-1,0 0 0,0 0 0,0 0 0,0 0 1,0 0-1,0 0 0,0 0 0,0 0 1,0 0-1,0 0 0,0 0 0,-1 0 0,1 0 1,0-1-1,0 1 0,0 0 0,0 0 1,0 0-1,0 0 0,0 0 0,0 0 0,0 0 1,0 0-1,0 0 0,-1 0 0,1 0 1,0 0-1,0 0 0,22-1-50,-19 1 35,12-1 22,0 2 0,0-1 1,0 2-1,21 5 0,-32-6-19,-1 0 0,1 0 0,-1 0 0,1 1 0,-1-1 0,0 1 0,0 0 0,0 0 0,0 0 0,0 0 0,-1 1 0,1-1 0,0 1 0,-1 0 0,0 0 0,0 0 0,0 0 0,0 0 0,0 0 0,0 0 0,-1 1 0,0-1 0,0 0 0,1 5 0,0-2 2,-2 1 0,1-1 1,-1 1-1,1-1 1,-2 1-1,1-1 1,-1 0-1,0 1 0,0-1 1,-1 1-1,0-1 1,0 0-1,0 0 0,-1 0 1,0 0-1,0-1 1,-1 1-1,1-1 1,-1 0-1,0 0 0,-1 0 1,1 0-1,-1-1 1,-10 8-1,6-6 61,1 0-1,-1 0 1,0-1-1,-1-1 1,1 0 0,-1 0-1,0-1 1,0 0-1,0 0 1,0-1 0,-1-1-1,1 1 1,0-2-1,-21-1 1,23 1-20,0-2 0,1 1 1,-1-1-1,1 0 0,-14-6 0,-2-4-2803</inkml:trace>
   <inkml:trace contextRef="#ctx0" brushRef="#br0" timeOffset="2907.53">0 1863 852,'5'15'18834,"-5"-15"-18585,11 3-1144,19 2 1620,-1-1-1,1-2 0,0-1 0,0-1 0,-1-1 0,39-7 0,-15 2-81,322-59 1325,-259 39-1862,177-16-1,-287 41-196,44 0-104,-47 1 20,0 0 0,-1 0 0,1 1 0,0-1 0,0 1 0,-1-1 0,1 1 0,0 0 0,-1 0 0,1 0 0,-1 0 0,0 1 0,1-1 0,2 3 0,-5-4 19,0 1 1,-1 0-1,1-1 1,0 1-1,0 0 1,0-1-1,0 1 1,-1-1-1,1 1 1,0 0-1,-1-1 1,1 1-1,-1-1 1,1 1-1,0-1 1,-1 1-1,1-1 1,-1 1-1,1-1 1,-1 1 0,0-1-1,1 0 1,-1 1-1,1-1 1,-1 0-1,0 1 1,1-1-1,-1 0 1,0 0-1,1 0 1,-1 0-1,-1 0 1,-26 10-4184,-36 2-5329,48-9 6970</inkml:trace>
   <inkml:trace contextRef="#ctx0" brushRef="#br0" timeOffset="3281.17">27 2217 1432,'-1'1'1188,"-11"13"3841,12-14-4920,0 0 0,0 1 1,0-1-1,-1 0 0,1 0 1,0 0-1,0 0 0,0 0 1,0 0-1,0 1 1,-1-1-1,1 0 0,0 0 1,0 0-1,0 0 0,0 0 1,0 1-1,0-1 1,0 0-1,0 0 0,0 0 1,-1 1-1,1-1 0,0 0 1,0 0-1,0 0 0,0 1 1,0-1-1,0 0 1,0 0-1,0 0 0,0 1 1,1-1-1,-1 0 0,0 0 1,0 0-1,0 1 1,0-1-1,0 0 0,0 0 1,0 0-1,0 0 0,0 1 1,1-1-1,-1 0 0,0 0 1,0 0-1,0 0 1,0 0-1,0 0 0,1 1 1,-1-1-1,0 0 0,0 0 1,0 0-1,1 0 1,-1 0-1,0 0 0,0 0 1,34-3 4721,21-10-3230,-22 5-677,175-31 2013,71-17-1087,109-23-1361,-139 33-2464,-236 44 1502,104-27-4733,-47-1-6273,-62 24 7563,-3 0 294</inkml:trace>
 </inkml:ink>
@@ -5003,7 +5582,7 @@
   <inkml:trace contextRef="#ctx0" brushRef="#br0">98 470 168,'2'5'13778,"5"8"-9332,10 21-3243,-3 2-310,10 41-1,-13-40-92,16 39-1,-23-56 483,-1-32 1648,114-282-2520,-108 256-128,-13 21-5194,-21 10-16555</inkml:trace>
   <inkml:trace contextRef="#ctx0" brushRef="#br0" timeOffset="781.15">461 92 208,'0'-2'1010,"1"-1"0,-1 0-1,1 1 1,0-1 0,-1 1-1,1-1 1,1 1 0,-1-1 0,3-3-1,-3 3-332,1 1-1,-1-1 0,0 1 1,0-1-1,0 1 1,0-1-1,0 0 0,-1 1 1,2-6-1,-2 6-521,0 1 0,0 0 1,0 0-1,0 0 0,0 0 1,0-1-1,1 1 0,-1 0 1,0 0-1,1 0 0,-1 0 0,1 0 1,-1 0-1,1 0 0,0 0 1,-1 0-1,1 0 0,0 0 1,0 0-1,-1 0 0,1 1 0,0-1 1,0 0-1,0 1 0,1-2 1,1 1-42,-1 0 1,1 1 0,0-1-1,-1 0 1,1 1-1,0 0 1,-1 0 0,1-1-1,0 2 1,4-1 0,-1 1-94,1 0 1,-1 0-1,0 1 1,0 0-1,0 0 1,-1 0 0,1 1-1,-1 0 1,7 4-1,1 1 43,-13-7-58,1-1 1,0 0-1,-1 0 1,1 1-1,0-1 1,-1 0-1,1 1 0,0-1 1,-1 1-1,1-1 1,-1 1-1,1-1 1,-1 1-1,1-1 1,-1 1-1,1-1 0,-1 1 1,0 0-1,1-1 1,-1 1-1,0 0 1,1-1-1,-1 1 1,0 0-1,0-1 0,0 1 1,1 0-1,-1 0 1,0-1-1,0 1 1,0 0-1,0 0 0,-1-1 1,1 1-1,0 0 1,0-1-1,0 1 1,0 0-1,-1 0 1,1-1-1,-1 2 0,-3 9 160,0-1-1,-1 1 0,-1-1 0,1 0 0,-1 0 1,-1-1-1,0 0 0,-1 0 0,1 0 0,-1-1 0,-12 8 1,42-16 374,0 1 1,41 7-1,-60-8-539,-1 0 0,1 0 0,0 0 0,-1 1 0,1 0 0,0-1 1,-1 1-1,1 0 0,-1 0 0,1 0 0,-1 1 0,1-1 0,-1 1 0,0-1 0,0 1 0,0 0 0,4 3 0,-6-2 1,0 0-1,0-1 0,0 1 0,0-1 1,0 1-1,0 0 0,-1-1 0,1 1 1,-1-1-1,0 1 0,0-1 1,0 1-1,0-1 0,0 0 0,0 1 1,-1-1-1,1 0 0,-3 2 0,1 1 56,-1 1-1,-1-1 1,1-1-1,-1 1 0,1-1 1,-1 0-1,-1 0 1,1 0-1,0 0 0,-1-1 1,0 0-1,0-1 0,0 1 1,-11 2-1,1 0-645,0-2 0,0 0-1,0-1 1,-29 0 0,42-1-889</inkml:trace>
   <inkml:trace contextRef="#ctx0" brushRef="#br0" timeOffset="1532.05">0 934 1168,'7'4'17034,"-1"0"-13718,-2-3-4075,108 14 5483,-38-13-2932,90-7-1,-107 2-1299,84-8 192,86-2-277,-213 13-456,-1 0 0,0-1-1,0-1 1,0 0 0,0 0-1,0-2 1,0 1 0,0-2-1,14-6 1,-27 11-19,0 0 1,0 0-1,0 0 0,-1 0 0,1 0 0,0 0 1,0 0-1,0 0 0,0-1 0,0 1 1,0 0-1,0 0 0,0 0 0,-1-1-745,1 1 745,0 0 0,0 0 1,0 0-1,0 0 0,0 0 0,0 0 1,0 0-1,0-1 0,0 1 0,0 0 0,0 0 1,0 0-1,0 0 0,0 0 0,0 0 1,0 0-1,0 0 0,0-1 0,0 1 1,0 0-1,0 0 0,0 0 0,0 0 0,1-1-745,-1 1 745,-16-1-3633,-25 6-6622,23 1 3666,3-6 3356</inkml:trace>
-  <inkml:trace contextRef="#ctx0" brushRef="#br0" timeOffset="2353.2">407 1178 484,'5'-9'7370,"17"-25"-4480,-17 31-2693,1 0 1,-1 0 0,1 0-1,0 0 1,0 1 0,0 0-1,0 0 1,0 1 0,10-2-1,56-3 694,-69 7-846,0-1-1,0 1 1,0-1-1,0 1 1,0 0-1,0 0 1,0 0 0,0 0-1,0 1 1,4 3-1,-6-5-12,0 0-1,0 1 0,-1-1 1,1 1-1,0-1 1,-1 0-1,1 1 1,-1 0-1,1-1 0,0 1 1,-1-1-1,1 1 1,-1 0-1,0-1 1,1 1-1,-1 0 1,0 0-1,1-1 0,-1 1 1,0 0-1,0 0 1,1 0-1,-1-1 1,0 1-1,0 0 0,0 0 1,0 0-1,0-1 1,0 1-1,0 0 1,-1 0-1,1 0 0,0-1 1,0 1-1,-1 0 1,1 0-1,0-1 1,-1 1-1,1 0 1,-1-1-1,0 2 0,-12 15 1068,-16 15 669,21-26-1410,5-3-73,0-1-1,0 1 1,0-1 0,-1 0-1,1 0 1,-1 0-1,1 0 1,-1-1 0,0 1-1,1-1 1,-7 1-1,48-6 557,-29 2-847,-1 1-1,1 0 0,0 0 1,0 1-1,0 0 0,0 0 0,15 3 1,-20-2-4,-1 0 0,1 0 0,-1 1 0,0-1 0,0 1-1,1-1 1,-1 1 0,0 0 0,0 0 0,-1 1 0,1-1 0,0 1 0,-1-1 0,1 1 0,2 5 0,-4-7 12,0 1-1,-1 0 1,1 0-1,-1 0 0,1 0 1,-1 0-1,0 0 1,0-1-1,0 1 1,0 0-1,0 0 1,0 0-1,-1 0 1,1 0-1,-1 0 1,1 0-1,-1-1 1,0 1-1,1 0 1,-1 0-1,0-1 1,0 1-1,0-1 1,-1 1-1,1-1 1,0 1-1,-1-1 1,1 1-1,0-1 0,-1 0 1,-2 2-1,-10 8 204,-1 0-1,1-1 0,-2-1 0,1 0 1,-1-1-1,-25 9 0,36-15-62,-1 0 0,0 0 1,0-1-1,0 1 0,0-1 0,0-1 0,-1 1 0,1-1 0,0 0 0,0 0 0,0-1 1,-1 0-1,1 0 0,0 0 0,0-1 0,0 0 0,1 0 0,-1-1 0,0 1 1,1-1-1,-10-7 0,2-10-877,11 4-2603,6 3-2643</inkml:trace>
+  <inkml:trace contextRef="#ctx0" brushRef="#br0" timeOffset="2353.19">407 1178 484,'5'-9'7370,"17"-25"-4480,-17 31-2693,1 0 1,-1 0 0,1 0-1,0 0 1,0 1 0,0 0-1,0 0 1,0 1 0,10-2-1,56-3 694,-69 7-846,0-1-1,0 1 1,0-1-1,0 1 1,0 0-1,0 0 1,0 0 0,0 0-1,0 1 1,4 3-1,-6-5-12,0 0-1,0 1 0,-1-1 1,1 1-1,0-1 1,-1 0-1,1 1 1,-1 0-1,1-1 0,0 1 1,-1-1-1,1 1 1,-1 0-1,0-1 1,1 1-1,-1 0 1,0 0-1,1-1 0,-1 1 1,0 0-1,0 0 1,1 0-1,-1-1 1,0 1-1,0 0 0,0 0 1,0 0-1,0-1 1,0 1-1,0 0 1,-1 0-1,1 0 0,0-1 1,0 1-1,-1 0 1,1 0-1,0-1 1,-1 1-1,1 0 1,-1-1-1,0 2 0,-12 15 1068,-16 15 669,21-26-1410,5-3-73,0-1-1,0 1 1,0-1 0,-1 0-1,1 0 1,-1 0-1,1 0 1,-1-1 0,0 1-1,1-1 1,-7 1-1,48-6 557,-29 2-847,-1 1-1,1 0 0,0 0 1,0 1-1,0 0 0,0 0 0,15 3 1,-20-2-4,-1 0 0,1 0 0,-1 1 0,0-1 0,0 1-1,1-1 1,-1 1 0,0 0 0,0 0 0,-1 1 0,1-1 0,0 1 0,-1-1 0,1 1 0,2 5 0,-4-7 12,0 1-1,-1 0 1,1 0-1,-1 0 0,1 0 1,-1 0-1,0 0 1,0-1-1,0 1 1,0 0-1,0 0 1,0 0-1,-1 0 1,1 0-1,-1 0 1,1 0-1,-1-1 1,0 1-1,1 0 1,-1 0-1,0-1 1,0 1-1,0-1 1,-1 1-1,1-1 1,0 1-1,-1-1 1,1 1-1,0-1 0,-1 0 1,-2 2-1,-10 8 204,-1 0-1,1-1 0,-2-1 0,1 0 1,-1-1-1,-25 9 0,36-15-62,-1 0 0,0 0 1,0-1-1,0 1 0,0-1 0,0-1 0,-1 1 0,1-1 0,0 0 0,0 0 0,0-1 1,-1 0-1,1 0 0,0 0 0,0-1 0,0 0 0,1 0 0,-1-1 0,0 1 1,1-1-1,-10-7 0,2-10-877,11 4-2603,6 3-2643</inkml:trace>
 </inkml:ink>
 </file>
 
@@ -5257,8 +5836,8 @@
     </inkml:brush>
   </inkml:definitions>
   <inkml:trace contextRef="#ctx0" brushRef="#br0">26 329 20,'4'-13'8481,"-3"4"-1095,-6 98-4296,11 72-1787,-1-84 531,-6-120-920,-1 32-904,0 1 0,1-1 0,0 0-1,1-18 1,-3-30 3,-18-103 42,19 158-60,1-1 0,0 1-1,1-1 1,-1 1 0,1-1 0,0 0 0,0 1 0,0-1 0,0 0 0,1 1 0,0-1 0,0 0-1,3-7 1,-2 10 2,0 0 0,-1 0 0,1 0 0,0 0-1,0 0 1,0 1 0,0-1 0,0 1 0,1 0 0,-1-1 0,0 1-1,1 0 1,-1 0 0,1 1 0,-1-1 0,1 0 0,-1 1-1,1 0 1,-1-1 0,1 1 0,-1 0 0,1 0 0,0 1-1,-1-1 1,1 0 0,-1 1 0,3 0 0,9 1-7,0 1 0,0 0 0,19 8 0,-30-10 4,1 0 0,0 1 0,-1 0 0,1 0 0,-1 0 0,0 0 0,0 0 0,0 0 0,0 1 0,0 0 0,0-1 0,0 1 0,-1 0 0,0 1 0,1-1 0,-1 0 0,1 4 0,-1-1 9,-1-1 0,-1 0 0,1 0-1,-1 1 1,0-1 0,0 0 0,-1 1 0,1-1-1,-1 0 1,0 0 0,-1 1 0,1-1-1,-1 0 1,0 0 0,0-1 0,-1 1-1,-4 7 1,3-5 41,0-1-1,0 0 1,-1 0-1,0-1 1,0 1-1,-1-1 1,1 0-1,-1 0 1,0-1-1,0 0 1,-1 0-1,-9 5 1,-11-4 351,26-5-488,1 0 0,-1 0 1,0 0-1,1 0 1,-1 0-1,1 0 1,-1 0-1,1 0 0,-1 0 1,0 0-1,1-1 1,-1 1-1,1 0 1,-1 0-1,1-1 0,-1 1 1,1 0-1,-1-1 1,1 1-1,-1-1 1,1 1-1,0 0 0,-1-1 1,1 1-1,0-1 1,-1 1-1,1-1 1,0 1-1,-1-1 0,1 1 1,0-1-1,0 0 1,0 1-1,0-1 1,0 1-1,-1-1 0,1 1 1,0-2-1,17-23-16762,-17 19 13785</inkml:trace>
-  <inkml:trace contextRef="#ctx0" brushRef="#br0" timeOffset="714.85">287 454 64,'0'10'10797,"3"15"-7946,4 35-1574,-5-38-456,-1-18-645,0 0 1,-1 0 0,0 0 0,0 0-1,0 0 1,0 0 0,-1 0 0,-1 5-1,3 27 796,0-20-425,-1-16-524,0 1 1,0-1-1,0 0 1,0 0-1,0 0 0,0 0 1,0 1-1,0-1 1,-1 0-1,1 0 1,0 0-1,0 0 0,0 1 1,0-1-1,0 0 1,0 0-1,0 0 0,0 0 1,0 0-1,-1 0 1,1 0-1,0 1 1,0-1-1,0 0 0,0 0 1,0 0-1,-1 0 1,1 0-1,0 0 1,0 0-1,0 0 0,0 0 1,-1 0-1,1 0 1,0 0-1,0 0 0,0 0 1,0 0-1,-1 0 1,1 0-1,0 0 1,0 0-1,0 0 0,0 0 1,0 0-1,-1 0 1,1 0-1,0 0 1,0 0-1,0 0 0,0-1 1,0 1-1,-1 0 1,1 0-1,0 0 0,0 0 1,-1-4 37,-1 1 1,1-1-1,0 1 1,1-1-1,-1 0 1,1 1-1,0-1 1,0 0-1,0 1 0,1-7 1,7-9-84,-5 9 28,1 1 0,0 1 0,1-1 0,0 0 0,0 1 1,7-8-1,1 1-5,-9 10-6,0 0-1,0 0 1,0 0 0,1 1 0,-1 0 0,1 0 0,0 0 0,1 0 0,-1 1 0,1 0 0,-1 0 0,8-3 0,-12 7 15,0-1 0,1 1 0,-1 0 0,1-1 0,-1 1 0,0 0 0,0 0 0,0 0 0,1 0 0,-1 0 0,0 0-1,0 0 1,0 0 0,0 0 0,-1 1 0,1-1 0,0 0 0,0 0 0,-1 1 0,1-1 0,-1 1 0,1-1 0,-1 0 0,0 1 0,1-1 0,-1 1 0,0-1 0,0 3 0,8 49 422,-2 25 168,-9-66-2094,-22-35-18631</inkml:trace>
-  <inkml:trace contextRef="#ctx0" brushRef="#br0" timeOffset="1134.6">672 86 408,'7'-10'9943,"-17"18"-4865,2 4-5444,-6 20 1192,3 1 0,0 1 1,2-1-1,2 1 0,-6 70 0,11-76-776,2 1 0,1-1 0,1 0 0,1 0 0,2 0 0,0 0-1,19 52 1,-4-42-890,-6-21-2419,-13-16 2936,-1-1 1,1 0-1,-1 1 0,0-1 0,1 0 0,-1 0 0,1 1 0,-1-1 1,1 0-1,-1 0 0,1 1 0,-1-1 0,1 0 0,-1 0 1,1 0-1,-1 0 0,1 0 0,-1 0 0,1 0 0,-1 0 0,1 0 1,0 0-1,-1 0 0,1 0 0,-1 0 0,1-1 0,4-7-4574,-9 1 2531</inkml:trace>
+  <inkml:trace contextRef="#ctx0" brushRef="#br0" timeOffset="714.84">287 454 64,'0'10'10797,"3"15"-7946,4 35-1574,-5-38-456,-1-18-645,0 0 1,-1 0 0,0 0 0,0 0-1,0 0 1,0 0 0,-1 0 0,-1 5-1,3 27 796,0-20-425,-1-16-524,0 1 1,0-1-1,0 0 1,0 0-1,0 0 0,0 0 1,0 1-1,0-1 1,-1 0-1,1 0 1,0 0-1,0 0 0,0 1 1,0-1-1,0 0 1,0 0-1,0 0 0,0 0 1,0 0-1,-1 0 1,1 0-1,0 1 1,0-1-1,0 0 0,0 0 1,0 0-1,-1 0 1,1 0-1,0 0 1,0 0-1,0 0 0,0 0 1,-1 0-1,1 0 1,0 0-1,0 0 0,0 0 1,0 0-1,-1 0 1,1 0-1,0 0 1,0 0-1,0 0 0,0 0 1,0 0-1,-1 0 1,1 0-1,0 0 1,0 0-1,0 0 0,0-1 1,0 1-1,-1 0 1,1 0-1,0 0 0,0 0 1,-1-4 37,-1 1 1,1-1-1,0 1 1,1-1-1,-1 0 1,1 1-1,0-1 1,0 0-1,0 1 0,1-7 1,7-9-84,-5 9 28,1 1 0,0 1 0,1-1 0,0 0 0,0 1 1,7-8-1,1 1-5,-9 10-6,0 0-1,0 0 1,0 0 0,1 1 0,-1 0 0,1 0 0,0 0 0,1 0 0,-1 1 0,1 0 0,-1 0 0,8-3 0,-12 7 15,0-1 0,1 1 0,-1 0 0,1-1 0,-1 1 0,0 0 0,0 0 0,0 0 0,1 0 0,-1 0 0,0 0-1,0 0 1,0 0 0,0 0 0,-1 1 0,1-1 0,0 0 0,0 0 0,-1 1 0,1-1 0,-1 1 0,1-1 0,-1 0 0,0 1 0,1-1 0,-1 1 0,0-1 0,0 3 0,8 49 422,-2 25 168,-9-66-2094,-22-35-18631</inkml:trace>
+  <inkml:trace contextRef="#ctx0" brushRef="#br0" timeOffset="1134.59">672 86 408,'7'-10'9943,"-17"18"-4865,2 4-5444,-6 20 1192,3 1 0,0 1 1,2-1-1,2 1 0,-6 70 0,11-76-776,2 1 0,1-1 0,1 0 0,1 0 0,2 0 0,0 0-1,19 52 1,-4-42-890,-6-21-2419,-13-16 2936,-1-1 1,1 0-1,-1 1 0,0-1 0,1 0 0,-1 0 0,1 1 0,-1-1 1,1 0-1,-1 0 0,1 1 0,-1-1 0,1 0 0,-1 0 1,1 0-1,-1 0 0,1 0 0,-1 0 0,1 0 0,-1 0 0,1 0 1,0 0-1,-1 0 0,1 0 0,-1 0 0,1-1 0,4-7-4574,-9 1 2531</inkml:trace>
   <inkml:trace contextRef="#ctx0" brushRef="#br0" timeOffset="1592.71">748 391 1236,'4'2'9726,"3"2"-5353,16 11-1314,-5 22-2296,-11-25-465,-1-1 0,-1 1 1,7 22-1,-1-1 129,-8-26-365,0 1 0,0-1 0,-1 0 0,-1 1 0,3 14 0,-3-18 698,4-11-277,8-23 10,-5 11-166,2-5 23,15-47 0,-18 46-405,21-46 0,-15 41-1487,-4 6-3937,6 1-5159,-15 15 7343,-4 4 1559</inkml:trace>
   <inkml:trace contextRef="#ctx0" brushRef="#br0" timeOffset="2100.86">1024 21 1344,'-12'-21'19180,"16"24"-19127,-1 1-1,1-1 1,-1 1 0,1 0-1,-1-1 1,4 8-1,15 18 456,-13-19-264,0 1 1,-1 0-1,-1 0 1,0 1-1,0 0 0,-1 0 1,7 22-1,1-1 166,-8-15-189,-1 1 0,-1 0 0,-1 0 0,0 0 0,-2 1 0,-1 30 0,-3 34 232,-17 94 0,10-107-408,8-54-162,-1 0 0,0 0 1,-11 28-1,6-38-1181,-8-13-5917,-6-15-4907,21 21 11979,-5-9-3251</inkml:trace>
 </inkml:ink>
@@ -5320,7 +5899,7 @@
   <inkml:trace contextRef="#ctx0" brushRef="#br0" timeOffset="1538.96">422 1560 1428,'-12'-3'7333,"-20"-4"-1739,29 6-5304,-1 0 0,1 1 1,-1-1-1,1 1 0,-1 0 0,1 0 0,-1 0 0,1 1 1,-1-1-1,1 1 0,-6 1 0,8-1-284,0 0 0,1 0 1,-1 0-1,0 0 0,0 0 0,1 0 1,-1 0-1,1 0 0,-1 0 0,1 0 1,-1 0-1,1 1 0,0-1 0,-1 0 1,1 0-1,0 0 0,0 0 0,0 1 1,0-1-1,0 0 0,1 2 0,3 34-75,-1-18 130,-3-15-45,1 0 0,-1 0 0,1 0 0,0 0-1,0 0 1,0 0 0,0 0 0,1 0 0,0 0 0,0 0-1,0-1 1,0 1 0,0-1 0,1 0 0,-1 0 0,1 1-1,0-2 1,0 1 0,0 0 0,1-1 0,4 4 0,-5-4 28,-1-1 1,1 1-1,0-1 1,0 0-1,0 0 1,0 0-1,1 0 1,-1-1-1,0 1 1,0-1 0,0 1-1,1-1 1,-1 0-1,0-1 1,0 1-1,1 0 1,-1-1-1,0 0 1,0 0-1,0 0 1,0 0 0,0 0-1,0-1 1,0 1-1,0-1 1,-1 0-1,5-2 1,-1-2 86,-1-1 0,1 0 0,-1 1 1,0-2-1,-1 1 0,1 0 0,-1-1 0,4-13 0,-4 11-86,0 0 0,1 1 0,1-1 1,-1 1-1,9-10 0,-9 15-45,0-1 1,0 2 0,0-1 0,0 1 0,1-1 0,0 1 0,-1 1-1,1-1 1,0 1 0,0 0 0,0 0 0,1 1 0,8-1 0,13-1 2,47 0 1,-71 3-7,-3 0 10,0 0 0,0 0 0,0 0 0,0 0 0,0 0 0,-1 0 0,1 0 0,0 0-1,0 0 1,0 0 0,0 0 0,-1 1 0,1-1 0,0 0 0,0 1 0,0-1 0,-1 0 0,1 1 0,0-1-1,-1 1 1,1-1 0,0 1 0,-1 0 0,1-1 0,0 1 0,-1 0 0,1-1 0,-1 1 0,0 0-1,1 0 1,-1-1 0,1 2 0,-1 1 10,0-1 0,0 0 0,0 0 0,-1 0 0,1 0 0,-1 1 0,1-1 0,-1 0 0,0 0 0,0 0 0,0 0 0,-1 2 0,-4 6 59,-1 0-1,0-1 1,-15 16-1,18-20 7,-1-1 0,1 0 0,-1 0 0,-1 0 0,1-1 0,0 1 1,-1-1-1,1-1 0,-1 1 0,0-1 0,0 0 0,0 0 0,0-1 0,0 0 0,-1 0 0,1 0 0,0-1 0,0 1 1,-1-2-1,-8 0 0,7-1-42,0-1 0,0 0 0,0 0 0,1-1 0,-1 0 0,1 0 0,0-1 0,0 1 0,0-2 0,1 1 0,0-1 0,0 0 0,0 0 0,-7-11 0,2 0-68,-17-20 37,27 35-11,-1 1-1,1-1 0,-1 0 0,0 1 1,0 0-1,0-1 0,1 1 1,-1 0-1,0 0 0,0 0 0,-1 0 1,1 1-1,0-1 0,0 0 0,0 1 1,-4-1-1,5 1-13,1 0 1,-1 0-1,1 0 0,-1 0 1,0 0-1,1 0 0,-1 1 1,1-1-1,-1 0 0,1 0 1,-1 1-1,1-1 1,-1 0-1,1 0 0,-1 1 1,1-1-1,-1 1 0,1-1 1,-1 0-1,1 1 0,0-1 1,-1 1-1,1-1 1,0 1-1,-1-1 0,1 1 1,0-1-1,0 1 0,0 0 1,-1-1-1,1 1 0,0-1 1,0 1-1,0-1 0,0 2 1,2 29-3299,-2 3-9724,-4-28 9190</inkml:trace>
   <inkml:trace contextRef="#ctx0" brushRef="#br0" timeOffset="2940.93">682 48 840,'4'-7'3140,"-4"7"-3069,0-1 1,0 1-1,0 0 0,0 0 0,0 0 1,1 0-1,-1 0 0,0-1 0,0 1 1,0 0-1,0 0 0,0 0 1,0-1-1,0 1 0,0 0 0,0 0 1,1 0-1,-1 0 0,0-1 0,0 1 1,0 0-1,0 0 0,0-1 1,0 1-1,0 0 0,0 0 0,-1 0 1,1 0-1,0-1 0,0 1 0,0 0 1,0 0-1,0 0 0,0-1 1,0 1-1,0 0 0,0 0 0,-1 0 1,1 0-1,0-1 0,0 1 1,0 0-1,0 0 0,0 0 0,-1 0 1,1 0-1,0 0 0,0 0 0,0 0 1,-1-1-1,1 1 0,0 0 1,0 0-1,-1 0 0,-3-6 3097,4 6-3070,0 0 0,-1-1 0,1 1-1,0-1 1,0 1 0,-1 0 0,1-1 0,0 1 0,0 0 0,-1-1 0,1 1 0,0 0 0,-1 0 0,1-1 0,-1 1 0,1 0 0,0 0 0,-1-1 0,1 1 0,-1 0 0,1 0 0,0 0 0,-1 0 0,1 0-1,-1 0 1,1 0 0,-1 0 0,1 0 0,0 0 0,-1 0 0,1 0 0,-1 0 0,1 0 0,-1 0 0,0 1 0,-1-1-88,0 1 1,0 0-1,0 0 0,0 0 1,0 0-1,0 0 0,0 0 1,0 0-1,1 1 1,-1-1-1,0 1 0,1-1 1,-1 1-1,1 0 0,0-1 1,-1 1-1,1 0 0,0 0 1,0 0-1,0 0 0,0 0 1,1 0-1,-1 0 1,1 1-1,-1 3 0,-2 4-25,0 1 1,1 0-1,1 0 0,-1 12 0,3-19 33,-1 0-1,1-1 0,-1 1 1,1 0-1,0 0 0,1 0 1,-1-1-1,4 6 0,-5-7 41,1-1 0,0 1-1,0-1 1,0 1 0,0-1 0,0 1-1,0-1 1,0 0 0,0 0 0,1 0-1,-1 0 1,0 0 0,1 0 0,-1 0-1,1 0 1,-1 0 0,1 0 0,-1-1-1,1 1 1,0-1 0,-1 1 0,4-1-1,1-2 176,0 0 0,0-1 0,0 0-1,0 0 1,0 0 0,-1-1-1,0 0 1,1 0 0,-1 0 0,-1-1-1,8-8 1,17-13-101,0 1-6,-24 20-120,-1 0-1,1 1 0,0 0 0,1 0 0,-1 0 1,1 1-1,0-1 0,0 1 0,10-3 0,5-2-1,-18 6-1,-1 1-1,1-1 1,0 1-1,0 0 1,-1 0-1,1 0 1,0 0-1,0 1 1,0-1 0,0 1-1,0-1 1,0 1-1,0 0 1,0 1-1,0-1 1,0 0-1,0 1 1,0-1 0,3 2-1,-5-2 11,-1 1 1,1-1-1,-1 0 0,1 0 1,-1 1-1,1-1 0,0 0 0,-1 1 1,1-1-1,-1 0 0,0 1 0,1-1 1,-1 1-1,1-1 0,-1 1 1,0-1-1,1 1 0,-1-1 0,0 1 1,1-1-1,-1 1 0,0-1 1,0 1-1,1 0 0,-1-1 0,0 1 1,0-1-1,0 1 0,0 0 1,0-1-1,0 2 0,-14 15 445,0-4-473,7-5 111,-1-1 0,1 0 0,-1 0 0,0-1 0,-18 10-1,22-13 54,0-1-1,0 0 0,0-1 1,-1 1-1,1-1 0,0 1 1,-1-1-1,0-1 0,1 1 1,-1-1-1,1 0 0,-1 0 1,0 0-1,1 0 0,-7-2 0,8-1-99,0 1 0,1-1-1,-1 0 1,1 0-1,0 0 1,0 0-1,0-1 1,0 1 0,1 0-1,-1-1 1,1 0-1,0 1 1,0-1-1,-1-6 1,-3-5-5,1 1-53,3 9 12,0 0 1,0 0-1,-1 1 1,0-1-1,0 0 1,0 1-1,-1-1 1,1 1-1,-1 0 1,-4-5 0,6 8-6,0 1 0,0-1 1,0 1-1,0-1 1,1 1-1,-1-1 1,0 1-1,0 0 0,0-1 1,0 1-1,0 0 1,0 0-1,0 0 1,0 0-1,0 0 0,0 0 1,0 0-1,0 0 1,0 0-1,0 0 1,0 1-1,0-1 1,0 0-1,0 1 0,0-1 1,0 1-1,0-1 1,0 1-1,0-1 1,1 1-1,-1 0 0,0-1 1,0 1-1,0 1 1,-17 36-2203,8-15-2948,-1-6-4611,1-11 5947</inkml:trace>
   <inkml:trace contextRef="#ctx0" brushRef="#br0" timeOffset="5806.79">1188 566 1624,'-2'2'16626,"4"8"-15884,-12 61 550,6-56-946,1 1 1,-1 29-1,-1 38 573,2-56-464,2 0-1,3 52 1,1-47-62,-4 51 0,0-30-285,-4 4-3,1-49-438,-4-19-4234,-10-28-8649,15 33 10952,-2-6-1029</inkml:trace>
-  <inkml:trace contextRef="#ctx0" brushRef="#br0" timeOffset="6442.43">1300 901 276,'8'2'14324,"0"4"-8896,8 26-4090,-3 16-540,0-4-83,20 52 1,-29-86-939,2 2 1731,-4-23-8,0-6-1434,0 0-1,1 1 1,0-1 0,10-25 0,8-39-48,-1-15-646,-20 73 133,-10 11-4542,7 12 4039,1-1 1,0 0 0,-1 1 0,1 0 0,0-1-1,-1 1 1,1 0 0,0 0 0,-1 0 0,1 0-1,0 1 1,-1-1 0,1 1 0,-3 0 0,-5 2-2736</inkml:trace>
+  <inkml:trace contextRef="#ctx0" brushRef="#br0" timeOffset="6442.42">1300 901 276,'8'2'14324,"0"4"-8896,8 26-4090,-3 16-540,0-4-83,20 52 1,-29-86-939,2 2 1731,-4-23-8,0-6-1434,0 0-1,1 1 1,0-1 0,10-25 0,8-39-48,-1-15-646,-20 73 133,-10 11-4542,7 12 4039,1-1 1,0 0 0,-1 1 0,1 0 0,0-1-1,-1 1 1,1 0 0,0 0 0,-1 0 0,1 0-1,0 1 1,-1-1 0,1 1 0,-3 0 0,-5 2-2736</inkml:trace>
   <inkml:trace contextRef="#ctx0" brushRef="#br0" timeOffset="7155.58">1615 595 952,'-1'33'10046,"0"-23"-8931,0 1 0,1 0 0,0-1 0,3 16 0,3 56 1358,-2-12-1560,5 71 830,-1-5-911,-6-106-649,-2 47 0,-1-29-87,1-48-60,-22-19-4929,-4-25-7978,19 34 9775</inkml:trace>
   <inkml:trace contextRef="#ctx0" brushRef="#br0" timeOffset="7857.22">1744 520 512,'2'-1'527,"-1"0"0,0 0 0,0 0-1,0-1 1,0 1 0,-1 0 0,1-1 0,0 1 0,0-1 0,-1 1-1,1-1 1,-1 1 0,0-1 0,1 1 0,-1-1 0,0 0 0,0 1-1,0-1 1,0 1 0,0-1 0,-1-2 0,1-1 788,1 4-1111,0 0 0,0 0 1,0 0-1,0 0 0,0 0 1,1 0-1,-1 1 0,0-1 1,0 0-1,1 1 0,-1-1 0,0 0 1,1 1-1,-1 0 0,0-1 1,1 1-1,-1 0 0,1 0 1,-1-1-1,3 2 0,31-4 448,-19 2-486,-7 1-92,-1 0-1,1 0 1,-1 0 0,1 1 0,-1 1 0,14 3 0,-20-4-58,0 0 0,-1-1 0,1 2 1,0-1-1,-1 0 0,0 0 0,1 0 0,-1 1 1,0-1-1,1 0 0,-1 1 0,0-1 0,0 1 1,0 0-1,0-1 0,0 1 0,-1 0 0,1 0 1,0-1-1,-1 1 0,0 0 0,1 0 0,-1 0 0,0 0 1,0 0-1,0-1 0,0 1 0,0 0 0,0 0 1,-1 0-1,1 0 0,0 0 0,-1-1 0,0 1 1,0 2-1,-6 21 276,-2-1 0,0 0 0,-1 0 0,-21 35 0,23-47 25,-6 14 845,14-25-1142,0-1 1,-1 1 0,1-1-1,0 1 1,0-1 0,0 1-1,0 0 1,0-1-1,0 1 1,0-1 0,0 1-1,0-1 1,1 1 0,-1-1-1,0 1 1,0-1 0,0 1-1,1 0 1,-1-1-1,0 0 1,0 1 0,1-1-1,-1 1 1,0-1 0,1 1-1,-1-1 1,1 0 0,-1 1-1,1-1 1,-1 0-1,0 1 1,1-1 0,-1 0-1,1 0 1,-1 1 0,1-1-1,0 0 1,-1 0 0,1 0-1,0 0 1,11 3 37,0-1 1,-1-1-1,1 0 0,1 0 1,12-2-1,4 0-2021,-23 2-901</inkml:trace>
 </inkml:ink>
@@ -5408,7 +5987,7 @@
   <inkml:trace contextRef="#ctx0" brushRef="#br0">17 389 2252,'-16'13'14663,"27"-32"-12928,6-2-1466,2 0 0,0 1 1,35-27-1,-26 23-159,30-32 1,-29 22-75,-9 10-14,39-36 0,-59 60-21,1-1 1,-1 1-1,0 0 0,0 0 1,0-1-1,1 1 0,-1 0 1,0 0-1,0-1 0,0 1 1,1 0-1,-1 0 1,0 0-1,1 0 0,-1-1 1,0 1-1,0 0 0,1 0 1,-1 0-1,0 0 0,1 0 1,-1 0-1,0 0 1,1 0-1,-1 0 0,0 0 1,1 0-1,-1 0 0,0 0 1,0 0-1,1 0 0,-1 0 1,0 0-1,1 0 1,-1 0-1,0 1 0,0-1 1,1 0-1,-1 0 0,0 0 1,1 1-1,-1-1 0,0 0 1,0 0-1,0 0 1,1 1-1,-1-1 0,2 22 39,-9 34 8,6-51-38,-16 177 351,15-160-318,1-1-1,2 35 1,0-11-3507,1-42 1577</inkml:trace>
   <inkml:trace contextRef="#ctx0" brushRef="#br0" timeOffset="343.66">575 296 224,'17'13'8849,"-16"-11"-8315,1-1 1,0 1-1,0 0 0,0-1 1,0 1-1,0-1 0,0 0 1,0 0-1,0 0 0,0 0 1,1 0-1,-1 0 0,3 0 1,44 10 1071,-32-6-2077,0-2 0,0 0 1,29 2-1,-46-5 74,1-1 1,0 1-1,0 0 0,-1-1 1,1 1-1,0 0 1,-1-1-1,1 1 0,-1-1 1,1 1-1,-1-1 1,1 1-1,-1-1 0,1 0 1,-1 1-1,1-1 1,-1 0-1,1 1 0,-1-1 1,0 0-1,0 1 1,1-1-1,-1 0 0,0 0 1,0 1-1,0-2 1,0-7-3113</inkml:trace>
   <inkml:trace contextRef="#ctx0" brushRef="#br0" timeOffset="701.64">1069 62 844,'0'4'4874,"-1"1"-4043,-14 12 83,1 0 0,1 1 0,1 1 0,0 0 0,1 0-1,2 1 1,0 1 0,1-1 0,1 1 0,0 1 0,2-1 0,-3 29 0,6-39-843,1 0-1,1 0 0,0 0 1,1-1-1,0 1 1,0 0-1,1 0 0,1-1 1,4 13-1,-5-18-230,0 0 1,0-1-1,0 1 0,1-1 1,-1 0-1,1 1 0,0-1 0,0 0 1,1-1-1,-1 1 0,1-1 1,0 1-1,0-1 0,0 0 0,0-1 1,0 1-1,1-1 0,-1 0 1,1 0-1,0 0 0,-1 0 0,7 0 1,-8-2-687,-1 0 1,1 0 0,0-1-1,-1 1 1,1-1 0,0 0-1,-1 1 1,1-1 0,-1-1-1,1 1 1,-1 0-1,3-2 1,1-3-2274</inkml:trace>
-  <inkml:trace contextRef="#ctx0" brushRef="#br0" timeOffset="1073.11">1192 316 1088,'5'1'1587,"0"1"-1,0 0 0,0 0 1,0 0-1,-1 0 1,1 0-1,8 7 0,32 15 677,-38-22-2837,35 9 1787,-23-12-3949,-18 0 2429,-1 1 0,1 0 0,-1 0-1,1 0 1,-1-1 0,0 1 0,1 0-1,-1-1 1,1 1 0,-1 0 0,0-1-1,1 1 1,-1 0 0,0-1 0,0 1-1,1-1 1,-1 1 0,0-1 0,0 1-1,0 0 1,1-1 0,-1 1 0,0-1-1,0 1 1,0-1 0,0 1 0,0-1-1,0 0 1,0-5-2832</inkml:trace>
+  <inkml:trace contextRef="#ctx0" brushRef="#br0" timeOffset="1073.1">1192 316 1088,'5'1'1587,"0"1"-1,0 0 0,0 0 1,0 0-1,-1 0 1,1 0-1,8 7 0,32 15 677,-38-22-2837,35 9 1787,-23-12-3949,-18 0 2429,-1 1 0,1 0 0,-1 0-1,1 0 1,-1-1 0,0 1 0,1 0-1,-1-1 1,1 1 0,-1 0 0,0-1-1,1 1 1,-1 0 0,0-1 0,0 1-1,1-1 1,-1 1 0,0-1 0,0 1-1,0 0 1,1-1 0,-1 1 0,0-1-1,0 1 1,0-1 0,0 1 0,0-1-1,0 0 1,0-5-2832</inkml:trace>
   <inkml:trace contextRef="#ctx0" brushRef="#br0" timeOffset="1433.46">1405 416 1656,'-1'0'164,"1"1"0,0-1 0,0 0 0,0 1 0,0-1 0,0 1 0,0-1 0,0 1 0,0-1 0,0 0 0,0 1 0,0-1 0,1 1 0,-1-1 0,0 0 0,0 1 0,0-1-1,0 1 1,1-1 0,-1 0 0,0 1 0,0-1 0,1 0 0,-1 1 0,0-1 0,1 0 0,-1 0 0,0 1 0,1-1 0,-1 0 0,0 0 0,1 0 0,-1 1 0,1-1 0,-1 0 0,0 0 0,1 0 0,-1 0 0,1 0 0,-1 0 0,0 0 0,1 0 0,-1 0 0,1 0-1,-1 0 1,1 0 0,-1 0 0,28-15 4444,19-28-1158,-6-8-2888,-9 13-430,41-64-1,-73 102-123,0 0 0,0 0 0,0 0 0,0 0 0,0 0 0,0 1 0,0-1 0,0 0 0,0 0 0,0 0 0,0 0 0,0 1 0,0-1 0,0 0 0,0 0 0,0 0 0,0 0 0,0 0 0,0 0 0,0 1 0,0-1 0,1 0 0,-1 0 0,0 0 0,0 0 0,0 0 0,0 0 0,0 0 0,0 0 0,1 1 0,-1-1 0,0 0 0,0 0 0,0 0 0,0 0 0,1 0 0,-1 0 0,0 0 0,0 0 0,0 0 0,0 0 0,0 0 0,1 0 0,-1 0 0,0 0 0,0 0 0,0 0 0,0 0 0,1 0 0,-1 0 0,0-1 0,0 1 0,0 0 0,0 0 0,0 0 0,0 0 0,1 0 0,-1 0 0,0 0 0,0 0 0,0-1 0,0 1 0,0 0 0,0 0 0,0 0 0,4 25 412,-3 32 167,-1-57-585,0 158 823,6-127-1793,-1-47-11878,-5 5 9495,0 2 253</inkml:trace>
   <inkml:trace contextRef="#ctx0" brushRef="#br0" timeOffset="1774.81">1680 0 292,'9'5'9795,"11"12"-5664,5 4-2436,-13-14-1345,0 0-1,-1 1 0,0 0 1,0 1-1,-1 0 0,0 0 1,-1 1-1,10 14 0,-13-16-207,-1 1 0,0-1 0,-1 1 0,0 0 0,0 0 0,-1 1 0,0-1 0,-1 0 0,0 1 0,-1 0 0,0 0 0,0 12 0,-2 8 85,-2-1 0,-13 59 0,8-49-183,8-36-154,-1 0 1,0 0-1,0 0 1,0-1-1,0 1 1,0 0-1,-1 0 1,1-1-1,-1 1 1,0-1-1,0 1 1,0-1-1,0 0 0,0 0 1,0 0-1,0 0 1,-1 0-1,1 0 1,-1-1-1,-5 3 1,6-3-527,0-1 1,0 1 0,-1-1-1,1 1 1,0-1 0,-1 0-1,1 0 1,0 0 0,-1 0-1,1 0 1,0-1-1,0 1 1,-1-1 0,1 1-1,0-1 1,0 0 0,0 0-1,-3-1 1,-11-7-3104,0 0 282</inkml:trace>
   <inkml:trace contextRef="#ctx0" brushRef="#br0" timeOffset="2145.58">33 529 1476,'-26'-10'9132,"101"12"-1282,3 2-5659,89 3-995,263-21 2096,0 0-2379,-343 16-1034,0 3 0,0 4 0,91 21 0,-161-25-394,-43-7-14114,12-4 10612,-6 0 84</inkml:trace>
@@ -5442,8 +6021,8 @@
   <inkml:trace contextRef="#ctx0" brushRef="#br0">475 144 1304,'5'17'18281,"3"-22"-15791,6 0-4091,-2 0 1920,1-1 0,-1 0 0,-1 0 0,1-1 0,-1-1 1,14-11-1,10-7 95,44-41 42,-89 83 158,0 2 1,-12 31-1,9-6-344,2 1 0,2 0 0,2 1 0,2-1 0,1 61-1,5-111-2984,0 0-1,0 0 0,-1 0 0,1-1 0,-1 1 0,-1 0 0,-1-12 0,1 10-233</inkml:trace>
   <inkml:trace contextRef="#ctx0" brushRef="#br0" timeOffset="448.07">128 510 524,'-33'22'19997,"61"-12"-16771,-6-3-2338,0-1-1,1-1 1,-1 0 0,1-2 0,26 1-1,119-7 1106,-52-1-1345,33-3-231,4-1-3762,-164 11-5515,-48 12-3117,43-11 8599,-1 1 151</inkml:trace>
   <inkml:trace contextRef="#ctx0" brushRef="#br0" timeOffset="3633.42">1608 198 660,'-59'-106'5670,"41"64"-1007,14 14 4333,7 39-5431,9 39-1725,-3-19-680,2 0-1,29 58 1,-18-39-262,17 34 563,-14-34-1077,-3 1 0,-2 1-1,22 86 1,-34-102-384,-1-3 0,5 47 0,-10-53 0,2 13 0,-2-1 0,-2 1 0,-1 0 0,-7 42 0,2-55 0,0-1 0,-2-1 0,-1 1 0,0-1 0,-27 46 0,12-33 0,-1-1 0,-53 59 0,25-40-567</inkml:trace>
-  <inkml:trace contextRef="#ctx0" brushRef="#br0" timeOffset="4345.4">2275 937 1044,'9'5'9288,"8"2"-4869,133-10 2272,-76 1-9052,1 1-10052</inkml:trace>
-  <inkml:trace contextRef="#ctx0" brushRef="#br0" timeOffset="4701.94">2291 811 3100,'-32'2'14172,"31"2"-11115,18 2-2825,11 2 47,0-1-1,0-1 0,1-2 1,47 2-1,-46-7-875,35 2-221,-44 1-2972,-1 2-3426,-16-2 3460</inkml:trace>
+  <inkml:trace contextRef="#ctx0" brushRef="#br0" timeOffset="4345.39">2275 937 1044,'9'5'9288,"8"2"-4869,133-10 2272,-76 1-9052,1 1-10052</inkml:trace>
+  <inkml:trace contextRef="#ctx0" brushRef="#br0" timeOffset="4701.93">2291 811 3100,'-32'2'14172,"31"2"-11115,18 2-2825,11 2 47,0-1-1,0-1 0,1-2 1,47 2-1,-46-7-875,35 2-221,-44 1-2972,-1 2-3426,-16-2 3460</inkml:trace>
 </inkml:ink>
 </file>
 
@@ -5503,7 +6082,7 @@
   </inkml:definitions>
   <inkml:trace contextRef="#ctx0" brushRef="#br0">1 329 1444,'5'3'22686,"6"15"-20268,10-9-1708,1-1-1,1-2 0,-1 0 0,1-1 1,0-1-1,45 2 0,1 1 147,-4-3-458,-61-5-398,-24-20 0,-8 10-50</inkml:trace>
   <inkml:trace contextRef="#ctx0" brushRef="#br0" timeOffset="1220.79">844 109 480,'3'8'5955,"-2"-8"-5857,-1 0 1,0 0-1,0 0 0,0 0 1,0 0-1,0 1 1,0-1-1,1 0 1,-1 0-1,0 0 1,0 0-1,0 1 0,0-1 1,0 0-1,0 0 1,0 0-1,0 0 1,0 1-1,0-1 1,0 0-1,0 0 0,0 0 1,0 1-1,0-1 1,0 0-1,0 0 1,0 0-1,0 1 1,0-1-1,0 0 1,0 0-1,0 0 0,0 1 1,0-1-1,0 0 1,-1 0-1,1 0 1,0 0-1,0 1 1,0-1-1,0 0 0,0 0 1,-1 0-1,1 0 1,0 0-1,0 0 1,0 0-1,0 1 1,-1-1-1,1 0 1,0 0-1,0 0 0,0 0 1,-1 0-1,1 0 1,-7 39 6029,4-25-5634,1 0-1,1 1 1,0-1 0,1 1-1,0-1 1,4 22-1,0 25 538,6 76 644,1 1-960,-10-133-705,-1 1 0,1-1 0,0 0 0,0 1 0,0-1 0,1 0 0,2 6 0,-3-11-9,-1-1 0,1 1 0,-1 0 0,0-1 0,1 1 0,-1-1 0,1 1 0,-1 0 0,0-1 0,1 1-1,-1-1 1,0 1 0,0-1 0,1 1 0,-1-1 0,0 1 0,0-1 0,0 0 0,0 1 0,1-1 0,-1 1 0,0-1 0,0 1 0,0-1 0,0 1 0,-1-1 0,1 0 0,0 1 0,0-1 0,0 0 0,-4-28 9,2 19-19,0-22 2,-2 0 0,-1 1 0,-2 0 0,-1 0 1,-1 0-1,-14-29 0,-11-39 15,16 45-13,11 39 75,2 0 1,0 0-1,1 0 0,1 0 1,0-1-1,-1-19 0,5 32-52,0 0-1,-1 0 1,1 0-1,0 0 0,0 0 1,1 1-1,-1-1 0,1 0 1,-1 1-1,1-1 1,0 1-1,0 0 0,0-1 1,0 1-1,0 0 1,1 0-1,-1 1 0,1-1 1,-1 0-1,1 1 1,0-1-1,-1 1 0,1 0 1,0 0-1,0 0 0,4-1 1,13-3 48,0-1-1,33-2 1,-46 7-57,13-3-2,-1 2 0,0 1-1,1 0 1,-1 2 0,1 0 0,-1 1 0,0 1 0,1 0 0,-2 2 0,32 11 0,-47-15-4,-1-1 0,1 1 0,-1 0 0,1 0 1,-1 1-1,0-1 0,0 0 0,0 1 0,1 0 0,-2-1 0,1 1 1,0 0-1,0 0 0,0 0 0,-1 0 0,1 0 0,-1 0 1,0 1-1,1-1 0,-1 0 0,0 1 0,-1-1 0,1 1 0,0-1 1,-1 1-1,1-1 0,-1 1 0,0-1 0,0 1 0,0 0 1,0-1-1,0 1 0,0-1 0,-1 1 0,1 0 0,-1-1 0,0 1 1,0-1-1,0 0 0,0 1 0,-3 3 0,-5 9 135,-1-1 0,0 0-1,-2 0 1,1-1 0,-15 12-1,11-9 235,-11 7-54,0-1 0,-1-2 1,-2 0-1,-37 19 0,66-39-375,0 0-1,0 0 1,-1 0 0,1 0-1,0 0 1,0 0-1,0 0 1,-1 0-1,1 0 1,0 0 0,0 1-1,0-1 1,-1 0-1,1 0 1,0 0-1,0 0 1,0 0 0,0 0-1,-1 1 1,1-1-1,0 0 1,0 0-1,0 0 1,0 0 0,0 1-1,0-1 1,0 0-1,-1 0 1,1 0-1,0 0 1,0 1 0,0-1-1,0 0 1,0 0-1,0 0 1,0 1 0,0-1-1,0 0 1,0 0-1,0 1 1,0-1-1,0 0 1,0 0 0,0 0-1,0 1 1,1-1-1,-1 0 1,0 0-1,0 0 1,0 0 0,0 1-1,0-1 1,0 0-1,0 0 1,1 0-1,-1 0 1,0 1 0,0-1-1,0 0 1,20 6-4584,23-3-5419,-28-2 6093,-3 1-35</inkml:trace>
-  <inkml:trace contextRef="#ctx0" brushRef="#br0" timeOffset="1882.68">1185 627 1532,'9'13'14997,"-7"-7"-14430,9 232 3420,-7-207-3739,1 2 170,-7-29 315,-4-15 598,4 4-1288,-1-1 0,2 0 0,-1 0 0,1 0 0,0 0 0,1 0 0,0-1 0,0 1 0,1 0 0,1-8 0,20-80 315,-17 83-339,0-1 0,1 1 0,0 0 1,1 0-1,0 1 0,1 0 1,12-14-1,-17 23-19,1-1 1,-1 1 0,1-1 0,0 1-1,0 0 1,0 0 0,0 1-1,0-1 1,1 1 0,-1 0 0,6-1-1,-7 2-1,0 0 0,0 1 0,0 0-1,0 0 1,0 0 0,0 0 0,0 0 0,0 0-1,0 1 1,0 0 0,0-1 0,0 1 0,0 0-1,-1 1 1,1-1 0,0 0 0,0 1 0,-1-1-1,4 4 1,1 1 16,-1 0 0,1 0-1,-1 1 1,-1-1-1,0 1 1,0 1 0,0-1-1,-1 1 1,0 0 0,0 0-1,-1 0 1,0 0 0,0 1-1,2 14 1,0 8 273,-2-1-1,0 55 1,-9-64 370,-5-12-4768,10-9 3679,1 0 0,-1-1 0,0 1 0,0 0 1,0-1-1,0 1 0,1 0 0,-1-1 0,0 1 1,0-1-1,1 1 0,-1-1 0,0 1 0,1-1 0,-1 0 1,1 1-1,-1-1 0,1 0 0,-1 1 0,1-1 0,-1 0 1,1 0-1,-1 1 0,1-1 0,0 0 0,0 0 0,-1 0 1,1 0-1,0 0 0,0 1 0,0-1 0,0 0 0,0 0 1,0 0-1,0 0 0,0 0 0,0 1 0,1-3 0,-1-6-3567</inkml:trace>
+  <inkml:trace contextRef="#ctx0" brushRef="#br0" timeOffset="1882.67">1185 627 1532,'9'13'14997,"-7"-7"-14430,9 232 3420,-7-207-3739,1 2 170,-7-29 315,-4-15 598,4 4-1288,-1-1 0,2 0 0,-1 0 0,1 0 0,0 0 0,1 0 0,0-1 0,0 1 0,1 0 0,1-8 0,20-80 315,-17 83-339,0-1 0,1 1 0,0 0 1,1 0-1,0 1 0,1 0 1,12-14-1,-17 23-19,1-1 1,-1 1 0,1-1 0,0 1-1,0 0 1,0 0 0,0 1-1,0-1 1,1 1 0,-1 0 0,6-1-1,-7 2-1,0 0 0,0 1 0,0 0-1,0 0 1,0 0 0,0 0 0,0 0 0,0 0-1,0 1 1,0 0 0,0-1 0,0 1 0,0 0-1,-1 1 1,1-1 0,0 0 0,0 1 0,-1-1-1,4 4 1,1 1 16,-1 0 0,1 0-1,-1 1 1,-1-1-1,0 1 1,0 1 0,0-1-1,-1 1 1,0 0 0,0 0-1,-1 0 1,0 0 0,0 1-1,2 14 1,0 8 273,-2-1-1,0 55 1,-9-64 370,-5-12-4768,10-9 3679,1 0 0,-1-1 0,0 1 0,0 0 1,0-1-1,0 1 0,1 0 0,-1-1 0,0 1 1,0-1-1,1 1 0,-1-1 0,0 1 0,1-1 0,-1 0 1,1 1-1,-1-1 0,1 0 0,-1 1 0,1-1 0,-1 0 1,1 0-1,-1 1 0,1-1 0,0 0 0,0 0 0,-1 0 1,1 0-1,0 0 0,0 1 0,0-1 0,0 0 0,0 0 1,0 0-1,0 0 0,0 0 0,0 1 0,1-3 0,-1-6-3567</inkml:trace>
   <inkml:trace contextRef="#ctx0" brushRef="#br0" timeOffset="2970.47">1842 644 2244,'-5'11'5076,"5"-10"-4893,0-1 1,0 0-1,-1 0 1,1 0 0,0 0-1,0 1 1,-1-1 0,1 0-1,0 0 1,0 1-1,-1-1 1,1 0 0,0 1-1,0-1 1,0 0-1,0 0 1,0 1 0,0-1-1,-1 0 1,1 1 0,0-1-1,0 0 1,0 1-1,0-1 1,0 0 0,0 1-1,4 4 4423,27-33-1356,-3-3-2432,-1-1 1,34-56 0,-61 87-814,1 0 0,-1 0 0,0 0 0,1 0-1,-1 0 1,1 0 0,-1 1 0,1-1 0,0 0 0,-1 0 0,1 1 0,0-1 0,-1 1 0,1-1 0,0 0 0,0 1 0,0-1 0,-1 1 0,1 0 0,1-1 0,3 15 317,-10 38 379,3-38-506,-1-1 0,1 1 0,1-1 0,1 1 1,0-1-1,0 1 0,2 0 0,-1-1 0,6 20 1,-6-31-150,-1 0 1,1 0 0,-1 0-1,1-1 1,0 1 0,-1 0-1,1 0 1,0 0 0,0-1-1,0 1 1,1-1 0,-1 1-1,0-1 1,1 1 0,-1-1-1,1 0 1,-1 1 0,1-1-1,-1 0 1,1 0 0,0 0-1,0 0 1,0-1 0,-1 1-1,1 0 1,0-1 0,0 1-1,0-1 1,0 0 0,0 0-1,0 0 1,0 0 0,0 0-1,0 0 1,0 0 0,0 0-1,0-1 1,0 1 0,0-1 0,-1 0-1,1 1 1,3-3 0,0 0-5,0 0 1,0 0-1,0 0 1,0-1-1,-1 0 1,0 0-1,0 0 1,0-1-1,0 1 1,-1-1-1,0 0 1,1 0-1,2-9 1,3-10 116,-2-1-1,0 0 1,-2 0 0,-1 0 0,0-1 0,-2-43-1,-2 64 576,-2 8-242,3 15-349,13 38-158,-11-37 17,2 0 1,12 33-1,-13-42 9,-1 1 1,0 0-1,-1 0 0,0 0 0,-1 0 1,1 15-1,-2-26 114,-6-33 449,6 12-564,1 1 1,1 0 0,1 0 0,1-1 0,1 2-1,11-33 1,-14 45-10,1 1-1,0-1 1,0 1 0,1 0-1,-1-1 1,1 2-1,1-1 1,-1 0 0,1 1-1,0 0 1,0 0-1,0 0 1,1 1 0,0 0-1,0 0 1,0 0-1,0 1 1,0 0 0,1 0-1,0 1 1,-1-1-1,13-1 1,-13 3 5,-1 1-1,0 0 1,0 0 0,1 1 0,-1 0-1,0 0 1,0 0 0,1 0-1,-1 1 1,0 0 0,-1 0 0,1 0-1,0 0 1,0 1 0,-1 0 0,0 0-1,1 0 1,-1 1 0,0-1-1,-1 1 1,1 0 0,-1 0 0,0 0-1,5 8 1,0 1 74,-1-1 1,0 1-1,-2 1 1,1-1-1,-1 1 0,-1 0 1,4 26-1,-2-7 98,3 54-190,-63-164-16141,37 44 7852,7 17 3974</inkml:trace>
   <inkml:trace contextRef="#ctx0" brushRef="#br0" timeOffset="3342.06">1999 199 3056,'-10'0'4509,"-1"3"63,0-3-920,0 0-1043,0 0-1113,6 3-684,-1-3-392,1 0-180,5 3-352,0 0-216,0 0-348,11 0-2704,-6-3 411,6 0-555,0-3-384,-6 3-25</inkml:trace>
   <inkml:trace contextRef="#ctx0" brushRef="#br0" timeOffset="4436.91">3046 558 1832,'1'3'13568,"-7"5"-8559,-1 9-5359,5-6 584,0 0 1,1 0 0,0 0 0,0 0 0,2 0 0,-1 0-1,1 0 1,1 0 0,5 21 0,-7-29-187,1 0 1,0 0-1,0 0 0,1 0 0,-1 0 1,1 0-1,-1 0 0,1 0 0,0-1 1,0 1-1,0 0 0,0-1 0,1 0 1,-1 0-1,1 0 0,-1 0 0,1 0 1,0 0-1,0 0 0,0-1 0,0 1 1,0-1-1,0 0 0,0 0 1,0 0-1,0-1 0,0 1 0,1-1 1,-1 1-1,0-1 0,1 0 0,-1-1 1,0 1-1,0 0 0,1-1 0,-1 0 1,5-1-1,-1-1-26,-1 0 0,1 0 0,-1-1 0,0 1 0,-1-1 0,1-1 0,-1 1 0,1-1 0,-1 0 0,-1 0 0,1 0 1,-1-1-1,0 1 0,0-1 0,0 0 0,-1-1 0,4-9 0,-1 3 28,-1-1 1,0 0 0,-1 0-1,-1-1 1,0 1 0,-1-1-1,1-20 1,-4 25-11,0-1 0,-1 1 0,0 0 0,0 0 0,-1 0 0,-1 0 1,0 1-1,0-1 0,-9-14 0,10 20-29,1 0 1,-1 1-1,0-1 1,0 1-1,0 0 1,0 0-1,0 0 1,-1 0-1,1 1 1,-1-1-1,-5-2 1,7 4-2,0 1 0,-1-1 0,0 0 1,1 1-1,-1-1 0,1 1 1,-1 0-1,0 0 0,1 0 0,-1 0 1,1 0-1,-1 0 0,0 1 1,1 0-1,-1-1 0,1 1 1,-1 0-1,1 0 0,-1 0 0,-2 2 1,-1 2-12,0 0-1,-1 0 1,2 0 0,-1 1 0,1 0 0,-1 0 0,2 1 0,-1-1 0,1 1-1,0 0 1,0 0 0,1 1 0,0-1 0,0 1 0,1-1 0,-3 14 0,0 7-1,0 1 0,2-1 0,1 37 0,3-52 44,0-1 0,0 0 1,1 0-1,0 0 0,9 24 0,-10-33-22,-1-1 0,1 1 1,0 0-1,1 0 0,-1-1 0,0 1 0,1-1 0,-1 1 0,1-1 0,0 0 0,0 1 0,0-1 0,0 0 0,0 0 0,0 0 0,1-1 0,-1 1 1,1 0-1,-1-1 0,1 0 0,0 1 0,-1-1 0,1 0 0,0-1 0,0 1 0,0 0 0,-1-1 0,1 1 0,0-1 0,4 0 0,-1-2 4,-1 0 0,0 0-1,1 0 1,-1 0-1,0-1 1,0 0 0,-1 0-1,1-1 1,-1 1 0,1-1-1,-1 0 1,0 0-1,0 0 1,-1-1 0,1 1-1,-1-1 1,0 0-1,-1 0 1,5-10 0,4-9 12,-2 0 0,13-48 1,54-205 92,-66 236 99,-2 1-1,-2-1 1,2-63-1,-8 68 300,-8 51-47,-2 22-532,-4 42 73,-5 17 269,5 0-1,-3 110 0,17-193-260,0-1 0,1 0 0,1 0 0,0 0 0,0-1-1,1 1 1,5 12 0,-7-20-40,0-1 0,1 0-1,0 0 1,-1 0 0,1-1 0,0 1-1,0 0 1,1-1 0,-1 1-1,1-1 1,-1 1 0,1-1 0,0 0-1,-1 0 1,1-1 0,0 1 0,0 0-1,1-1 1,-1 0 0,0 0-1,0 0 1,1 0 0,-1 0 0,0-1-1,1 1 1,-1-1 0,1 0 0,-1 0-1,5-1 1,-2 1-375,0-1 1,-1 0-1,1 0 0,0-1 0,-1 1 0,1-1 1,-1 0-1,0 0 0,1-1 0,-1 0 1,0 0-1,-1 0 0,9-8 0,14-23-6601,-7-12-3666,-14 30 6726</inkml:trace>
@@ -5592,7 +6171,7 @@
     </inkml:brush>
   </inkml:definitions>
   <inkml:trace contextRef="#ctx0" brushRef="#br0">436 147 1372,'11'-33'11331,"2"13"-6657,19-13-3331,-23 25-1291,0 2 0,1-1 1,1 1-1,-1 1 0,1 0 0,-1 0 1,2 1-1,-1 1 0,0 0 1,1 0-1,-1 1 0,1 0 1,0 1-1,-1 1 0,1 0 0,0 0 1,0 1-1,-1 0 0,1 1 1,-1 1-1,1 0 0,19 8 0,-29-10-37,0 0-1,0 0 1,0 0-1,0 0 1,0 0-1,0 0 1,-1 0-1,1 1 0,0-1 1,-1 1-1,1-1 1,-1 1-1,1 0 1,-1 0-1,0-1 1,0 1-1,0 0 0,0 0 1,0 0-1,0 0 1,-1 0-1,2 4 1,-2-2 11,0 0 0,0 0-1,0 0 1,-1 0 0,1 0 0,-1 0 0,0 0 0,0 0 0,0 0 0,-1 0 0,-2 5 0,-2 3 136,-1-1 0,0 1 1,-1-1-1,0 0 0,-1-1 1,-13 13-1,-19 12 842,24-22-193,0 2 0,0 0 0,-26 33 0,32-22 117,11-25-904,0-1 0,0 1 0,0 0 0,0 0 0,0-1 0,0 1 0,1 0 0,-1 0 0,0-1 0,0 1 0,1 0 0,-1-1 0,0 1 0,1 0 0,-1-1 0,1 1 0,-1-1 0,1 1 0,-1-1 0,1 1 0,-1-1 0,2 1 0,2 1 48,0 0 1,0-1-1,0 1 1,0-1-1,1 0 1,-1 0-1,0-1 1,1 0-1,-1 1 1,7-2-1,26-1 462,63-11-1,-31 3-1174,-1 5-3686</inkml:trace>
-  <inkml:trace contextRef="#ctx0" brushRef="#br0" timeOffset="435.42">416 509 1264,'-12'11'20542,"48"-21"-17721,-12 3-1649,36-3 674,0 2 1,63 0-1,3 1-1139,-22 2-515,14-1-324,-42-8-2760,-76 14 2820,0 0 1,1 0 0,-1 0 0,0 0 0,0 0-1,0 0 1,0 0 0,1 0 0,-1 0-1,0 0 1,0 0 0,0 0 0,0 0 0,1 0-1,-1-1 1,0 1 0,0 0 0,0 0-1,0 0 1,0 0 0,1 0 0,-1 0-1,0 0 1,0 0 0,0-1 0,0 1 0,0 0-1,0 0 1,0 0 0,0 0 0,0 0-1,1-1 1,-1 1 0,0 0 0,0 0 0,0 0-1,0 0 1,0-1 0,0 1 0,0 0-1,0 0 1,0 0 0,0 0 0,0-1-1,0 1 1,0 0 0,0 0 0,0 0 0,0 0-1,-1-1 1,1 1 0,0 0 0,0 0-1,0 0 1,-12-8-3859,-18-2-4998,3 10 2196,11 0 3443</inkml:trace>
+  <inkml:trace contextRef="#ctx0" brushRef="#br0" timeOffset="435.41">416 509 1264,'-12'11'20542,"48"-21"-17721,-12 3-1649,36-3 674,0 2 1,63 0-1,3 1-1139,-22 2-515,14-1-324,-42-8-2760,-76 14 2820,0 0 1,1 0 0,-1 0 0,0 0 0,0 0-1,0 0 1,0 0 0,1 0 0,-1 0-1,0 0 1,0 0 0,0 0 0,0 0 0,1 0-1,-1-1 1,0 1 0,0 0 0,0 0-1,0 0 1,0 0 0,1 0 0,-1 0-1,0 0 1,0 0 0,0-1 0,0 1 0,0 0-1,0 0 1,0 0 0,0 0 0,0 0-1,1-1 1,-1 1 0,0 0 0,0 0 0,0 0-1,0 0 1,0-1 0,0 1 0,0 0-1,0 0 1,0 0 0,0 0 0,0-1-1,0 1 1,0 0 0,0 0 0,0 0 0,0 0-1,-1-1 1,1 1 0,0 0 0,0 0-1,0 0 1,-12-8-3859,-18-2-4998,3 10 2196,11 0 3443</inkml:trace>
   <inkml:trace contextRef="#ctx0" brushRef="#br0" timeOffset="1045.01">519 838 1300,'-5'9'18871,"36"-23"-18669,-22 12-176,1 1 1,-1 1 0,0 0 0,1 0 0,-1 0 0,1 1 0,-1 1 0,0 0-1,15 4 1,-20-5-27,-1 0-1,0 1 0,0-1 0,1 1 1,-1-1-1,0 1 0,0 0 1,0 0-1,-1 0 0,1 1 0,0-1 1,-1 0-1,0 1 0,1 0 1,-1 0-1,0 0 0,0 0 0,-1 0 1,1 0-1,-1 0 0,1 0 1,-1 1-1,0-1 0,0 0 0,0 1 1,-1-1-1,1 6 0,-2-4 6,0 0 0,0 0 0,-1 0 0,1 0 0,-1 0 0,0 0 0,-1-1 0,1 1 0,-1-1 0,0 0 0,0 1 0,0-2 0,-7 7 0,-52 48 539,58-54-449,-9 6 288,-3 5 1149,-2-1 1,-27 17-1,33-23 230,12-6-658,25-6-279,4-2-857,145 18-96,-168-12-310,0 0 0,0 0-1,0 0 1,0-1-1,0 0 1,9-2 0,4-9-6062,-18 11 6101,-1 1 1,1-1 0,-1 0 0,0 1 0,1-1 0,-1 0 0,0 0-1,0 1 1,0-1 0,1 0 0,-1 0 0,0 1 0,0-1 0,0 0-1,0 0 1,0 0 0,0 1 0,-1-1 0,1 0 0,0 0 0,0 1-1,0-1 1,-1 0 0,1 1 0,-1-2 0,-4-9-3582,-1 1 139</inkml:trace>
   <inkml:trace contextRef="#ctx0" brushRef="#br0" timeOffset="1447.2">805 794 764,'9'-3'12031,"1"-3"-5405,4-5-3675,9-9-4205,8-7 1257,-18 17-4,-9 7-18,0-1 0,0 1 1,0 0-1,1 0 0,-1 1 1,1-1-1,0 1 1,5-2-1,-9 4 93,0 1-41,0 1 1,0-1-1,0 1 0,-1-1 1,1 1-1,0-1 1,-1 1-1,1-1 0,-1 1 1,0 0-1,0-1 0,1 1 1,-1-1-1,0 1 0,0 0 1,-1-1-1,1 1 1,0 0-1,-1 2 0,-7 43-54,6-39 63,-1 13-59,1 0 0,0 31 0,2-52-8,0 0 0,0 0 0,0 0 0,0 0 1,0 0-1,0 0 0,0 0 0,0 0 0,0 1 1,0-1-1,0 0 0,0 0 0,0 0 1,0 0-1,0 0 0,0 0 0,0 0 0,0 0 1,1 0-1,-1 1 0,0-1 0,0 0 0,0 0 1,0 0-1,0 0 0,0 0 0,0 0 0,0 0 1,0 0-1,0 0 0,0 0 0,0 0 0,1 0 1,-1 1-1,0-1 0,0 0 0,0 0 0,0 0 1,0 0-1,0 0 0,0 0 0,0 0 0,0 0 1,1 0-1,-1 0 0,0 0 0,0 0 0,0 0 1,0 0-1,0 0 0,0 0 0,0 0 0,0 0 1,1 0-1,-1 0 0,0-1 0,0 1 0,0 0 1,0 0-1,0 0 0,0 0 0,0 0 0,0 0 1,0 0-1,0 0 0,1 0 0,-1 0 1,0-1-1,9-9-3669,5-20-7835,-14 23 8212</inkml:trace>
   <inkml:trace contextRef="#ctx0" brushRef="#br0" timeOffset="1802.96">1088 762 188,'0'2'632,"-1"0"0,1 0 0,1 0 0,-1 0 1,0 0-1,0 0 0,1 0 0,-1 0 0,1 0 0,0 0 0,-1 0 0,1 0 0,0-1 0,0 1 1,0 0-1,0 0 0,0-1 0,1 1 0,-1-1 0,1 1 0,-1-1 0,1 0 0,-1 0 0,3 2 1,-1-2-228,0 0 0,0 0 0,1 0 0,-1 0 0,0-1 0,1 1 0,-1-1 0,1 0 0,-1 0 0,0 0 0,1 0 0,-1-1 0,5-1 0,0 0-289,0 0 0,0 0 0,0-1 0,0-1 0,-1 1 0,1-1 0,-1-1 1,0 1-1,0-1 0,-1 0 0,0-1 0,7-6 0,-9 6-87,-1 0 1,0 0-1,0 0 1,-1-1-1,1 1 0,-1-1 1,-1 1-1,1-1 0,-1 1 1,0-1-1,-1 0 0,0-10 1,0 15 16,0 0 0,0-1 1,0 1-1,0 0 0,0 0 1,-1 0-1,1 0 0,-1 0 1,1 0-1,-1 0 0,0 0 1,0 0-1,0 0 1,0 0-1,0 0 0,0 1 1,-1-1-1,1 0 0,-1 1 1,1-1-1,-1 1 0,1 0 1,-1-1-1,0 1 0,0 0 1,0 0-1,1 0 0,-1 0 1,0 0-1,0 1 1,0-1-1,0 0 0,-1 1 1,1 0-1,0-1 0,0 1 1,0 0-1,0 0 0,0 0 1,0 1-1,-1-1 0,1 0 1,-2 1-1,0 1-46,0 0 0,1 0 0,-1 0 0,0 1 0,1-1 0,0 1 0,-1 0 0,1-1 0,0 2-1,1-1 1,-1 0 0,0 1 0,1-1 0,0 1 0,-3 6 0,-3 17-4177</inkml:trace>
@@ -5686,7 +6265,7 @@
   <inkml:trace contextRef="#ctx0" brushRef="#br0">214 356 1652,'1'1'9542,"-1"1"-8718,0-2-815,-25 30 6015,23-27-5937,-1 1 0,1-1 0,0 1-1,0 0 1,1 0 0,-1-1 0,1 1 0,0 1 0,0-1-1,0 0 1,0 0 0,0 6 0,0 12 163,1-16-145,0-1 1,-1 1 0,2 0 0,-1-1 0,1 1-1,-1-1 1,2 1 0,1 6 0,-1-8-53,-1 0 0,2 0 1,-1 0-1,0 0 0,1 0 0,0 0 1,-1-1-1,2 1 0,-1-1 0,0 0 1,1 0-1,-1 0 0,1 0 0,0-1 1,0 1-1,0-1 0,0 0 1,0 0-1,0-1 0,1 1 0,-1-1 1,1 0-1,-1 0 0,9 0 0,-6 0-27,0-1-1,0 0 1,0 0-1,0-1 1,0 0-1,0 0 1,0-1-1,0 0 1,0 0-1,0-1 1,-1 0-1,1 0 1,-1 0-1,0-1 1,10-7-1,-11 7-15,0-1-1,-1 0 0,1 0 0,-1 0 1,-1 0-1,1 0 0,-1-1 1,1 0-1,-2 0 0,1 0 0,2-8 1,-4 11-5,0 0 1,0 0-1,-1 0 1,1-1-1,-1 1 1,0 0-1,0 0 1,0-1-1,-1 1 1,1 0-1,-1 0 1,1 0-1,-1 0 1,0 0-1,0 0 1,0 0-1,-1 0 1,1 0-1,-1 0 1,0 0-1,1 1 1,-1-1-1,-5-4 1,1 1 1,0 0-2,0 1 0,0-1-1,-1 1 1,0 0 0,0 0 0,-11-5 0,16 9 9,0 0 0,-1 1 1,1-1-1,0 1 0,0 0 1,0-1-1,0 1 0,0 0 1,-1 0-1,1 1 0,0-1 1,0 0-1,0 1 0,0-1 1,0 1-1,0 0 0,0 0 1,0-1-1,0 1 0,0 1 1,0-1-1,0 0 0,1 0 1,-1 1-1,1-1 0,-1 1 1,1-1-1,-1 1 0,1 0 0,0-1 1,-2 5-1,-3 2 0,1 0 0,0 0 0,1 1 0,0 0 0,0 0 0,1 0 0,0 0 0,-3 18 0,6-25-15,0 1 0,-1-1 0,1 0 0,0 0 0,0 1 0,0-1 0,1 0 0,-1 0 0,1 1 1,-1-1-1,1 0 0,0 0 0,-1 0 0,1 0 0,0 0 0,0 0 0,1 0 0,-1 0 0,0 0 0,1 0 0,-1-1 0,1 1 0,-1-1 0,1 1 1,0-1-1,0 1 0,0-1 0,0 0 0,0 0 0,0 0 0,0 0 0,0 0 0,0-1 0,0 1 0,0 0 0,1-1 0,-1 0 0,0 1 0,0-1 0,1 0 1,-1 0-1,0-1 0,3 1 0,1 0 6,1-1 0,-1 1 1,0-1-1,0 0 0,0 0 0,0-1 1,0 0-1,0 0 0,-1 0 1,1-1-1,-1 0 0,1 0 0,-1 0 1,0-1-1,0 1 0,-1-1 0,1 0 1,-1-1-1,1 1 0,-1-1 1,6-10-1,-10 15 6,1 0 1,-1-1 0,1 1-1,-1 0 1,0 0-1,1-1 1,-1 1 0,0 0-1,1-1 1,-1 1 0,0-1-1,0 1 1,1 0-1,-1-1 1,0 1 0,0-1-1,0 1 1,1-1-1,-1 1 1,0 0 0,0-1-1,0 1 1,0-1-1,0 1 1,0-1 0,0 1-1,0-1 1,0 1 0,0-1-1,0 1 1,0-1-1,0 1 1,-1 0 0,1-1-1,0 1 1,0-1-1,0 1 1,-1-1 0,1 1-1,0 0 1,-1-1 0,1 1-1,0 0 1,-1-1-1,1 1 1,0 0 0,-1-1-1,1 1 1,0 0-1,-1 0 1,1 0 0,-1-1-1,1 1 1,-1 0-1,1 0 1,-1 0 0,0 0-1,0-1 51,2 5 7,-1 0 0,1 0 1,-1 0-1,-1 0 0,1-1 0,0 1 0,-1 0 0,0 0 0,-2 5 0,3-7-34,-5 32 214,1 0 0,1 0 0,3 38 0,0-45-149,16 85 69,-13-80 42,-1-19-624,-1-21-1976,-2 0-167,1 0-1,-2 0 1,1 0-1,-1 0 1,0 0 0,-6-13-1,2 11-1152</inkml:trace>
   <inkml:trace contextRef="#ctx0" brushRef="#br0" timeOffset="675.2">489 77 1176,'10'-8'6360,"0"-3"-3762,18-16-292,-23 24-2066,2-1 161,1-1-1,-1 2 0,1-1 0,0 1 0,0 0 0,12-2 0,-18 4-357,0 1 0,0 0 0,-1 0 0,1 0-1,0 1 1,0-1 0,0 0 0,0 1 0,-1-1-1,1 1 1,0 0 0,0-1 0,-1 1 0,1 0-1,0 0 1,-1 0 0,1 0 0,-1 1 0,1-1-1,-1 0 1,0 1 0,0-1 0,1 0 0,-1 1-1,0-1 1,0 1 0,0 0 0,-1-1 0,1 1-1,0 0 1,-1 0 0,1 0 0,-1-1 0,1 1-1,-1 3 1,1 8 147,0-1-1,-1 1 1,0-1-1,-1 1 1,0-1-1,-1 0 1,-1 0-1,0 1 1,0-2-1,-11 23 1,-4 25 1164,10-40-489,0 7 2623,8-25-3118,5-4-343,0 0-1,0 1 0,0 0 0,0 0 1,1 0-1,-1 1 0,0 0 0,1 0 1,7-1-1,-1 1 40,0 1 0,0 0 1,-1 0-1,1 1 0,12 3 0,5 0-2011,1-2-3940,-20-4 1845,0-2-3431</inkml:trace>
   <inkml:trace contextRef="#ctx0" brushRef="#br0" timeOffset="1659.9">56 983 2200,'-15'15'7563,"-24"18"1437,40-33-8936,-1 0 1,0 0-1,0 0 0,0 0 0,1 0 0,-1 0 1,0 1-1,0-1 0,0 0 0,0 0 1,1 0-1,-1 0 0,0 0 0,0 0 1,0 1-1,0-1 0,0 0 0,1 0 1,-1 0-1,0 1 0,0-1 0,0 0 0,0 0 1,0 0-1,0 1 0,0-1 0,0 0 1,0 0-1,0 0 0,0 1 0,0-1 1,0 0-1,0 0 0,0 0 0,0 1 1,0-1-1,0 0 0,0 0 0,0 0 0,0 1 1,0-1-1,0 0 0,0 0 0,-1 0 1,1 1-1,0-1 0,0 0 0,0 0 1,0 0-1,0 0 0,-1 1 0,1-1 0,0 0 1,0 0-1,0 0 0,0 0 0,-1 0 1,1 0-1,0 0 0,0 0 0,0 0 1,-1 1-1,1-1 0,0 0 0,0 0 1,0 0-1,-1 0 0,1 0 0,-1 0 0,2 0 88,59 17 2151,-11-13-246,1-2 0,70-6 0,-2 0-1175,28 4-882,0-6 0,177-31 0,-321 37 0,7-2 0,1 0 0,-1 0 0,1 1 0,0 1 0,-1 0 0,20 2 0,-23 0 0,-2 1 0,-3 0 0,-13 4-431,-21 1-4405,30-8 3440,-28 6-5284,-15-8-7518,30 1 10260</inkml:trace>
-  <inkml:trace contextRef="#ctx0" brushRef="#br0" timeOffset="2433.2">408 1237 2028,'5'-2'6824,"18"-5"-2793,25 2-1012,-34 4-2971,0 1 1,-1 0 0,1 2-1,0-1 1,0 2 0,21 6-1,-32-8-37,1 0 0,-1 0-1,0 0 1,0 1 0,0-1-1,0 1 1,0 0 0,0 0 0,-1 0-1,1 0 1,0 0 0,-1 1-1,0-1 1,1 1 0,-1 0 0,0-1-1,-1 1 1,1 0 0,2 5 0,-4-5 122,1 1 1,-1 0 0,0 0 0,0-1-1,0 1 1,0 0 0,-1-1 0,1 1-1,-1 0 1,0-1 0,0 1 0,-1-1-1,1 1 1,-1-1 0,1 0 0,-5 6-1,-28 35 1254,32-41-1155,0-1-1,-1 0 1,1 0 0,0 0-1,-1-1 1,0 1 0,1-1-1,-1 1 1,0-1 0,0 0-1,0 0 1,1 0 0,-1 0-1,0 0 1,-5-1 0,8 0 160,2-2-324,0-1 0,0 1 0,1-1 0,-1 1 0,1 0 0,-1-1 0,1 1 0,0 1 0,0-1 1,0 0-1,0 1 0,0-1 0,1 1 0,-1 0 0,6-1 0,3-2-82,-1 0 0,1 1 0,0 1 0,16-2 0,-24 4 11,1 0 1,-1 0-1,0 0 0,0 1 1,0 0-1,1 0 0,-1 0 1,0 0-1,0 0 0,0 1 1,-1 0-1,7 3 0,-9-3 3,1-1 0,-1 0 0,0 0 0,0 1 0,0-1 0,0 1 0,0-1 0,0 1 0,-1 0 0,1-1 0,0 1 0,-1-1 0,1 1 0,-1 0 0,0 0 0,0-1 0,1 1 0,-1 0 0,0 0 0,0-1-1,-1 1 1,1 0 0,0 0 0,-1-1 0,1 1 0,-1 0 0,1-1 0,-1 1 0,0 0 0,1-1 0,-1 1 0,-2 1 0,-5 10 226,0 0-1,-1-1 1,0-1-1,-1 1 1,0-1-1,-1-1 1,0 0 0,-1-1-1,0 0 1,-1-1-1,1 0 1,-2-1-1,1 0 1,-1-1 0,0-1-1,0 0 1,-29 6-1,40-11-177,0 1-1,1-1 0,-1 0 0,1 0 0,-1 0 0,0-1 1,1 1-1,-1-1 0,1 1 0,-1-1 0,1 0 1,-1 0-1,1 0 0,0 0 0,-1 0 0,1-1 0,0 1 1,0-1-1,0 1 0,0-1 0,0 0 0,0 0 1,0 0-1,1 0 0,-3-4 0,-7-27-3998,13-2-7748,3 15 2007,-5 13 5248</inkml:trace>
+  <inkml:trace contextRef="#ctx0" brushRef="#br0" timeOffset="2433.19">408 1237 2028,'5'-2'6824,"18"-5"-2793,25 2-1012,-34 4-2971,0 1 1,-1 0 0,1 2-1,0-1 1,0 2 0,21 6-1,-32-8-37,1 0 0,-1 0-1,0 0 1,0 1 0,0-1-1,0 1 1,0 0 0,0 0 0,-1 0-1,1 0 1,0 0 0,-1 1-1,0-1 1,1 1 0,-1 0 0,0-1-1,-1 1 1,1 0 0,2 5 0,-4-5 122,1 1 1,-1 0 0,0 0 0,0-1-1,0 1 1,0 0 0,-1-1 0,1 1-1,-1 0 1,0-1 0,0 1 0,-1-1-1,1 1 1,-1-1 0,1 0 0,-5 6-1,-28 35 1254,32-41-1155,0-1-1,-1 0 1,1 0 0,0 0-1,-1-1 1,0 1 0,1-1-1,-1 1 1,0-1 0,0 0-1,0 0 1,1 0 0,-1 0-1,0 0 1,-5-1 0,8 0 160,2-2-324,0-1 0,0 1 0,1-1 0,-1 1 0,1 0 0,-1-1 0,1 1 0,0 1 0,0-1 1,0 0-1,0 1 0,0-1 0,1 1 0,-1 0 0,6-1 0,3-2-82,-1 0 0,1 1 0,0 1 0,16-2 0,-24 4 11,1 0 1,-1 0-1,0 0 0,0 1 1,0 0-1,1 0 0,-1 0 1,0 0-1,0 0 0,0 1 1,-1 0-1,7 3 0,-9-3 3,1-1 0,-1 0 0,0 0 0,0 1 0,0-1 0,0 1 0,0-1 0,0 1 0,-1 0 0,1-1 0,0 1 0,-1-1 0,1 1 0,-1 0 0,0 0 0,0-1 0,1 1 0,-1 0 0,0 0 0,0-1-1,-1 1 1,1 0 0,0 0 0,-1-1 0,1 1 0,-1 0 0,1-1 0,-1 1 0,0 0 0,1-1 0,-1 1 0,-2 1 0,-5 10 226,0 0-1,-1-1 1,0-1-1,-1 1 1,0-1-1,-1-1 1,0 0 0,-1-1-1,0 0 1,-1-1-1,1 0 1,-2-1-1,1 0 1,-1-1 0,0-1-1,0 0 1,-29 6-1,40-11-177,0 1-1,1-1 0,-1 0 0,1 0 0,-1 0 0,0-1 1,1 1-1,-1-1 0,1 1 0,-1-1 0,1 0 1,-1 0-1,1 0 0,0 0 0,-1 0 0,1-1 0,0 1 1,0-1-1,0 1 0,0-1 0,0 0 0,0 0 1,0 0-1,1 0 0,-3-4 0,-7-27-3998,13-2-7748,3 15 2007,-5 13 5248</inkml:trace>
   <inkml:trace contextRef="#ctx0" brushRef="#br0" timeOffset="4513.39">1486 965 832,'0'1'166,"1"-1"0,-1 0-1,0 0 1,0 0 0,0 1 0,1-1-1,-1 0 1,0 0 0,0 1 0,0-1 0,0 0-1,0 1 1,1-1 0,-1 0 0,0 1-1,0-1 1,0 0 0,0 0 0,0 1-1,0-1 1,0 0 0,0 1 0,0-1-1,0 0 1,0 1 0,0-1 0,-1 0 0,1 0-1,0 1 1,0-1 0,0 0 0,0 1-1,0-1 1,-1 0 0,1 0 0,0 1-1,0-1 1,0 0 0,-1 1 0,-14 16 3759,12-15-3552,1 0 1,0 0 0,0 0 0,0 1-1,0-1 1,0 1 0,1-1 0,-1 1-1,1-1 1,0 1 0,-2 3 0,3 1-133,0 0 1,1-1-1,0 1 0,0-1 1,0 1-1,1-1 1,0 1-1,0-1 0,0 0 1,5 8-1,-5-11-207,0 1 0,1-1 0,-1 0 0,1 0 0,0-1 0,0 1 0,0-1 0,0 1 0,0-1 0,0 0 0,1 0 0,-1 0 0,1 0-1,-1-1 1,1 0 0,0 1 0,0-1 0,-1-1 0,6 2 0,-3-2-26,-1 0 0,1 0 1,0-1-1,0 1 0,-1-1 0,1 0 0,0-1 0,-1 1 1,1-1-1,-1 0 0,0-1 0,0 1 0,0-1 0,0 0 1,0-1-1,0 1 0,-1-1 0,0 0 0,0 0 0,0 0 1,0 0-1,3-6 0,-1 3 77,0-1 0,-1 0-1,0 0 1,-1-1 0,0 0 0,0 1-1,-1-1 1,0-1 0,0 1 0,-1 0 0,-1-1-1,2-14 1,-4 18-3,1 0 0,-1 0-1,-1 0 1,1 1 0,-1-1 0,0 0 0,-1 1-1,1-1 1,-1 1 0,0 0 0,0 0-1,-1 0 1,0 0 0,1 0 0,-2 1-1,-5-6 1,8 8-56,0 0-1,0 0 1,-1 0-1,1 1 1,-1-1-1,1 1 1,-1-1 0,0 1-1,1 0 1,-1 0-1,0 0 1,0 0-1,0 0 1,0 1-1,0-1 1,0 1 0,0 0-1,0 0 1,0 0-1,0 0 1,0 1-1,0-1 1,0 1-1,0 0 1,1 0-1,-1 0 1,0 0 0,0 0-1,1 0 1,-1 1-1,0 0 1,1-1-1,0 1 1,-4 3-1,-2 5-18,1 0 0,0 0 0,1 0 0,0 1 0,1 0-1,0 0 1,1 0 0,0 0 0,1 1 0,0 0 0,0 0 0,2 0-1,-1 0 1,2 21 0,-1-30-7,1 0 1,0-1-1,0 1 0,0 0 1,0-1-1,0 1 0,1 0 0,-1-1 1,1 1-1,-1 0 0,1-1 1,0 1-1,0-1 0,1 1 0,-1-1 1,0 0-1,1 1 0,-1-1 1,1 0-1,0 0 0,0 0 1,0 0-1,0 0 0,0-1 0,0 1 1,0 0-1,0-1 0,1 0 1,-1 1-1,1-1 0,-1 0 0,1-1 1,-1 1-1,1 0 0,4 0 1,0-1 5,0 0 1,0-1-1,0 1 1,0-2 0,0 1-1,-1-1 1,1 0-1,-1 0 1,1-1-1,-1 1 1,0-1 0,0-1-1,6-4 1,-3 1 12,0 0-1,0-1 1,-1 0 0,0-1 0,-1 1 0,0-2-1,0 1 1,-1-1 0,0 0 0,-1 0 0,0-1-1,-1 1 1,0-1 0,-1 0 0,0 0 0,0-1-1,-1 1 1,-1 0 0,1-21 0,-5 19 635,-2 18-16,-4 24-430,9-21-211,0 30 19,7 50 0,-6-77-13,1 0-1,1 0 1,0 0-1,0 0 1,1 0-1,1 0 0,-1-1 1,13 19-1,-15-27 0,-1 0-1,1 0 1,-1 0-1,1 0 1,0 0-1,0 0 1,-1 0-1,1 0 1,1-1-1,-1 1 1,0-1-1,0 0 1,1 1 0,-1-1-1,0 0 1,1 0-1,-1-1 1,1 1-1,0 0 1,-1-1-1,1 0 1,2 1-1,-1-2 4,-1 0 1,1 1-1,0-2 0,-1 1 1,1 0-1,-1-1 0,1 1 1,-1-1-1,0 0 0,0 0 0,0 0 1,0-1-1,5-3 0,1-4 9,0-1-1,0 0 0,-1 0 1,0 0-1,0-1 1,-2 0-1,7-15 0,-13 26-13,6-12 50,-1-1-1,0 1 0,-1-1 0,0 0 1,-1 0-1,-1-1 0,1-19 0,-2 29 225,-1-5 1136,-5 16-867,0 4-509,1-1-1,0 1 0,1 0 1,0 0-1,1 1 1,0-1-1,0 0 0,1 1 1,1 11-1,0 5 15,1 0-1,7 38 0,-7-61-34,0 0 1,0 0-1,0 0 0,0 0 0,1 0 0,-1 0 0,1 0 0,0-1 1,0 1-1,1-1 0,-1 0 0,1 1 0,-1-1 0,1 0 0,0 0 1,0-1-1,1 1 0,5 3 0,-6-5-4,0 1 0,0-1 0,0 0 0,0 0 0,0-1 0,0 1 0,0-1 0,1 1 0,-1-1 0,0 0 0,0 0 0,1 0 0,-1-1 0,0 1 0,0-1 0,1 0 0,-1 0 0,0 0 0,0 0 0,0-1 0,0 1 0,-1-1 0,6-3 0,3-3 0,-1-1 1,0-1-1,-1 1 0,0-2 0,0 1 0,-1-1 0,0 0 0,-1-1 1,0 0-1,-1 0 0,-1 0 0,0-1 0,0 0 0,-1 0 0,-1 0 0,0-1 1,-1 1-1,-1-1 0,1-21 0,-2 34 1,-6 8-15,6 21 8,-1 0 5,2 0 1,0 0-1,10 48 0,-10-71-12,1 1-1,0-1 0,0 0 1,0 1-1,0-1 0,1 0 0,0 0 1,0 0-1,0-1 0,1 1 1,-1-1-1,8 6 0,-9-8 7,-1-1 0,1 0-1,0 0 1,0 0-1,1 0 1,-1-1 0,0 1-1,0 0 1,0-1 0,0 0-1,1 1 1,-1-1-1,0 0 1,0 0 0,1 0-1,-1-1 1,0 1 0,0 0-1,0-1 1,1 1 0,-1-1-1,0 0 1,0 0-1,0 0 1,0 0 0,0 0-1,0 0 1,0-1 0,-1 1-1,1 0 1,0-1-1,-1 0 1,1 1 0,1-3-1,9-9 5,0-1 0,0 0 0,-2 0 0,0-1-1,0-1 1,-1 1 0,-1-2 0,-1 1 0,-1-1 0,5-17-1,-9 30 14,-1 0-1,0 1 0,0-1 1,-1 0-1,1 0 0,-1 0 1,0 1-1,0-1 1,0 0-1,-1 0 0,1 0 1,-1 1-1,0-1 0,0 0 1,0 0-1,-3-5 0,3 8 45,-1 0-1,1 0 0,0 0 1,0 1-1,-1-1 1,1 0-1,-1 1 0,1-1 1,0 0-1,-1 1 0,1 0 1,-1-1-1,1 1 0,-1 0 1,0 0-1,1 0 1,-1 0-1,1 0 0,-1 0 1,1 0-1,-3 1 0,0 0 355,35-3-453,1-1 0,54-14 0,-60 11 20,-1 1 0,1 1 0,1 1 1,50 1-1,-72 2 11,1 1 0,0 0 0,0 1-1,0-1 1,-1 1 0,1 0 0,-1 1 0,1-1 0,-1 1 0,9 7 0,-12-9 5,-1 0 1,1 1-1,-1-1 0,1 1 1,-1-1-1,0 1 0,1 0 1,-1 0-1,0-1 0,0 1 1,0 0-1,-1 0 1,1 0-1,0 0 0,-1 0 1,1 0-1,-1 0 0,0 0 1,0 0-1,1 0 0,-1 1 1,-1-1-1,1 0 1,0 0-1,0 0 0,-1 0 1,1 0-1,-1 0 0,0 0 1,0 0-1,1 0 0,-1 0 1,0-1-1,-2 3 1,-8 13 23,0 0 0,-2-1 1,1 0-1,-2-1 1,0-1-1,-17 14 1,-1-4 58,-1-1 1,-38 20 0,70-43-96,0 1 0,0 0 1,0-1-1,0 1 1,0-1-1,0 1 1,0-1-1,0 0 1,0 1-1,0-1 1,0 0-1,0 0 1,0 1-1,0-1 1,0 0-1,0 0 1,-1 0-1,1 0 0,0-1 1,0 1-1,0 0 1,0 0-1,-1-1 1,1 0-145,1 0 0,-1 1 0,1-1 0,0 0 0,0 1 0,0-1 0,-1 0 1,1 0-1,0 1 0,0-1 0,0 0 0,0 0 0,0 1 0,0-1 0,0 0 0,0 0 0,0 1 0,1-1 1,-1 0-1,0 1 0,0-1 0,1 0 0,-1 1 0,0-1 0,1 0 0,-1 1 0,1-1 0,-1 0 0,1 1 1,-1-1-1,1 0 0,49-62-19889,-35 51 15646</inkml:trace>
   <inkml:trace contextRef="#ctx0" brushRef="#br0" timeOffset="5302.9">3150 992 1716,'-17'5'7385,"-19"8"-2751,31-10-4246,0 0 0,0 0 0,1 1-1,0-1 1,0 1 0,0 0 0,0 1-1,0-1 1,1 1 0,0-1 0,0 1-1,0 0 1,1 0 0,-4 8 0,5-8-312,-1-1 0,1 1 0,0 0 0,0 0 0,0-1 0,1 1 0,0 0 0,0 0 1,0 0-1,0 0 0,1 0 0,0 0 0,0-1 0,0 1 0,0 0 0,1-1 0,0 1 0,0-1 0,0 1 0,1-1 1,-1 0-1,1 0 0,0 0 0,0 0 0,0-1 0,5 4 0,-2-2-46,1 0-1,0-1 1,0 0 0,0 0 0,0 0-1,1-1 1,0-1 0,0 1 0,-1-1-1,1 0 1,1-1 0,-1 0 0,0 0-1,0-1 1,0 0 0,0 0 0,1-1-1,-1 0 1,0 0 0,0-1 0,0 0-1,-1-1 1,1 0 0,9-4 0,-11 4-7,0 0 0,0 0 0,0-1 0,-1 0 1,1 0-1,-1 0 0,0-1 0,0 1 0,0-1 0,-1 0 1,0-1-1,0 1 0,0-1 0,-1 0 0,0 0 0,0 0 1,0 0-1,-1 0 0,0-1 0,0 1 0,0-1 0,-1 1 1,0-1-1,0 0 0,-1 0 0,0 1 0,0-1 0,-1 0 1,-1-8-1,1 11 45,0-1 1,0 1 0,-1-1-1,0 1 1,0-1 0,0 1-1,0 0 1,-1 0 0,1 0-1,-1 0 1,0 1 0,0-1-1,0 1 1,-1 0-1,1 0 1,-1 0 0,0 0-1,0 0 1,0 1 0,0 0-1,0 0 1,-1 0 0,1 0-1,0 1 1,-1-1 0,0 1-1,1 1 1,-1-1 0,0 0-1,1 1 1,-1 0 0,-7 1-1,3-1-4,1 1 0,-1 0-1,0 1 1,1-1 0,0 2 0,-1-1-1,1 1 1,0 1 0,0-1 0,1 1-1,-1 1 1,1-1 0,0 1 0,0 1-1,0-1 1,1 1 0,-7 8 0,10-11-64,1 0 1,0 0 0,-1 0-1,2 0 1,-1 0-1,0 1 1,1-1 0,-1 1-1,1-1 1,0 1-1,0 0 1,1-1 0,-1 1-1,1 0 1,-1 0-1,1-1 1,0 1 0,1 0-1,-1 0 1,1-1-1,-1 1 1,1 0 0,0-1-1,1 1 1,-1-1-1,1 1 1,-1-1 0,1 0-1,0 1 1,0-1-1,3 3 1,-2-3 1,0 0 0,0-1-1,0 1 1,1-1 0,-1 0 0,1 0-1,-1 0 1,1-1 0,-1 1 0,1-1 0,0 0-1,0 0 1,0 0 0,0 0 0,0-1 0,-1 1-1,1-1 1,0 0 0,0 0 0,0-1-1,0 1 1,0-1 0,0 0 0,0 0 0,0 0-1,-1-1 1,1 1 0,0-1 0,4-3-1,7-4 6,0-1 0,-1 0-1,-1-1 1,0-1 0,0 0-1,12-15 1,-25 26-1,0 1 1,1-1-1,-1 1 0,0-1 1,1 1-1,-1-1 0,1 1 1,-1-1-1,0 1 0,1 0 1,-1-1-1,1 1 0,-1 0 1,1-1-1,-1 1 0,1 0 1,0-1-1,-1 1 0,1 0 1,-1 0-1,1 0 0,0 0 1,-1-1-1,1 1 0,-1 0 1,1 0-1,0 0 0,0 0 1,8 17 658,-1 3-59,14 32 501,-15-32-938,1 0-1,14 23 1,-20-39-166,0 0 0,1 0 0,0 0 0,0 0 0,0-1 0,0 1 0,0-1 0,1 0 0,0 0 0,-1 0 0,1-1 0,0 1 0,1-1 0,-1 0 0,7 2 0,-9-3-90,0 0 0,0-1 0,0 1 0,0-1 1,0 0-1,1 0 0,-1 1 0,0-2 0,0 1 0,0 0 0,1 0 0,-1-1 0,0 1 0,0-1 0,0 0 0,0 1 0,0-1 0,0 0 0,0 0 0,0 0 0,0-1 0,0 1 0,-1 0 0,1-1 0,0 1 0,-1-1 0,1 0 0,-1 1 0,0-1 0,1 0 0,-1 0 0,0 0 0,0 0 0,0 0 0,-1 0 0,1 0 0,0 0 0,-1 0 0,1-4 0,2-9-2473,0-1-1,-1 1 1,-1-1-1,-1-21 0,-1 24-173,1-14-1480,-5 2 183</inkml:trace>
   <inkml:trace contextRef="#ctx0" brushRef="#br0" timeOffset="5700.95">3497 433 2032,'-1'-4'910,"0"0"-1,0-1 1,0 1 0,0 0-1,-1 0 1,1 0-1,-1 1 1,0-1 0,0 0-1,-1 1 1,-3-6-1,-20-15 10038,46 55-7691,61 72-2401,-78-100-693,22 32 125,-1 1 1,-2 0-1,-2 2 1,-1 0-1,-2 1 1,-1 1-1,-2 1 1,-3 0-1,0 0 1,-3 1-1,-2 0 1,-1 1-1,-2 0 1,-2-1-1,-9 80 1,0-46-288,0 4 0,-29 126 0,2-90 0,22-96-76,6-18-2536,7-14-4808,9-28-8045,-8 25 10571</inkml:trace>
@@ -6049,7 +6628,7 @@
     </inkml:brush>
   </inkml:definitions>
   <inkml:trace contextRef="#ctx0" brushRef="#br0">28 480 1584,'-28'-3'17018,"89"-23"-13486,-2 0-3421,-45 23-101,0 0-1,0 0 0,0 1 0,1 1 1,17 1-1,-16 0-49,-1 0 0,1-2 0,-1 1 0,16-5 0,-24 2-858,-10-4-5374,-16-5-4462,18 12 10540,-5-4-3449</inkml:trace>
-  <inkml:trace contextRef="#ctx0" brushRef="#br0" timeOffset="531.8">783 227 1648,'5'0'12708,"-27"9"-11084,20-5-1573,-1 0 1,1 0-1,-1 0 0,1 0 1,1 1-1,-1-1 0,0 1 1,1-1-1,0 1 0,0-1 1,0 1-1,1 7 0,-5 13-30,5-20 2,0 1 1,0 0 0,1 0 0,-1 0 0,1 0 0,1-1 0,-1 1-1,1-1 1,0 1 0,0-1 0,6 10 0,-5-8 62,-2-5-71,0 0 0,1 0 0,-1 0 1,1-1-1,-1 1 0,1 0 0,0-1 1,-1 0-1,1 1 0,0-1 0,0 0 0,0 0 1,0 0-1,0 0 0,0 0 0,0-1 1,1 1-1,-1 0 0,0-1 0,0 0 1,0 1-1,1-1 0,2 0 0,60-5 950,-48 2-1011,15-1 112,-17 1-83,0 1 0,1 0 0,-1 1 1,29 2-1,-41 0 19,0-1 0,1 1 1,-1-1-1,0 1 0,0 0 0,0 0 0,0 0 1,0 1-1,-1-1 0,1 1 0,0 0 0,-1-1 1,1 1-1,-1 0 0,1 1 0,-1-1 1,0 0-1,0 1 0,0-1 0,0 1 0,-1 0 1,1-1-1,-1 1 0,1 0 0,-1 0 0,0 0 1,0 0-1,0 0 0,0 5 0,0 1 28,0 0 0,-1 1-1,0-1 1,0 1 0,-1-1 0,-1 0-1,1 0 1,-2 1 0,1-1-1,-1 0 1,0-1 0,-1 1 0,0 0-1,-1-1 1,1 0 0,-2 0-1,1-1 1,-1 1 0,0-1 0,0 0-1,-1-1 1,0 1 0,0-1-1,-9 5 1,4-3 96,0 0-1,0 0 0,-1-2 1,0 0-1,0 0 1,-1-1-1,1 0 1,-1-2-1,0 1 1,0-2-1,0 0 1,-1 0-1,1-2 1,0 0-1,-23-2 1,33 2-118,0-1 0,-1 1 0,1-1 0,0 0 0,0 0 0,0-1 0,0 1 1,0-1-1,1 0 0,-1 0 0,0 0 0,1 0 0,-1-1 0,1 1 0,0-1 1,0 0-1,0 0 0,0 0 0,0-1 0,1 1 0,0-1 0,-1 1 0,1-1 1,1 0-1,-1 1 0,0-1 0,-1-6 0,2 4-451,0 0-1,1-1 1,-1 1 0,1-1-1,0 1 1,3-14 0,15-41-8643,-12 43 5237,-1-1 73</inkml:trace>
+  <inkml:trace contextRef="#ctx0" brushRef="#br0" timeOffset="531.79">783 227 1648,'5'0'12708,"-27"9"-11084,20-5-1573,-1 0 1,1 0-1,-1 0 0,1 0 1,1 1-1,-1-1 0,0 1 1,1-1-1,0 1 0,0-1 1,0 1-1,1 7 0,-5 13-30,5-20 2,0 1 1,0 0 0,1 0 0,-1 0 0,1 0 0,1-1 0,-1 1-1,1-1 1,0 1 0,0-1 0,6 10 0,-5-8 62,-2-5-71,0 0 0,1 0 0,-1 0 1,1-1-1,-1 1 0,1 0 0,0-1 1,-1 0-1,1 1 0,0-1 0,0 0 0,0 0 1,0 0-1,0 0 0,0 0 0,0-1 1,1 1-1,-1 0 0,0-1 0,0 0 1,0 1-1,1-1 0,2 0 0,60-5 950,-48 2-1011,15-1 112,-17 1-83,0 1 0,1 0 0,-1 1 1,29 2-1,-41 0 19,0-1 0,1 1 1,-1-1-1,0 1 0,0 0 0,0 0 0,0 0 1,0 1-1,-1-1 0,1 1 0,0 0 0,-1-1 1,1 1-1,-1 0 0,1 1 0,-1-1 1,0 0-1,0 1 0,0-1 0,0 1 0,-1 0 1,1-1-1,-1 1 0,1 0 0,-1 0 0,0 0 1,0 0-1,0 0 0,0 5 0,0 1 28,0 0 0,-1 1-1,0-1 1,0 1 0,-1-1 0,-1 0-1,1 0 1,-2 1 0,1-1-1,-1 0 1,0-1 0,-1 1 0,0 0-1,-1-1 1,1 0 0,-2 0-1,1-1 1,-1 1 0,0-1 0,0 0-1,-1-1 1,0 1 0,0-1-1,-9 5 1,4-3 96,0 0-1,0 0 0,-1-2 1,0 0-1,0 0 1,-1-1-1,1 0 1,-1-2-1,0 1 1,0-2-1,0 0 1,-1 0-1,1-2 1,0 0-1,-23-2 1,33 2-118,0-1 0,-1 1 0,1-1 0,0 0 0,0 0 0,0-1 0,0 1 1,0-1-1,1 0 0,-1 0 0,0 0 0,1 0 0,-1-1 0,1 1 0,0-1 1,0 0-1,0 0 0,0 0 0,0-1 0,1 1 0,0-1 0,-1 1 0,1-1 1,1 0-1,-1 1 0,0-1 0,-1-6 0,2 4-451,0 0-1,1-1 1,-1 1 0,1-1-1,0 1 1,3-14 0,15-41-8643,-12 43 5237,-1-1 73</inkml:trace>
   <inkml:trace contextRef="#ctx0" brushRef="#br0" timeOffset="881.67">885 213 1060,'-16'-10'15867,"27"8"-14612,106-5-979,-81 3-967,1 2 1,-1 1 0,46 6-1,-55-5-3811</inkml:trace>
   <inkml:trace contextRef="#ctx0" brushRef="#br0" timeOffset="1350.46">1367 192 264,'0'3'4962,"0"-9"-1536,23 52 695,-5-26-4027,9 9 1060,-2 2 0,33 50 0,-52-72-1017,-1 0 1,0 0-1,-1 0 1,0 1-1,0 0 0,-1-1 1,0 1-1,-1 1 0,0-1 1,-1 0-1,0 0 1,-1 1-1,0-1 0,-2 20 1,0-25-109,1 0 0,-1 0 1,0 0-1,0-1 1,0 1-1,-1-1 0,0 0 1,1 0-1,-2 0 0,1 0 1,0 0-1,-1-1 0,0 1 1,1-1-1,-1 0 1,-1 0-1,1 0 0,0-1 1,-1 1-1,1-1 0,-1 0 1,0-1-1,-9 3 1,9-2 13,0-1 0,0 0 0,0-1 0,-1 1 0,1-1 0,0 0 0,0 0 0,-1 0 0,1-1 0,0 0 0,0 0 0,0 0 0,0-1 0,0 0 0,0 1 0,0-2 0,1 1 0,-1-1 0,1 1 0,-1-1 0,1-1 0,-7-5 0,9 5-28,-1 0 0,1 0 0,0 1 0,0-2 0,0 1 0,0 0 0,1 0 1,-1-1-1,1 1 0,1 0 0,-1-1 0,0 1 0,1-1 0,0 1 0,0-1 0,0 1 0,1-1 0,0 1 1,0-1-1,0 1 0,0-1 0,0 1 0,1 0 0,3-6 0,1-2-6,0-1 1,1 1-1,1 0 0,0 0 0,0 1 1,15-15-1,118-107 354,-133 124-253,0 0 0,-1 0 0,0-1 0,0 1 0,-1-2 1,0 1-1,-1-1 0,0 0 0,-1 0 0,0 0 0,-1 0 1,3-13-1,-6 19-72,1 0 0,-1 1 0,0-1 0,0 0-1,-1 1 1,1-1 0,-1 0 0,0 1 0,0-1 0,-1 1 0,1-1 0,-1 1 0,0 0 0,0 0 0,-1 0 0,1 0 0,-1 0 0,0 0 0,0 1 0,0-1 0,0 1 0,-1 0 0,1 0 0,-1 0 0,0 0 0,0 1-1,0-1 1,-4-1 0,3 2-1,0 0 0,1 0 0,-1 0 0,0 1 0,0-1 0,0 1-1,0 1 1,0-1 0,0 1 0,0-1 0,-1 1 0,1 1-1,0-1 1,0 1 0,0 0 0,0 0 0,0 0 0,0 1 0,1 0-1,-1 0 1,0 0 0,1 1 0,-1-1 0,1 1 0,-5 3 0,4 0 5,-1-1 1,1 1 0,0-1 0,1 1 0,-1 1-1,1-1 1,1 1 0,-1-1 0,1 1 0,0 0-1,0 0 1,1 0 0,0 1 0,0-1 0,1 1-1,0-1 1,0 1 0,1-1 0,0 1 0,0 0-1,1-1 1,0 1 0,0-1 0,1 1 0,0-1-1,0 0 1,6 14 0,0-5-809,0 1 0,0-1 0,2 0 0,15 20 0,12 8-5290,2-6-3915,-24-26 5842</inkml:trace>
   <inkml:trace contextRef="#ctx0" brushRef="#br0" timeOffset="1694.98">1871 640 424,'6'7'15534,"-6"-7"-15155,-5 19 5843,-24 32-7720,9-15 2165,-11 49-626,8-22-2933,6-23-4068,5-23-857,2-9 4017</inkml:trace>
@@ -6083,14 +6662,14 @@
     </inkml:brush>
   </inkml:definitions>
   <inkml:trace contextRef="#ctx0" brushRef="#br0">553 379 1804,'14'-6'11136,"16"-7"-5756,-8 3-4636,0 0-1,-1-2 1,-1-1-1,0 0 1,-1-1-1,29-28 0,-3-3-749,51-63-1,-24 16 137,-77 116 576,2 0-1,-1 26 1,0-5-229,-1 32 344,6 101 1,2-55-489,13 35-355,-13-146-191,-1-1-2285,-12-16-3614,-12-19-7005,11 12 8576</inkml:trace>
-  <inkml:trace contextRef="#ctx0" brushRef="#br0" timeOffset="623.82">23 917 992,'-23'8'16548,"36"-10"-14210,27-3-536,1 1 0,58 4 0,-9 0-414,772-9 4241,-656 9-5255,284-26-282,-239 7-92,-94 15 0,-136 5 0,1 1 0,-1 1 0,0 0 0,0 2 0,26 9 0,-9 5 193,-36-18-326,0 0 0,0 0 0,0 0 0,-1 1 0,1-1 0,0 0-1,-1 1 1,1-1 0,-1 1 0,1 0 0,-1-1 0,0 1 0,0 0 0,0 0-1,0 0 1,0-1 0,1 4 0,-7-6-1322,0 0-1,0 0 1,0-1-1,1 0 1,-1 0-1,1 0 1,-1 0-1,-5-4 1,-45-40-11792,33 28 9077</inkml:trace>
+  <inkml:trace contextRef="#ctx0" brushRef="#br0" timeOffset="623.81">23 917 992,'-23'8'16548,"36"-10"-14210,27-3-536,1 1 0,58 4 0,-9 0-414,772-9 4241,-656 9-5255,284-26-282,-239 7-92,-94 15 0,-136 5 0,1 1 0,-1 1 0,0 0 0,0 2 0,26 9 0,-9 5 193,-36-18-326,0 0 0,0 0 0,0 0 0,-1 1 0,1-1 0,0 0-1,-1 1 1,1-1 0,-1 1 0,1 0 0,-1-1 0,0 1 0,0 0 0,0 0-1,0 0 1,0-1 0,1 4 0,-7-6-1322,0 0-1,0 0 1,0-1-1,1 0 1,-1 0-1,1 0 1,-1 0-1,-5-4 1,-45-40-11792,33 28 9077</inkml:trace>
   <inkml:trace contextRef="#ctx0" brushRef="#br0" timeOffset="2235.25">157 1336 208,'2'-2'632,"-1"1"0,1-1 0,-1 1 1,0-1-1,1 0 0,-1 1 0,0-1 0,0 0 0,0 0 0,0 0 1,-1 0-1,1 0 0,0 0 0,-1 0 0,0 0 0,1 0 0,-1 0 1,0-4-1,0 3-369,0 0 0,1 0 0,-1 0 0,1 0 0,0 0 0,0 0 0,0 0 1,0 0-1,0 0 0,1 0 0,-1 1 0,1-1 0,3-3 0,6-3-135,1 1 0,1 0-1,0 1 1,0 0 0,0 1 0,0 1 0,1 0-1,0 0 1,0 2 0,1 0 0,-1 0 0,1 1-1,-1 1 1,1 1 0,0 0 0,-1 0 0,29 6-1,-38-5-122,-1 0 0,1 0 0,-1 0 0,1 1 0,-1-1 0,0 1 0,0 0 0,0 0 0,0 0 0,0 1-1,0 0 1,0-1 0,-1 1 0,0 1 0,1-1 0,-1 0 0,0 1 0,0 0 0,-1-1 0,1 1 0,-1 0 0,3 8 0,-4-8-1,0 0 0,0 0 0,-1 1 0,1-1 0,-1 0 0,0 1 0,-1-1 0,1 1 0,-1-1 0,1 0 0,-1 0 1,-1 1-1,1-1 0,-1 0 0,1 0 0,-1 0 0,0-1 0,0 1 0,-1 0 0,1-1 0,-1 1 0,0-1 0,0 0 1,-4 4-1,-3 3 221,-1-1 1,-1 0-1,0 0 1,0-1-1,0-1 1,-1 0 0,0 0-1,-1-1 1,1-1-1,-1 0 1,0-1-1,-1-1 1,-19 3-1,33-6 5,40-25 413,-24 20-630,1 1 1,-1 1-1,1 1 1,0 0-1,29 1 1,-35 1-25,-1 0 1,1 1-1,0 1 1,-1-1 0,1 2-1,-1-1 1,0 1-1,1 1 1,-1 0-1,16 9 1,-23-12 5,0 1 0,0 0 0,0 0 0,0-1 0,0 1 0,0 0 1,0 1-1,-1-1 0,1 0 0,-1 0 0,0 1 0,1-1 0,-1 1 0,0-1 0,-1 1 0,1 0 0,0-1 0,-1 1 0,1 0 0,-1 3 1,0-1 7,0 1 1,-1-1 0,0 0 0,0 0-1,-1 1 1,1-1 0,-1 0 0,0 0-1,0-1 1,-4 6 0,0 1 11,-1-1 1,-1 1-1,0-1 1,0-1-1,-1 1 1,0-2-1,-1 1 1,-11 7-1,2-5 162,1-1 0,-2 0-1,1-2 1,-1 0-1,-40 9 1,49-14 16,-1-1-1,0-1 1,0 1 0,0-2 0,-1 0 0,1 0-1,0-1 1,0-1 0,0 0 0,0 0 0,-20-8-1,30 10-197,1-1 0,-1 1 0,1-1 0,0 1 0,-1-1-1,1 1 1,-1-1 0,1 0 0,0 0 0,0 0 0,-1 0-1,1 0 1,0 0 0,0 0 0,0 0 0,0 0 0,0-1 0,0 1-1,0 0 1,1-1 0,-1 1 0,0 0 0,1-1 0,-1 1-1,1-1 1,-1 1 0,1-1 0,0 1 0,0-1 0,0-3-1,0 3-314,1 0-1,0 0 0,1 0 1,-1 0-1,0 0 0,0 0 1,1 0-1,-1 0 0,1 1 1,0-1-1,-1 0 0,1 1 1,0 0-1,0-1 0,0 1 1,0 0-1,0 0 0,0 0 1,3-1-1,50-16-13718,-39 12 10143</inkml:trace>
   <inkml:trace contextRef="#ctx0" brushRef="#br0" timeOffset="2643.14">749 1594 2512,'3'3'9775,"4"-6"-4092,16-14-2731,11-14-5130,-25 21 3623,28-40-1121,-20 30-206,-1-2 1,-2 1 0,0-2-1,-1 0 1,-1-1 0,10-27-1,-18 34 641,-9 20 194,-8 29-519,5 17-436,2 0 0,2 0 0,2 1 0,3-1 0,11 82 0,-4-103-54,1 5-3390,1-57-10426,-9 12 10213</inkml:trace>
   <inkml:trace contextRef="#ctx0" brushRef="#br0" timeOffset="2999.36">1192 1269 2200,'2'7'8863,"-3"-2"-7358,-4 7-692,0-1 0,0 1 0,1-1 1,1 1-1,0 0 0,-2 19 0,-2 78 450,7-104-1184,0 0 1,0 0-1,1 0 0,-1 1 0,1-1 0,0 0 1,1 0-1,-1 0 0,1 0 0,0-1 0,0 1 1,1 0-1,-1-1 0,1 1 0,0-1 0,0 0 1,0 0-1,1 0 0,0 0 0,-1-1 0,7 5 1,-2-4-23,0 0 0,0 0 0,0 0 1,1-1-1,-1-1 0,1 1 0,0-1 1,0-1-1,0 0 0,0 0 0,14-1 1,-3 1-226,26-1 240,-21-6-2937,-24-16-9307,-2 19 10173,1-6-1554</inkml:trace>
   <inkml:trace contextRef="#ctx0" brushRef="#br0" timeOffset="3345.24">1414 1345 2568,'0'0'7218,"-7"6"-1892,-12 9-3174,12-5-1742,0 0 0,0 1 0,1 0 0,0 0 0,1 0 0,0 0 0,1 1 0,1 0 0,-4 17 0,2 0-85,1 0 1,-1 54 0,5-73-291,1 0-1,0 0 1,1-1-1,0 1 0,6 18 1,-7-24-184,1-1-1,-1 1 1,1-1 0,-1 0-1,1 1 1,0-1 0,0 0-1,0 0 1,1 0 0,-1-1 0,1 1-1,0-1 1,-1 1 0,1-1-1,0 0 1,0 0 0,1 0-1,-1 0 1,4 1 0,-5-4-737,-1 0 1,1 0-1,-1 0 1,1 0-1,-1 0 1,1 0-1,-1-1 0,0 1 1,1 0-1,-1-1 1,0 1-1,0-1 1,0 1-1,1-3 1,-1-5-2682</inkml:trace>
   <inkml:trace contextRef="#ctx0" brushRef="#br0" timeOffset="4293.03">1562 1390 68,'4'-12'4420,"-2"-10"5066,-3 22-8983,8 47 3454,-5-39-3900,1-1 1,0-1-1,0 1 1,1 0-1,-1-1 1,2 1-1,-1-1 1,1 0-1,0-1 1,0 1-1,0-1 0,1 0 1,6 4-1,-4-4-55,1 0 0,0-1-1,0 0 1,0-1 0,1 0-1,-1-1 1,1 1 0,0-2-1,11 1 1,-12-1 1,0 0 1,0 0-1,0 1 1,0 0 0,0 1-1,-1 0 1,1 0-1,-1 1 1,0 0-1,11 7 1,-17-10-1,-1 0 0,1 1 0,-1-1 0,1 0 1,-1 1-1,0-1 0,0 1 0,0 0 0,1 0 1,-1-1-1,-1 1 0,1 0 0,0 0 0,0 0 0,-1 0 1,1 0-1,-1 0 0,0 0 0,1 0 0,-1 0 0,0 0 1,0 0-1,0 0 0,-1 3 0,-1-1 67,1 0 0,-1 1 0,0-1 0,0-1 0,0 1 0,-1 0 0,1 0 0,-1-1 0,0 0 0,-6 7 0,-4 1 271,-1 0-1,0-1 1,-1 0-1,0-1 1,-17 7-1,3-2 202,19-8-330,-1-1 0,-1 0 0,1 0 0,-1-1 0,0 0 0,0-1 0,-24 3 0,35-6-290,0-1 0,-1 1-1,1 0 1,0 0 0,0-1 0,0 1-1,0-1 1,0 1 0,0-1 0,0 1-1,0-1 1,0 0 0,0 1 0,0-1-1,0 0 1,0 0 0,1 0 0,-1 1-1,0-1 1,1 0 0,-1 0 0,0 0-1,1 0 1,-1 0 0,1-1 0,0 1-1,-1 0 1,1 0 0,0 0 0,0 0-1,-1 0 1,1 0 0,0-1 0,0 1-1,0 0 1,0 0 0,1 0 0,-1 0-1,0-1 1,1-1 0,13-56-10468,-11 47 7121,3-8-668</inkml:trace>
   <inkml:trace contextRef="#ctx0" brushRef="#br0" timeOffset="4652.65">1588 1287 2468,'-4'-9'15720,"212"-6"-13356,-72-7-6184,-133 21 2465,4-1-240</inkml:trace>
-  <inkml:trace contextRef="#ctx0" brushRef="#br0" timeOffset="4995.44">1989 1333 1892,'-6'-8'9601,"-4"-9"-4576,10 14-4904,1 1 1,0 0-1,0-1 0,1 1 1,-1 0-1,0 0 0,1-1 1,-1 1-1,1 1 0,0-1 1,-1 0-1,1 0 0,0 0 1,0 1-1,0-1 0,1 1 0,-1 0 1,0 0-1,0-1 0,1 2 1,-1-1-1,5-1 0,57-17 9,-47 15-103,1 2 0,0 0-1,0 0 1,-1 2 0,1 0-1,0 2 1,30 5 0,-43-7 0,0 1 1,0 0-1,-1 1 1,1-1-1,0 1 1,-1 0-1,1 0 1,-1 1-1,0-1 1,0 1-1,0 0 1,0 0-1,0 0 1,0 1 0,-1-1-1,0 1 1,0 0-1,0 0 1,0 0-1,0 0 1,-1 1-1,0-1 1,0 1-1,0-1 1,0 1-1,-1 0 1,0 0-1,0 0 1,0-1 0,0 1-1,-1 7 1,-3 19 378,-1 1 0,-1-1 0,-2 0 1,-1-1-1,-1 0 0,-2 0 0,-16 32 1,-11 34 50,29-70-234,-3 3-1620,6-36-3127,-2-19-4481,4 15 5123,3 1 71</inkml:trace>
+  <inkml:trace contextRef="#ctx0" brushRef="#br0" timeOffset="4995.43">1989 1333 1892,'-6'-8'9601,"-4"-9"-4576,10 14-4904,1 1 1,0 0-1,0-1 0,1 1 1,-1 0-1,0 0 0,1-1 1,-1 1-1,1 1 0,0-1 1,-1 0-1,1 0 0,0 0 1,0 1-1,0-1 0,1 1 0,-1 0 1,0 0-1,0-1 0,1 2 1,-1-1-1,5-1 0,57-17 9,-47 15-103,1 2 0,0 0-1,0 0 1,-1 2 0,1 0-1,0 2 1,30 5 0,-43-7 0,0 1 1,0 0-1,-1 1 1,1-1-1,0 1 1,-1 0-1,1 0 1,-1 1-1,0-1 1,0 1-1,0 0 1,0 0-1,0 0 1,0 1 0,-1-1-1,0 1 1,0 0-1,0 0 1,0 0-1,0 0 1,-1 1-1,0-1 1,0 1-1,0-1 1,0 1-1,-1 0 1,0 0-1,0 0 1,0-1 0,0 1-1,-1 7 1,-3 19 378,-1 1 0,-1-1 0,-2 0 1,-1-1-1,-1 0 0,-2 0 0,-16 32 1,-11 34 50,29-70-234,-3 3-1620,6-36-3127,-2-19-4481,4 15 5123,3 1 71</inkml:trace>
   <inkml:trace contextRef="#ctx0" brushRef="#br0" timeOffset="5398.28">2131 1534 1764,'-9'0'18363,"23"3"-17412,9 2-704,-1 0 1,1-2-1,0-1 1,35-2-1,42-6-2451,-70-2-3655,-17-6-2740,-12 6 4710</inkml:trace>
   <inkml:trace contextRef="#ctx0" brushRef="#br0" timeOffset="5766.91">2591 1372 536,'-1'-10'8946,"-2"1"-3729,2 8-5043,1-1-1,-1 1 1,1 0 0,0 0-1,-1-1 1,1 1-1,0 0 1,0-1-1,0 1 1,0 0-1,0 0 1,0-1-1,0 1 1,0 0 0,1-1-1,-1 1 1,0 0-1,1-1 1,-1 1-1,1 0 1,-1 0-1,1 0 1,0 0-1,0 0 1,-1-1-1,1 1 1,0 0 0,0 1-1,0-1 1,2-2-1,2-2 1,1 0 1,0 1-1,0-1 0,1 1 1,-1 0-1,1 1 0,0-1 0,0 1 1,0 1-1,15-4 0,-5 2-34,0 1-1,1 0 1,27 0-1,-41 3-124,0 0 0,0 0-1,0 0 1,0 1 0,0-1-1,0 1 1,0 0 0,0 0 0,0 0-1,0 1 1,0-1 0,-1 1 0,1 0-1,-1 0 1,1 0 0,-1 1 0,0-1-1,0 1 1,0-1 0,0 1-1,0 0 1,-1 0 0,1 1 0,-1-1-1,0 0 1,0 1 0,2 5 0,-1-2 9,-2 1 1,1-1 0,-1 1 0,0 0 0,0 0 0,-1-1 0,0 1 0,0 0-1,-1 0 1,0-1 0,-1 1 0,0 0 0,-3 9 0,0-3-25,0 0 0,-1-1 0,-1 1 0,0-1 0,-1 0 0,-1-1 0,1 0 0,-2 0 0,0-1 0,-19 17 0,5-9 13,-2-1 0,1-1 0,-2-1 0,-31 13 0,41-21 62,-38 18-174,51-25 204,0 0 0,0 1 1,0-1-1,0-1 1,0 1-1,0 0 1,0-1-1,0 0 1,0 0-1,0 0 0,-6-2 1,10 2-91,-1 0-1,1 0 1,0 0 0,0 0 0,-1 0 0,1 0-1,0-1 1,0 1 0,-1 0 0,1 0-1,0 0 1,0-1 0,0 1 0,0 0 0,-1 0-1,1 0 1,0-1 0,0 1 0,0 0-1,0 0 1,0-1 0,-1 1 0,1 0 0,0-1-1,0 1 1,0 0 0,0 0 0,0-1 0,0 1-1,0 0 1,0-1 0,0 1 0,0 0-1,0 0 1,0-1 0,0 1 0,1 0 0,-1 0-1,0-1 1,0 1 0,0 0 0,0-1-1,1 1 1,11-18 144,17-11-161,-25 25 2,0 1 1,1 0-1,-1 0 1,1 0 0,0 0-1,0 1 1,0-1 0,0 1-1,0 1 1,0-1-1,1 1 1,-1 0 0,0 0-1,11 0 1,-12 1 4,0 0 1,0 1 0,-1 0-1,1 0 1,0 0-1,0 0 1,0 1 0,-1 0-1,1-1 1,0 1-1,-1 1 1,0-1 0,1 0-1,-1 1 1,0 0-1,-1-1 1,1 1 0,0 0-1,-1 1 1,4 4-1,4 6 68,1 0-1,0 0 0,1-2 1,0 1-1,22 15 0,-30-24-131,1 0-1,-1-1 1,1 0-1,0 0 0,0 0 1,0-1-1,0 1 0,0-1 1,1-1-1,-1 1 0,1-1 1,-1 0-1,1 0 0,-1 0 1,1-1-1,0 0 0,-1 0 1,1 0-1,0-1 0,9-2 1,-13 2-730,1 0 0,0 0 0,-1-1 0,1 1 0,-1-1 0,1 0 0,-1 1 0,0-1 0,0 0 0,0 0 0,0-1 1,0 1-1,0 0 0,0-1 0,-1 1 0,1-1 0,-1 1 0,0-1 0,0 0 0,0 1 0,1-5 0,-1-5-3318</inkml:trace>
   <inkml:trace contextRef="#ctx0" brushRef="#br0" timeOffset="6200.88">3062 1475 2460,'-1'-4'1277,"0"0"1,0 1-1,0-1 0,0 1 0,-1-1 0,1 1 1,-1-1-1,0 1 0,0 0 0,0-1 0,-6-4 0,4 4 2351,26 27-2837,189 169 734,-192-174-1517,0 1 1,-1 1-1,29 42 0,-46-61-4,0 0-1,0 1 1,-1-1 0,1 0 0,0 0 0,0 0-1,-1 1 1,1-1 0,-1 0 0,1 1-1,-1-1 1,1 0 0,-1 1 0,0-1 0,0 0-1,0 1 1,0-1 0,0 1 0,0-1 0,0 1-1,0-1 1,0 0 0,-1 1 0,1 1-1,-1-2 1,-1 0-1,1 0 1,0 0-1,0 0 1,0 0-1,-1-1 1,1 1-1,0 0 0,-1-1 1,1 1-1,0-1 1,-1 1-1,1-1 1,-1 1-1,1-1 1,-1 0-1,1 0 0,-3 0 1,-5 0-3,-1 0-1,0-1 1,1 0 0,-1 0-1,-13-5 1,-13-5 28,17 6 76,0-1-1,0 0 1,0-1-1,1-1 1,0-1-1,1 0 0,0-2 1,-23-17-1,39 27-60,0-1-1,0 1 0,0-1 0,0 1 0,0-1 1,0 0-1,0 1 0,0-1 0,1 0 1,-1 0-1,1 1 0,-1-1 0,1 0 1,0 0-1,0 0 0,-1 0 0,1 0 0,1 1 1,-1-1-1,0 0 0,0 0 0,1 0 1,-1 0-1,1 1 0,-1-1 0,1 0 1,0 0-1,0 1 0,0-1 0,0 1 0,0-1 1,0 1-1,2-3 0,6-8 1,1 1 0,1 0 0,15-13-1,-8 7-33,7-8-12,50-56 2,-69 74-6,-1 0 1,1-1-1,-2 0 0,1 0 0,-1 0 0,0 0 1,-1-1-1,0 1 0,3-12 0,-6 16 10,1 1-1,-1 0 0,0 0 1,1-1-1,-1 1 1,-1 0-1,1-1 1,0 1-1,-1 0 0,0 0 1,0-1-1,0 1 1,0 0-1,0 0 1,-1 0-1,1 0 0,-1 0 1,0 1-1,-3-5 1,1 4 17,1-1 0,-1 1 0,0 1 0,0-1 1,0 1-1,0-1 0,0 1 0,-1 0 0,1 1 1,-1-1-1,1 1 0,-7-1 0,1 0 12,0 1 0,1 0 0,-1 1-1,0 0 1,0 0 0,0 1 0,1 1 0,-1 0 0,0 0-1,1 0 1,0 1 0,-12 6 0,16-7-20,1 1 0,0-1-1,0 1 1,0 0 0,1 1 0,-1-1 0,1 1 0,0-1 0,-1 1-1,2 0 1,-1 0 0,0 0 0,-3 9 0,5-11-155,1 0 0,-1 0 1,1 0-1,-1 0 0,1 0 1,0 0-1,0 0 0,0 0 1,0 0-1,0 0 0,1 0 1,-1 0-1,1 0 0,0 3 0,1-2-391,-1-1-1,0 0 1,1 1 0,-1-1-1,1 0 1,0 0-1,0 0 1,0 0-1,0-1 1,0 1-1,0 0 1,0-1-1,4 2 1,-4-2-607,1 0 1,-1 0 0,0-1 0,1 1 0,-1-1 0,0 0 0,1 0 0,-1 0-1,1 0 1,4-1 0,-1-1-3070</inkml:trace>
@@ -6129,7 +6708,7 @@
   <inkml:trace contextRef="#ctx0" brushRef="#br0" timeOffset="4137.26">1994 307 376,'-9'6'4818,"-21"4"-4134,14-4 111,-30 19-27,43-23-765,1-1 1,0 1-1,0-1 1,0 1-1,0 0 0,1 0 1,-1 0-1,0 0 1,1 0-1,-1 0 1,1 0-1,0 1 1,0-1-1,0 0 1,0 1-1,0-1 1,-1 5-1,3-5 58,-1 0-1,1 0 1,-1 0-1,1 0 0,0 0 1,0-1-1,0 1 1,0 0-1,0-1 0,0 1 1,0-1-1,1 1 1,-1-1-1,0 0 0,1 1 1,-1-1-1,1 0 1,0 0-1,-1 0 1,1 0-1,0 0 0,0 0 1,-1-1-1,5 2 1,0 0 155,1 0 0,0 0 0,0 0 0,-1-1 0,13 1 0,-10-3-26,1 0 0,-1 0 0,1-1 0,-1 0 0,0 0 0,0-1 0,0 0 0,0-1 0,-1 0 0,17-10-1,-22 12-48,1 0-1,-1-1 0,0 1 0,0-1 1,0 0-1,0 0 0,0 0 0,0 0 1,-1 0-1,1-1 0,-1 1 0,0-1 1,0 0-1,-1 1 0,1-1 0,-1 0 1,0 0-1,1 0 0,-2 0 0,1 0 0,0 0 1,-1 0-1,0-1 0,0 1 0,0 0 1,-1 0-1,0-6 0,-1 6-72,0 0 0,1 0 0,-1 0-1,-1 0 1,1 0 0,0 1 0,-1-1 0,0 1 0,0-1-1,0 1 1,0 0 0,-1 1 0,1-1 0,-1 0-1,1 1 1,-1 0 0,0 0 0,0 0 0,0 0 0,0 1-1,0-1 1,-1 1 0,1 0 0,-7-1 0,4 1-66,1 0 1,-1 1 0,0-1-1,1 1 1,-1 1 0,0-1-1,1 1 1,-1 0 0,1 0-1,-1 1 1,1 0 0,0 0-1,0 1 1,0 0 0,-9 5-1,13-6 4,0 1 0,0 0 0,0-1 0,0 1 0,0 0 0,1 0 0,0 0 0,-1 1 0,1-1 0,0 0 0,1 0 0,-1 1 0,1-1 0,-1 0 0,1 1 0,0-1 0,0 1 0,0-1 0,1 0 0,-1 1 0,1-1 0,0 0 0,0 1 0,2 3-1,-1 3 4,1-1 0,1 0-1,0 0 1,0 0-1,1 0 1,0-1-1,9 12 1,0-6 9,1 0 0,0-2 0,22 15 0,-23-19-13,-1 2-1,-1-1 1,1 2-1,-2-1 1,1 2-1,13 18 1,-22-27 11,0 1 0,-1 0 0,1-1 0,-1 1 0,0 0 0,0 1 0,-1-1 0,1 0 0,-1 0 0,0 1 0,0-1 0,0 1 0,-1-1 0,1 0 0,-1 1 0,0-1 0,-1 1 0,1-1 0,-1 1 0,0-1 1,0 1-1,0-1 0,0 0 0,-1 0 0,0 1 0,0-1 0,0 0 0,0-1 0,-1 1 0,1 0 0,-1-1 0,0 1 0,-5 3 0,-7 9 214,0 0-1,-2-1 0,-21 16 1,29-25-42,0 0 0,0-1 1,0 0-1,-1 0 0,0-1 0,1 0 1,-2-1-1,-15 3 0,24-5-160,0-1-1,1 1 1,-1-1-1,0 0 1,0 0-1,1 0 0,-1 0 1,0 0-1,0 0 1,1 0-1,-1-1 1,0 1-1,1-1 1,-1 1-1,0-1 0,1 0 1,-1 1-1,1-1 1,-1 0-1,1 0 1,-1 0-1,-1-2 1,2 1-9,0 1 1,0-1-1,1 1 1,-1-1-1,1 0 1,-1 0-1,1 1 1,-1-1-1,1 0 1,0 0-1,0 0 1,0 1-1,0-1 0,0 0 1,1 0-1,-1 0 1,1-2-1,15-38-2567,5 11-5519,0 10 360,-10 12 4016</inkml:trace>
   <inkml:trace contextRef="#ctx0" brushRef="#br0" timeOffset="4752.95">2364 236 1716,'-6'-2'884,"0"-1"-1,0 1 0,0 0 1,0 1-1,0-1 0,0 1 1,0 0-1,-1 1 0,1 0 1,0 0-1,-12 1 0,-5 0 2844,49 39-1709,86 86-1479,-82-97-441,-2 1-1,-2 1 1,0 1 0,28 49-1,-52-77-103,0 0 0,0 0 0,0 0 0,-1 0 0,1 0-1,-1 1 1,0-1 0,0 0 0,-1 1 0,1-1 0,-1 1-1,0-1 1,0 0 0,0 1 0,-1-1 0,0 1 0,0-1-1,0 0 1,0 1 0,-3 5 0,1-5 37,0 0-1,0-1 1,0 1 0,-1-1 0,0 0-1,0 0 1,0 0 0,0-1-1,0 1 1,-1-1 0,1 0-1,-1 0 1,0-1 0,-9 4-1,9-3 50,-1-1-1,0 0 0,0 0 0,1-1 0,-1 0 0,-1 0 0,1 0 0,0 0 0,0-1 0,0 0 0,0-1 0,0 1 0,0-1 0,0 0 1,0-1-1,0 1 0,0-1 0,0 0 0,1-1 0,-1 1 0,1-1 0,0 0 0,0-1 0,0 1 0,0-1 0,0 0 0,1 0 0,-1-1 1,1 1-1,-4-6 0,5 5-33,0-1 0,0 1 1,1 0-1,0-1 1,0 1-1,0-1 0,0 0 1,1 0-1,0 0 1,0 0-1,1 1 1,-1-1-1,1 0 0,2-11 1,0 7-46,1 1 0,0 0 0,1-1 0,0 1 1,0 1-1,1-1 0,0 1 0,8-10 0,15-20-35,55-88 40,-74 109 8,0 0 0,-2-1 0,0 0 0,-1 0 1,-1 0-1,3-20 0,-8 35 23,0-1 0,0 0 1,0 1-1,0-1 0,0 0 0,-1 1 0,0-1 0,1 1 0,-1-1 1,-1 1-1,1-1 0,0 1 0,-1 0 0,0-1 0,0 1 0,0 0 1,0 0-1,0 0 0,-1 1 0,1-1 0,-1 0 0,-3-2 1,4 4-1,0-1 0,-1 0 0,1 1 0,-1-1 0,0 1 0,1 0 1,-1 0-1,0 0 0,1 0 0,-1 0 0,0 0 0,0 1 1,0 0-1,0-1 0,0 1 0,0 0 0,0 0 0,0 1 1,0-1-1,1 1 0,-1-1 0,0 1 0,0 0 0,0 0 0,1 0 1,-1 0-1,-4 4 0,0-1-29,0 1 0,0 0 0,1 1 0,-1 0 0,1 0 1,1 0-1,-1 1 0,1 0 0,0 0 0,1 0 0,0 0 0,0 1 0,0 0 0,1 0 0,0 0 1,1 0-1,-1 0 0,2 0 0,-2 15 0,2-17-33,0 1 0,1 0 0,0-1 1,0 1-1,1 0 0,0-1 0,0 1 0,1 0 1,-1-1-1,4 8 0,-2-8-462,0 0 0,0 0 0,1 0 0,-1 0 0,8 7 0,22 17-5206,7-7-4116,-24-16 5761</inkml:trace>
   <inkml:trace contextRef="#ctx0" brushRef="#br0" timeOffset="5682.01">3083 546 604,'-10'2'7906,"-35"6"-5289,41-6-2298,0 0 0,1 1-1,-1-1 1,0 1 0,1 0 0,-1 0-1,1 0 1,0 1 0,0-1 0,1 1 0,-1 0-1,0 0 1,1-1 0,0 2 0,0-1 0,1 0-1,-1 0 1,-1 8 0,2-8-250,1-1-1,0 1 1,0 0 0,1-1 0,-1 1-1,1-1 1,0 1 0,0-1 0,0 1 0,0-1-1,0 0 1,1 1 0,-1-1 0,1 0-1,0 0 1,0 0 0,0 0 0,1-1-1,-1 1 1,1 0 0,-1-1 0,1 0 0,0 1-1,4 1 1,0 1-20,0-1 1,0-1-1,1 1 1,-1-1-1,1 0 0,0-1 1,0 0-1,0 0 0,0-1 1,0 0-1,0 0 0,0-1 1,0 0-1,0 0 0,1-1 1,-1 0-1,0-1 1,0 1-1,14-7 0,-15 6-27,0-1 0,0 0 0,0-1 0,0 0 0,-1 0 1,0 0-1,1-1 0,-2 1 0,1-2 0,-1 1 0,1 0 0,-1-1 0,-1 0 0,1-1 0,-1 1 0,0-1 0,-1 1 0,0-1 0,0 0 0,0 0 0,2-12 0,-4 14-19,-1-1-1,0 1 1,-1 0-1,1 0 1,-1 0-1,0 0 1,0 1-1,0-1 1,-1 0-1,0 0 1,0 1-1,0-1 1,-1 1-1,1-1 1,-1 1-1,0 0 1,0 0-1,0 0 0,-1 1 1,0-1-1,1 1 1,-1-1-1,-5-2 1,4 2 43,-1 0 0,1 0 0,-1 1 0,0 0 0,0 0 0,0 0 0,0 0 0,0 1 0,-1 0 0,1 1 0,-1-1 0,1 1 0,-1 1 0,0-1 0,1 1 0,-14 1 0,12 2 11,1-1-1,0 1 0,0 0 1,0 0-1,1 1 0,-1 0 0,1 0 1,0 1-1,0 0 0,0 0 1,1 0-1,0 1 0,0-1 1,0 1-1,1 1 0,-1-1 1,2 0-1,-1 1 0,1 0 1,0 0-1,0 0 0,-2 9 1,3-10-28,1 1 0,-1 0 0,1-1 0,0 1 0,1 0 0,0 0 0,0 0 1,0 0-1,1 0 0,0-1 0,0 1 0,1 0 0,0-1 0,0 1 0,0-1 1,1 1-1,0-1 0,0 0 0,1 0 0,0 0 0,0-1 0,0 1 1,0-1-1,9 7 0,-10-9-13,0-1 1,1 0 0,-1 0-1,1 0 1,0 0-1,-1-1 1,1 1-1,0-1 1,0 0 0,0 0-1,0-1 1,0 1-1,0-1 1,0 0-1,0 0 1,0 0 0,0 0-1,0-1 1,0 0-1,0 0 1,0 0-1,-1 0 1,1 0 0,0-1-1,0 0 1,-1 0-1,1 0 1,-1 0-1,0 0 1,4-4 0,8-5 18,-1-1 1,0-1 0,-1 0-1,0-1 1,10-16 0,-5 4 26,-1 0-1,-2-1 1,0 0 0,-2-2-1,-1 1 1,8-32 0,-1-8 224,14-107 1,-32 165-222,1 5 9,-1 0 0,0 0 1,-1 0-1,1-1 1,-1 1-1,0 0 1,0 0-1,-1-1 1,0 1-1,-1-6 1,2 11-54,0 0 1,-1-1-1,1 1 1,0 0-1,0 0 0,0 0 1,0 0-1,0-1 1,0 1-1,-1 0 1,1 0-1,0 0 1,0 0-1,0 0 0,0 0 1,-1 0-1,1 0 1,0 0-1,0 0 1,0-1-1,-1 1 1,1 0-1,0 0 0,0 0 1,0 0-1,-1 0 1,1 0-1,0 0 1,0 0-1,0 1 1,-1-1-1,1 0 0,0 0 1,0 0-1,0 0 1,0 0-1,-1 0 1,1 0-1,0 0 1,0 0-1,0 1 0,0-1 1,-1 0-1,1 0 1,0 0-1,0 0 1,0 0-1,0 1 1,0-1-1,0 0 0,0 0 1,0 0-1,-1 0 1,1 1-1,0-1 1,0 0-1,0 0 1,0 0-1,0 1 1,0-1-1,0 0 0,0 1 1,-8 24 169,-2 32-290,-18 402 1003,28-451-883,0 0 0,1 0 0,0 0-1,0 0 1,1 0 0,0-1 0,0 1-1,1-1 1,5 12 0,-7-18-114,0 1 1,0-1-1,0 1 0,0-1 1,0 0-1,0 0 0,1 1 1,-1-1-1,0 0 0,1 0 1,-1 0-1,1 0 0,-1 0 1,1-1-1,-1 1 0,1 0 1,0-1-1,2 1 0,-1-1-277,0 0 0,-1 0-1,1 0 1,-1-1 0,1 1-1,-1-1 1,1 0-1,-1 0 1,0 0 0,1 0-1,-1 0 1,0 0-1,0-1 1,0 1 0,0-1-1,4-3 1,-2 1-1061,-1 0 0,1 0 0,-1-1 0,1 0 1,-1 1-1,-1-1 0,1 0 0,-1-1 0,2-5 0,2-8-2624</inkml:trace>
-  <inkml:trace contextRef="#ctx0" brushRef="#br0" timeOffset="6407.97">3605 217 1276,'1'8'11007,"0"2"-6272,-2 9-3338,-9 61 1152,7-34-1777,-5 15-144,2-22-486,2-1-1,1 1 1,2-1 0,7 69-1,0-53-191,-6-53 42,-1-3-26,0 1 24,0 0 0,1-1 1,-1 1-1,0 0 0,1-1 1,-1 1-1,1-1 0,0 1 1,-1-1-1,1 1 0,0-1 1,0 1-1,0-1 0,0 1 1,0-1-1,0 1 0,1-4 1,-1-5-32,-16-97-981,10 60 698,-15-60 0,16 89 339,0-1-1,1-1 1,1 1 0,1 0-1,0-1 1,2 0-1,0 1 1,4-25 0,-3 39-2,1 0 0,0 0 0,-1 0 0,2 1 0,-1-1 0,0 0 0,1 1 0,0 0 0,0 0 0,0 0 0,1 0 0,-1 0 0,1 0 0,0 1 0,0 0 0,0 0 0,1 0 0,-1 0 0,1 1 0,-1-1 0,10-2 0,-3 2 0,0 1 1,-1 0 0,1 0-1,0 1 1,0 0-1,0 1 1,0 1-1,0 0 1,18 3 0,-23-3-7,1 1-1,-1-1 1,0 1 0,0 0 0,0 1 0,0-1 0,0 1 0,0 0 0,-1 1 0,0 0 0,7 5 0,-9-7 0,-1 1 1,0 0 0,0 0 0,0 0 0,0 0 0,0 0 0,-1 0 0,1 0 0,-1 0 0,0 1 0,0-1 0,0 0 0,0 1 0,-1-1 0,1 1 0,-1-1 0,0 1 0,0-1 0,0 1 0,-1 0 0,-1 6 0,-2 8 106,0-1 0,-2 1 0,0-1 0,-1 1 0,-1-2 0,0 1 0,-1-1 0,-20 26 0,29-41-104,1-1 1,-1 1 0,1 0 0,-1-1-1,1 1 1,-1 0 0,1-1-1,-1 1 1,1-1 0,-1 1 0,1-1-1,0 1 1,-1-1 0,1 1 0,0-1-1,-1 0 1,1 1 0,0-1-1,0 0 1,-1 0 0,1 0 0,0 1-1,0-1 1,-1 0 0,1 0-1,0 0 1,0 0 0,0 0 0,-1 0-1,2-1 1,37 6 25,-36-4-20,20 1-41,-3 0 3,-1 0 0,0 1-1,22 7 1,-36-8 24,0-1 1,0 1 0,0 1-1,-1-1 1,1 1-1,0-1 1,-1 2 0,0-1-1,0 0 1,0 1-1,0-1 1,0 1-1,-1 0 1,1 1 0,-1-1-1,3 7 1,-4-8 4,-1 0 1,0 0-1,1 0 1,-1 1-1,-1-1 0,1 0 1,0 0-1,-1 1 1,0-1-1,0 1 1,0-1-1,0 0 1,0 1-1,-1-1 0,1 0 1,-3 7-1,1-4 143,-1 0 0,0-1 0,0 1 0,-1-1-1,1 1 1,-1-1 0,0 0 0,-7 6-1,-6 4 873,0-1 0,-1-1-1,-40 22 1,38-25-188,0 0 0,-1-1 0,-33 8 1,41-13-1418,-1-1 0,1-1 1,-27 1-1</inkml:trace>
+  <inkml:trace contextRef="#ctx0" brushRef="#br0" timeOffset="6407.96">3605 217 1276,'1'8'11007,"0"2"-6272,-2 9-3338,-9 61 1152,7-34-1777,-5 15-144,2-22-486,2-1-1,1 1 1,2-1 0,7 69-1,0-53-191,-6-53 42,-1-3-26,0 1 24,0 0 0,1-1 1,-1 1-1,0 0 0,1-1 1,-1 1-1,1-1 0,0 1 1,-1-1-1,1 1 0,0-1 1,0 1-1,0-1 0,0 1 1,0-1-1,0 1 0,1-4 1,-1-5-32,-16-97-981,10 60 698,-15-60 0,16 89 339,0-1-1,1-1 1,1 1 0,1 0-1,0-1 1,2 0-1,0 1 1,4-25 0,-3 39-2,1 0 0,0 0 0,-1 0 0,2 1 0,-1-1 0,0 0 0,1 1 0,0 0 0,0 0 0,0 0 0,1 0 0,-1 0 0,1 0 0,0 1 0,0 0 0,0 0 0,1 0 0,-1 0 0,1 1 0,-1-1 0,10-2 0,-3 2 0,0 1 1,-1 0 0,1 0-1,0 1 1,0 0-1,0 1 1,0 1-1,0 0 1,18 3 0,-23-3-7,1 1-1,-1-1 1,0 1 0,0 0 0,0 1 0,0-1 0,0 1 0,0 0 0,-1 1 0,0 0 0,7 5 0,-9-7 0,-1 1 1,0 0 0,0 0 0,0 0 0,0 0 0,0 0 0,-1 0 0,1 0 0,-1 0 0,0 1 0,0-1 0,0 0 0,0 1 0,-1-1 0,1 1 0,-1-1 0,0 1 0,0-1 0,0 1 0,-1 0 0,-1 6 0,-2 8 106,0-1 0,-2 1 0,0-1 0,-1 1 0,-1-2 0,0 1 0,-1-1 0,-20 26 0,29-41-104,1-1 1,-1 1 0,1 0 0,-1-1-1,1 1 1,-1 0 0,1-1-1,-1 1 1,1-1 0,-1 1 0,1-1-1,0 1 1,-1-1 0,1 1 0,0-1-1,-1 0 1,1 1 0,0-1-1,0 0 1,-1 0 0,1 0 0,0 1-1,0-1 1,-1 0 0,1 0-1,0 0 1,0 0 0,0 0 0,-1 0-1,2-1 1,37 6 25,-36-4-20,20 1-41,-3 0 3,-1 0 0,0 1-1,22 7 1,-36-8 24,0-1 1,0 1 0,0 1-1,-1-1 1,1 1-1,0-1 1,-1 2 0,0-1-1,0 0 1,0 1-1,0-1 1,0 1-1,-1 0 1,1 1 0,-1-1-1,3 7 1,-4-8 4,-1 0 1,0 0-1,1 0 1,-1 1-1,-1-1 0,1 0 1,0 0-1,-1 1 1,0-1-1,0 1 1,0-1-1,0 0 1,0 1-1,-1-1 0,1 0 1,-3 7-1,1-4 143,-1 0 0,0-1 0,0 1 0,-1-1-1,1 1 1,-1-1 0,0 0 0,-7 6-1,-6 4 873,0-1 0,-1-1-1,-40 22 1,38-25-188,0 0 0,-1-1 0,-33 8 1,41-13-1418,-1-1 0,1-1 1,-27 1-1</inkml:trace>
 </inkml:ink>
 </file>
 
@@ -6360,7 +6939,7 @@
   <inkml:trace contextRef="#ctx0" brushRef="#br0">6 11 372,'-6'23'18446,"24"-22"-14069,26-3-1571,47-9 0,17-1-905,-69 10-1616,76-5-413,170 11-1,-283-4-96,22 4-537,-23-4 567,0 0 0,0 0 0,0 0 0,-1 0 0,1 0-1,0 1 1,0-1 0,-1 0 0,1 0 0,0 1 0,-1-1 0,1 1 0,0-1 0,-1 0 0,1 1 0,0-1 0,-1 1 0,1 0-1,-1-1 1,1 1 0,-1-1 0,0 1 0,1 0 0,-1-1 0,1 2 0,-6 0-1810,-1 0 0,1 0 1,-1-1-1,1 1 0,-1-1 0,1-1 0,-1 1 1,-11-1-1,-3-2-1953</inkml:trace>
   <inkml:trace contextRef="#ctx0" brushRef="#br0" timeOffset="440.18">211 505 1788,'-3'22'5128,"0"-1"7199,10-28-8634,24-25-2033,-19 20-1476,-1 0 1,0 0 0,-1-1 0,17-28-1,-20 28-204,1 1 1,0 0-1,1 0 0,0 1 0,1 0 0,14-11 0,-23 20 17,0 1-1,0 0 0,1 0 1,-1 1-1,0-1 0,0 0 1,1 0-1,-1 0 0,1 1 1,-1-1-1,1 1 0,-1-1 1,1 1-1,-1 0 0,1 0 1,1-1-1,-2 2 5,0 0-1,0-1 1,0 1-1,0 0 1,0 0 0,0 0-1,0 0 1,0 0 0,-1 0-1,1 0 1,0 0-1,-1 0 1,1 0 0,-1 0-1,1 1 1,-1-1 0,1 0-1,-1 0 1,0 0-1,0 1 1,1 0 0,3 20 63,-1 0 0,-1 0 0,-2 44 1,0-39-13,5 54 0,1-5-1235,-4-79-1164,-1-1 552,1 0 1,-1-1-1,0 1 0,-1 0 0,1-1 0,0-5 0,0-6-3206,0 2 1523</inkml:trace>
   <inkml:trace contextRef="#ctx0" brushRef="#br0" timeOffset="894.75">552 422 1972,'5'-11'10887,"8"-3"-4497,30-16-2694,-38 27-3733,0 0 0,0 0 0,1 1 0,-1-1 0,0 1 0,1 1 0,0-1 0,-1 1 0,1 0 0,0 0 1,0 1-1,-1-1 0,1 1 0,0 1 0,0-1 0,0 1 0,6 1 0,-8 0 42,0 1-1,0-1 1,0 0 0,0 1-1,0 0 1,-1 0 0,0 0 0,1 0-1,-1 0 1,0 1 0,-1-1-1,1 1 1,-1 0 0,1 0-1,-1 0 1,0 0 0,-1 0-1,1 0 1,-1 1 0,1-1-1,-1 1 1,-1-1 0,1 1-1,-1-1 1,1 1 0,-1-1 0,-1 1-1,1-1 1,-1 1 0,1-1-1,-3 7 1,0 2 273,-1 0 0,0 0-1,0 0 1,-2-1 0,1 0 0,-2 0 0,1 0 0,-2-1-1,-13 17 1,10-13 825,9-12-794,0 0 0,0-1 1,0 1-1,0 0 0,0 0 0,-1-1 0,1 1 1,-1-1-1,0 0 0,0 0 0,0 0 0,0 0 0,0-1 1,-6 3 1110,53-4-968,127 18-489,-135-17-2247,44-4-1,-69 2 1145,25-5-6099,-35 6 6664,0-1 0,1 1 0,-1-1 0,0 0 0,1 1 0,-1-1 0,0 0 0,0 0 0,0 0 0,1 0 0,-1 0 0,-1-1 0,1 1 0,0 0 0,0 0 0,0-1 0,0 1 0,-1 0 0,1-1 0,-1 1 0,1-3 0,0-7-3518</inkml:trace>
-  <inkml:trace contextRef="#ctx0" brushRef="#br0" timeOffset="1232.14">1155 268 3268,'4'2'10861,"7"3"-5334,23 9-1429,-19-11-3833,0-1 0,0 0 0,0-1 0,1-1 0,-1 0 0,0-1 0,0-1 0,1 0 0,15-5 0,-14 3-1074,0-1-1,0-1 1,-1-1-1,20-10 1,-25 7-2330,-10 8 2552,-1 1-1,1 0 1,-1 0 0,1-1-1,-1 1 1,1-1 0,-1 1-1,0 0 1,1-1 0,-1 1 0,0-1-1,0 1 1,0-1 0,0 1-1,-1 0 1,1-1 0,0 1-1,-1-1 1,1 1 0,-1 0-1,1-1 1,-1 1 0,-1-2-1,-3-7-2946</inkml:trace>
+  <inkml:trace contextRef="#ctx0" brushRef="#br0" timeOffset="1232.13">1155 268 3268,'4'2'10861,"7"3"-5334,23 9-1429,-19-11-3833,0-1 0,0 0 0,0-1 0,1-1 0,-1 0 0,0-1 0,0-1 0,1 0 0,15-5 0,-14 3-1074,0-1-1,0-1 1,-1-1-1,20-10 1,-25 7-2330,-10 8 2552,-1 1-1,1 0 1,-1 0 0,1-1-1,-1 1 1,1-1 0,-1 1-1,0 0 1,1-1 0,-1 1 0,0-1-1,0 1 1,0-1 0,0 1-1,-1 0 1,1-1 0,0 1-1,-1-1 1,1 1 0,-1 0-1,1-1 1,-1 1 0,-1-2-1,-3-7-2946</inkml:trace>
   <inkml:trace contextRef="#ctx0" brushRef="#br0" timeOffset="1623.85">1186 130 856,'-13'4'3930,"7"-3"-1632,1 1-1,-1 0 1,0 1-1,1-1 0,-1 1 1,-5 4-1,12-6-2027,-1-1 1,1 1 0,0-1-1,1 1 1,-1-1-1,0 1 1,0-1-1,0 1 1,0-1-1,0 0 1,0 0-1,0 0 1,1 1-1,-1-1 1,0 0-1,0-1 1,0 1 0,0 0-1,0 0 1,2-1-1,32 0 891,58-16-403,62-8-2102,-103 20-3254,-1 3-3547,-31 5-635</inkml:trace>
 </inkml:ink>
 </file>
@@ -6551,7 +7130,7 @@
   </inkml:definitions>
   <inkml:trace contextRef="#ctx0" brushRef="#br0">44 566 1128,'0'0'1670,"-32"17"2979,34-15-4557,0-1 1,0 0 0,-1 1 0,1-1-1,0 0 1,0 0 0,0 0-1,1-1 1,-1 1 0,0 0 0,0-1-1,0 1 1,4-1 0,-4 0-43,0 0 1,0-1 0,0 1-1,0-1 1,1 0 0,-1 1-1,0-1 1,0 0 0,-1 0-1,1 0 1,0 0 0,0-1-1,0 1 1,-1 0 0,1-1-1,-1 1 1,1-1 0,-1 0-1,0 1 1,1-1 0,-1 0-1,0 0 1,1-3 0,-1 4 48,0-1 0,-1 1 1,0 0-1,1 0 1,-1 0-1,0 0 1,0-1-1,1 1 1,-1 0-1,0 0 0,0-1 1,0 1-1,-1 0 1,1 0-1,0-1 1,0 1-1,-1 0 1,1 0-1,0 0 0,-1 0 1,0-1-1,1 1 1,-1 0-1,1 0 1,-1 0-1,0 0 1,0 0-1,0 0 1,0 1-1,1-1 0,-1 0 1,0 0-1,0 1 1,-1-1-1,1 0 1,0 1-1,0-1 1,0 1-1,0-1 0,0 1 1,-2-1-1,0 1 24,0-1-1,-1 1 1,1 0 0,0 0-1,0 0 1,0 0-1,0 1 1,0-1 0,0 1-1,0-1 1,-4 3-1,5-3-102,1 1 0,0-1 0,-1 1 0,1-1-1,0 1 1,0 0 0,-1-1 0,1 1 0,0 0 0,0 0 0,0 0-1,0 0 1,0 0 0,0 0 0,0 0 0,1 0 0,-1 0-1,0 0 1,1 1 0,-1-1 0,0 0 0,1 0 0,0 1-1,-1-1 1,1 2 0,0-2-14,0 0 0,1 0 0,0 0 0,-1 0 0,1-1 0,-1 1 0,1 0 0,0 0 0,0-1 0,-1 1 0,1-1 0,0 1 0,0-1 0,0 1 0,0-1 0,0 1 0,-1-1 0,1 0-1,0 1 1,0-1 0,0 0 0,0 0 0,0 0 0,0 0 0,0 0 0,0 0 0,0 0 0,0 0 0,0 0 0,0 0 0,0 0 0,0-1 0,0 1 0,1-1 0,37-9 288,-37 9-285,-1 1 0,1-1 1,-1 0-1,1 0 0,-1 1 0,1-1 1,-1 0-1,1 0 0,-1-1 0,0 1 1,0 0-1,1 0 0,-1-1 0,0 1 1,0 0-1,0-1 0,-1 1 1,1-1-1,0 0 0,0 1 0,-1-1 1,1 1-1,-1-1 0,0 0 0,1 0 1,-1-2-1,0 4-33,0-1 1,0 1-1,-1-1 1,1 1-1,0 0 1,0-1-1,0 1 0,-1-1 1,1 1-1,0 0 1,-1-1-1,1 1 1,0 0-1,-1-1 0,1 1 1,0 0-1,-1-1 1,1 1-1,-1 0 1,1 0-1,-1-1 1,1 1-1,0 0 0,-1 0 1,1 0-1,-1 0 1,1 0-1,-1 0 1,1 0-1,-1 0 0,1 0 1,-1 0-1,1 0 1,-1 0-1,1 0 1,-1 0-1,1 0 1,-1 0-1,1 0 0,-1 1 1,0-1-1,-25 8-6241,20-6 1853,1 1 1346</inkml:trace>
   <inkml:trace contextRef="#ctx0" brushRef="#br0" timeOffset="622.07">504 226 380,'4'-3'532,"0"0"1,0 0-1,-1 0 0,1-1 1,-1 1-1,0-1 0,0 0 0,0 0 1,-1 0-1,1 0 0,1-5 1,22-58 1411,-16 39-138,-6 20-1146,-1-1 0,-1 0 1,0 1-1,0-1 0,0 0 0,-1-1 1,0-10-1,-1 20-343,-3 7-156,1 1 1,0 0-1,1 0 1,0 0-1,0 0 1,1 0-1,0 0 1,1 12-1,11 76 175,-11-86-223,26 130 171,-19-115-181,-1 1-470,-5-11-3110,-19-20-7001,7 2 7378</inkml:trace>
-  <inkml:trace contextRef="#ctx0" brushRef="#br0" timeOffset="1028.87">439 596 1480,'3'9'16918,"11"-16"-15804,-10 5-789,17-9-164,-1 2 1,2 0-1,-1 1 0,1 1 1,0 2-1,0 0 0,1 1 0,0 1 1,37 0-1,-7 1-307,-19-5-3084,-30 4 1751</inkml:trace>
+  <inkml:trace contextRef="#ctx0" brushRef="#br0" timeOffset="1028.86">439 596 1480,'3'9'16918,"11"-16"-15804,-10 5-789,17-9-164,-1 2 1,2 0-1,-1 1 0,1 1 1,0 2-1,0 0 0,1 1 0,0 1 1,37 0-1,-7 1-307,-19-5-3084,-30 4 1751</inkml:trace>
   <inkml:trace contextRef="#ctx0" brushRef="#br0" timeOffset="1742.37">542 784 1344,'3'6'4774,"6"19"-1831,-6-21-2482,-1 1 0,1-1-1,1-1 1,-1 1-1,0 0 1,1-1-1,0 1 1,-1-1-1,1 0 1,1 0-1,-1-1 1,0 1 0,1-1-1,-1 0 1,1 0-1,0-1 1,-1 1-1,7 0 1,-5-1-396,0-1 0,0 1 1,-1-1-1,1-1 0,0 1 1,0-1-1,-1 0 0,1 0 1,0-1-1,-1 0 0,0 0 0,1 0 1,-1 0-1,0-1 0,0 0 1,0 0-1,0 0 0,-1-1 1,1 0-1,-1 0 0,0 0 1,0 0-1,0 0 0,4-8 0,-5 8-56,0-1-1,-1 0 1,1 0-1,-1 0 1,0 0-1,0-1 0,0 1 1,-1-1-1,1 1 1,-2-1-1,1 0 1,0 1-1,-1-1 0,0 0 1,-1 1-1,1-1 1,-3-10-1,2 14-3,0-1-1,0 1 1,0 0-1,0-1 1,-1 1-1,1 0 1,0 0 0,-1 0-1,0 0 1,0 0-1,1 0 1,-1 1-1,0-1 1,0 0 0,0 1-1,-4-2 1,2 1 2,0 1 0,1 0 1,-1 0-1,0 0 1,0 0-1,0 1 0,0 0 1,0 0-1,0 0 1,0 0-1,0 0 0,0 1 1,-6 1-1,3 0 7,-1 0 0,1 1 0,0 0 0,0 0 0,0 0 0,0 1 0,1 0 0,-1 0-1,1 1 1,0 0 0,0 0 0,1 0 0,0 1 0,0 0 0,0 0 0,-8 13 0,12-17-14,1 0-1,-1-1 1,0 1 0,1 0-1,-1 0 1,1 0 0,0 0-1,-1 0 1,1 0 0,0 0 0,0 0-1,0 0 1,0 0 0,1 0-1,-1 0 1,1 0 0,-1-1-1,1 1 1,-1 0 0,1 0 0,0 0-1,0-1 1,0 1 0,0 0-1,0-1 1,1 1 0,-1-1 0,0 1-1,1-1 1,-1 0 0,1 1-1,-1-1 1,1 0 0,0 0-1,-1 0 1,1 0 0,0 0 0,0-1-1,0 1 1,-1-1 0,1 1-1,0-1 1,0 1 0,0-1-1,3 0 1,3 1 15,0 0-1,0-1 0,0 0 1,0 0-1,0-1 0,0 0 1,0 0-1,0-1 0,-1 0 1,9-4-1,27-24 56,-12 6-2,-30 24-55,2-1-30,-1 2 226,-7 8 317,-1 192 2232,3-137-1963,1-45-656,1 0 1,0 0-1,2 1 0,4 30 1,2 3-1880,-35-78-11365,12 14 7673,6 1 1596</inkml:trace>
 </inkml:ink>
 </file>

</xml_diff>